<commit_message>
Took another look at stats
</commit_message>
<xml_diff>
--- a/Results/Summary_statistics.docx
+++ b/Results/Summary_statistics.docx
@@ -1244,10 +1244,7 @@
           </w:tcPr>
           <w:p>
             <w:r>
-              <w:t xml:space="preserve">          </w:t>
-            </w:r>
-            <w:r>
-              <w:t>DAT</w:t>
+              <w:t xml:space="preserve">          DAT</w:t>
             </w:r>
           </w:p>
         </w:tc>
@@ -1348,10 +1345,7 @@
           </w:tcPr>
           <w:p>
             <w:r>
-              <w:t xml:space="preserve">          </w:t>
-            </w:r>
-            <w:r>
-              <w:t>Traditional</w:t>
+              <w:t xml:space="preserve">          Traditional</w:t>
             </w:r>
           </w:p>
         </w:tc>
@@ -1538,10 +1532,7 @@
           </w:tcPr>
           <w:p>
             <w:r>
-              <w:t xml:space="preserve">          </w:t>
-            </w:r>
-            <w:r>
-              <w:t>DAT</w:t>
+              <w:t xml:space="preserve">          DAT</w:t>
             </w:r>
           </w:p>
         </w:tc>
@@ -1642,10 +1633,7 @@
           </w:tcPr>
           <w:p>
             <w:r>
-              <w:t xml:space="preserve">          </w:t>
-            </w:r>
-            <w:r>
-              <w:t>Traditional</w:t>
+              <w:t xml:space="preserve">          Traditional</w:t>
             </w:r>
           </w:p>
         </w:tc>
@@ -1923,25 +1911,7 @@
                 <w:sz w:val="22"/>
                 <w:szCs w:val="22"/>
               </w:rPr>
-              <w:t>P (&gt;|</w:t>
-            </w:r>
-            <w:r>
-              <w:rPr>
-                <w:b/>
-                <w:bCs/>
-                <w:sz w:val="22"/>
-                <w:szCs w:val="22"/>
-              </w:rPr>
-              <w:t>V</w:t>
-            </w:r>
-            <w:r>
-              <w:rPr>
-                <w:b/>
-                <w:bCs/>
-                <w:sz w:val="22"/>
-                <w:szCs w:val="22"/>
-              </w:rPr>
-              <w:t>|)</w:t>
+              <w:t>P (&gt;|V|)</w:t>
             </w:r>
           </w:p>
         </w:tc>
@@ -2659,55 +2629,7 @@
     </w:p>
     <w:p>
       <w:r>
-        <w:t>Test: Wilcoxon signed rank test: V = 1</w:t>
-      </w:r>
-      <w:r>
-        <w:t>5</w:t>
-      </w:r>
-      <w:r>
-        <w:t xml:space="preserve">, p </w:t>
-      </w:r>
-      <w:r>
-        <w:t>&lt;</w:t>
-      </w:r>
-      <w:r>
-        <w:t xml:space="preserve"> 0.0</w:t>
-      </w:r>
-      <w:r>
-        <w:t>001</w:t>
-      </w:r>
-      <w:r>
-        <w:t>, d = -0.</w:t>
-      </w:r>
-      <w:r>
-        <w:t>412</w:t>
-      </w:r>
-      <w:r>
-        <w:t>, CI = -</w:t>
-      </w:r>
-      <w:r>
-        <w:t>13.03</w:t>
-      </w:r>
-      <w:r>
-        <w:t xml:space="preserve"> – </w:t>
-      </w:r>
-      <w:r>
-        <w:t>-4.58</w:t>
-      </w:r>
-      <w:r>
-        <w:t xml:space="preserve"> (note CI </w:t>
-      </w:r>
-      <w:r>
-        <w:t>does not cross</w:t>
-      </w:r>
-      <w:r>
-        <w:t xml:space="preserve"> 0, meaning that there is a </w:t>
-      </w:r>
-      <w:r>
-        <w:t xml:space="preserve">high chance that the difference </w:t>
-      </w:r>
-      <w:r>
-        <w:t xml:space="preserve">in median </w:t>
+        <w:t xml:space="preserve">Test: Wilcoxon signed rank test: V = 15, p &lt; 0.0001, d = -0.412, CI = -13.03 – -4.58 (note CI does not cross 0, meaning that there is a high chance that the difference in median </w:t>
       </w:r>
       <w:proofErr w:type="spellStart"/>
       <w:r>
@@ -2715,19 +2637,7 @@
       </w:r>
       <w:proofErr w:type="spellEnd"/>
       <w:r>
-        <w:t xml:space="preserve"> estimates</w:t>
-      </w:r>
-      <w:r>
-        <w:t xml:space="preserve"> is not 0</w:t>
-      </w:r>
-      <w:r>
-        <w:t xml:space="preserve">). Power analysis revealed that to get our effect size at an alpha of 0.05 we had a </w:t>
-      </w:r>
-      <w:r>
-        <w:t>55.6</w:t>
-      </w:r>
-      <w:r>
-        <w:t>% power.</w:t>
+        <w:t xml:space="preserve"> estimates is not 0). Power analysis revealed that to get our effect size at an alpha of 0.05 we had a 55.6% power.</w:t>
       </w:r>
     </w:p>
     <w:p/>
@@ -2832,40 +2742,7 @@
     <w:p/>
     <w:p>
       <w:r>
-        <w:t xml:space="preserve">Test: Wilcoxon signed rank test: V = </w:t>
-      </w:r>
-      <w:r>
-        <w:t>58</w:t>
-      </w:r>
-      <w:r>
-        <w:t>, p = 0.0</w:t>
-      </w:r>
-      <w:r>
-        <w:t>83</w:t>
-      </w:r>
-      <w:r>
-        <w:t>, d = -0.0</w:t>
-      </w:r>
-      <w:r>
-        <w:t>29</w:t>
-      </w:r>
-      <w:r>
-        <w:t>, CI = -2.</w:t>
-      </w:r>
-      <w:r>
-        <w:t>43</w:t>
-      </w:r>
-      <w:r>
-        <w:t xml:space="preserve"> – </w:t>
-      </w:r>
-      <w:r>
-        <w:t>0.28</w:t>
-      </w:r>
-      <w:r>
-        <w:t xml:space="preserve"> (note CI </w:t>
-      </w:r>
-      <w:r>
-        <w:t xml:space="preserve">crosses 0, which means there is a high chance that the difference in median </w:t>
+        <w:t xml:space="preserve">Test: Wilcoxon signed rank test: V = 58, p = 0.083, d = -0.029, CI = -2.43 – 0.28 (note CI crosses 0, which means there is a high chance that the difference in median </w:t>
       </w:r>
       <w:proofErr w:type="spellStart"/>
       <w:r>
@@ -2873,22 +2750,7 @@
       </w:r>
       <w:proofErr w:type="spellEnd"/>
       <w:r>
-        <w:t xml:space="preserve"> estimates is in fact 0</w:t>
-      </w:r>
-      <w:r>
-        <w:t xml:space="preserve">). Power analysis revealed that to get our effect size at an alpha of 0.05 we had a </w:t>
-      </w:r>
-      <w:r>
-        <w:t>5</w:t>
-      </w:r>
-      <w:r>
-        <w:t>.</w:t>
-      </w:r>
-      <w:r>
-        <w:t>2</w:t>
-      </w:r>
-      <w:r>
-        <w:t>% power.</w:t>
+        <w:t xml:space="preserve"> estimates is in fact 0). Power analysis revealed that to get our effect size at an alpha of 0.05 we had a 5.2% power.</w:t>
       </w:r>
     </w:p>
     <w:p/>
@@ -2929,43 +2791,7 @@
         <w:t>W</w:t>
       </w:r>
       <w:r>
-        <w:t xml:space="preserve"> = 1</w:t>
-      </w:r>
-      <w:r>
-        <w:t>62</w:t>
-      </w:r>
-      <w:r>
-        <w:t xml:space="preserve">, p </w:t>
-      </w:r>
-      <w:r>
-        <w:t>= 0.314</w:t>
-      </w:r>
-      <w:r>
-        <w:t xml:space="preserve">, d = </w:t>
-      </w:r>
-      <w:r>
-        <w:t>-0.227</w:t>
-      </w:r>
-      <w:r>
-        <w:t>, CI = -</w:t>
-      </w:r>
-      <w:r>
-        <w:t>14.75</w:t>
-      </w:r>
-      <w:r>
-        <w:t xml:space="preserve"> – </w:t>
-      </w:r>
-      <w:r>
-        <w:t>4.52</w:t>
-      </w:r>
-      <w:r>
-        <w:t xml:space="preserve"> (note CI </w:t>
-      </w:r>
-      <w:r>
-        <w:t>crosses</w:t>
-      </w:r>
-      <w:r>
-        <w:t xml:space="preserve"> 0, meaning that there is a high chance that the difference in median </w:t>
+        <w:t xml:space="preserve"> = 162, p = 0.314, d = -0.227, CI = -14.75 – 4.52 (note CI crosses 0, meaning that there is a high chance that the difference in median </w:t>
       </w:r>
       <w:proofErr w:type="spellStart"/>
       <w:r>
@@ -2973,22 +2799,242 @@
       </w:r>
       <w:proofErr w:type="spellEnd"/>
       <w:r>
-        <w:t xml:space="preserve"> estimates is </w:t>
-      </w:r>
-      <w:r>
-        <w:t xml:space="preserve">in fact </w:t>
-      </w:r>
-      <w:r>
-        <w:t xml:space="preserve">0). Power analysis revealed that to get our effect size at an alpha of 0.05 we had a </w:t>
-      </w:r>
-      <w:r>
-        <w:t>16.1</w:t>
-      </w:r>
-      <w:r>
-        <w:t>% power.</w:t>
+        <w:t xml:space="preserve"> estimates is in fact 0). Power analysis revealed that to get our effect size at an alpha of 0.05 we had a 16.1% power.</w:t>
       </w:r>
     </w:p>
     <w:p/>
+    <w:p>
+      <w:r>
+        <w:t>---------------------------------------------------------</w:t>
+      </w:r>
+    </w:p>
+    <w:p/>
+    <w:p>
+      <w:pPr>
+        <w:rPr>
+          <w:b/>
+          <w:bCs/>
+        </w:rPr>
+      </w:pPr>
+      <w:r>
+        <w:rPr>
+          <w:b/>
+          <w:bCs/>
+        </w:rPr>
+        <w:t>Comparing MG to Photo:</w:t>
+      </w:r>
+    </w:p>
+    <w:p/>
+    <w:p>
+      <w:proofErr w:type="spellStart"/>
+      <w:r>
+        <w:t>Vcmax</w:t>
+      </w:r>
+      <w:proofErr w:type="spellEnd"/>
+      <w:r>
+        <w:t>: compared ANOVA models. Most support for the intercept model (</w:t>
+      </w:r>
+      <w:proofErr w:type="spellStart"/>
+      <w:r>
+        <w:t>AICc</w:t>
+      </w:r>
+      <w:proofErr w:type="spellEnd"/>
+      <w:r>
+        <w:t xml:space="preserve"> = 1041.1, </w:t>
+      </w:r>
+      <w:proofErr w:type="spellStart"/>
+      <w:r>
+        <w:t>AICcWt</w:t>
+      </w:r>
+      <w:proofErr w:type="spellEnd"/>
+      <w:r>
+        <w:t xml:space="preserve"> = 0.53, LL = -518.5). More IMPORTANT: Kruskal-</w:t>
+      </w:r>
+      <w:proofErr w:type="gramStart"/>
+      <w:r>
+        <w:t>Wallis</w:t>
+      </w:r>
+      <w:proofErr w:type="gramEnd"/>
+      <w:r>
+        <w:t xml:space="preserve"> test of </w:t>
+      </w:r>
+      <w:proofErr w:type="spellStart"/>
+      <w:r>
+        <w:t>vcmax</w:t>
+      </w:r>
+      <w:proofErr w:type="spellEnd"/>
+      <w:r>
+        <w:t xml:space="preserve"> by method: </w:t>
+      </w:r>
+      <w:r>
+        <w:sym w:font="Symbol" w:char="F063"/>
+      </w:r>
+      <w:r>
+        <w:rPr>
+          <w:vertAlign w:val="superscript"/>
+        </w:rPr>
+        <w:t>2</w:t>
+      </w:r>
+      <w:r>
+        <w:t xml:space="preserve"> = 0.0004, DF = 1, p-value = 0.9836.</w:t>
+      </w:r>
+    </w:p>
+    <w:p/>
+    <w:p>
+      <w:proofErr w:type="spellStart"/>
+      <w:r>
+        <w:t>Jmax</w:t>
+      </w:r>
+      <w:proofErr w:type="spellEnd"/>
+      <w:r>
+        <w:t>: compared ANOVA models. Some support for ‘method’ model (</w:t>
+      </w:r>
+      <w:proofErr w:type="spellStart"/>
+      <w:r>
+        <w:t>AICc</w:t>
+      </w:r>
+      <w:proofErr w:type="spellEnd"/>
+      <w:r>
+        <w:t xml:space="preserve"> = </w:t>
+      </w:r>
+      <w:r>
+        <w:t xml:space="preserve">1114.9, </w:t>
+      </w:r>
+      <w:proofErr w:type="spellStart"/>
+      <w:r>
+        <w:t>AICcWt</w:t>
+      </w:r>
+      <w:proofErr w:type="spellEnd"/>
+      <w:r>
+        <w:t xml:space="preserve"> = 0.58, LL = -554.3). More IMPORTANT: Kruskal-</w:t>
+      </w:r>
+      <w:proofErr w:type="gramStart"/>
+      <w:r>
+        <w:t>Wallis</w:t>
+      </w:r>
+      <w:proofErr w:type="gramEnd"/>
+      <w:r>
+        <w:t xml:space="preserve"> test of </w:t>
+      </w:r>
+      <w:proofErr w:type="spellStart"/>
+      <w:r>
+        <w:t>jmax</w:t>
+      </w:r>
+      <w:proofErr w:type="spellEnd"/>
+      <w:r>
+        <w:t xml:space="preserve"> by method: </w:t>
+      </w:r>
+      <w:r>
+        <w:sym w:font="Symbol" w:char="F063"/>
+      </w:r>
+      <w:r>
+        <w:rPr>
+          <w:vertAlign w:val="superscript"/>
+        </w:rPr>
+        <w:t>2</w:t>
+      </w:r>
+      <w:r>
+        <w:t xml:space="preserve"> = 2.72, DF = 1, p-value = 0.0991. Still not significant. </w:t>
+      </w:r>
+    </w:p>
+    <w:p/>
+    <w:p>
+      <w:r>
+        <w:t>-----------------------------------------------------------</w:t>
+      </w:r>
+    </w:p>
+    <w:p/>
+    <w:p>
+      <w:pPr>
+        <w:rPr>
+          <w:b/>
+          <w:bCs/>
+        </w:rPr>
+      </w:pPr>
+      <w:r>
+        <w:rPr>
+          <w:b/>
+          <w:bCs/>
+        </w:rPr>
+        <w:t>Comparing Photo with TPU to Photo without TPU:</w:t>
+      </w:r>
+    </w:p>
+    <w:p/>
+    <w:p>
+      <w:proofErr w:type="spellStart"/>
+      <w:r>
+        <w:t>Vcmax</w:t>
+      </w:r>
+      <w:proofErr w:type="spellEnd"/>
+      <w:r>
+        <w:t xml:space="preserve">: DAT v Trad not significant (V = 143, p-value = </w:t>
+      </w:r>
+      <w:r>
+        <w:t>0.1782, 95% CI = -1.57 – 0.44). CROSSES 0.</w:t>
+      </w:r>
+    </w:p>
+    <w:p>
+      <w:proofErr w:type="spellStart"/>
+      <w:r>
+        <w:lastRenderedPageBreak/>
+        <w:t>Jmax</w:t>
+      </w:r>
+      <w:proofErr w:type="spellEnd"/>
+      <w:r>
+        <w:t>: DAT v Trad HIGHLY significant (V = 21, p-value = p &lt; 0.00001, CI = -7.56 – -3.42).</w:t>
+      </w:r>
+    </w:p>
+    <w:p/>
+    <w:p/>
+    <w:p>
+      <w:r>
+        <w:t>POOLED data:</w:t>
+      </w:r>
+    </w:p>
+    <w:p>
+      <w:proofErr w:type="spellStart"/>
+      <w:r>
+        <w:t>Vcmax</w:t>
+      </w:r>
+      <w:proofErr w:type="spellEnd"/>
+      <w:r>
+        <w:t xml:space="preserve">: compared ANOVA models. Most support for intercept model </w:t>
+      </w:r>
+      <w:r>
+        <w:t>(</w:t>
+      </w:r>
+      <w:proofErr w:type="spellStart"/>
+      <w:r>
+        <w:t>AICc</w:t>
+      </w:r>
+      <w:proofErr w:type="spellEnd"/>
+      <w:r>
+        <w:t xml:space="preserve"> = 10</w:t>
+      </w:r>
+      <w:r>
+        <w:t>64.7</w:t>
+      </w:r>
+      <w:r>
+        <w:t>, A</w:t>
+      </w:r>
+      <w:proofErr w:type="spellStart"/>
+      <w:r>
+        <w:t>ICcWt</w:t>
+      </w:r>
+      <w:proofErr w:type="spellEnd"/>
+      <w:r>
+        <w:t xml:space="preserve"> = 0.53, LL = -5</w:t>
+      </w:r>
+      <w:r>
+        <w:t>30.3</w:t>
+      </w:r>
+      <w:r>
+        <w:t>)</w:t>
+      </w:r>
+      <w:r>
+        <w:t>.</w:t>
+      </w:r>
+    </w:p>
     <w:sectPr>
       <w:pgSz w:w="12240" w:h="15840"/>
       <w:pgMar w:top="1440" w:right="1440" w:bottom="1440" w:left="1440" w:header="720" w:footer="720" w:gutter="0"/>

</xml_diff>

<commit_message>
Pulled stats and tweaked a few things
</commit_message>
<xml_diff>
--- a/Results/Summary_statistics.docx
+++ b/Results/Summary_statistics.docx
@@ -1,6 +1,6 @@
 
 <file path=word/document.xml><?xml version="1.0" encoding="utf-8"?>
-<w:document xmlns:wpc="http://schemas.microsoft.com/office/word/2010/wordprocessingCanvas" xmlns:cx="http://schemas.microsoft.com/office/drawing/2014/chartex" xmlns:cx1="http://schemas.microsoft.com/office/drawing/2015/9/8/chartex" xmlns:cx2="http://schemas.microsoft.com/office/drawing/2015/10/21/chartex" xmlns:cx3="http://schemas.microsoft.com/office/drawing/2016/5/9/chartex" xmlns:cx4="http://schemas.microsoft.com/office/drawing/2016/5/10/chartex" xmlns:cx5="http://schemas.microsoft.com/office/drawing/2016/5/11/chartex" xmlns:cx6="http://schemas.microsoft.com/office/drawing/2016/5/12/chartex" xmlns:cx7="http://schemas.microsoft.com/office/drawing/2016/5/13/chartex" xmlns:cx8="http://schemas.microsoft.com/office/drawing/2016/5/14/chartex" xmlns:mc="http://schemas.openxmlformats.org/markup-compatibility/2006" xmlns:aink="http://schemas.microsoft.com/office/drawing/2016/ink" xmlns:am3d="http://schemas.microsoft.com/office/drawing/2017/model3d" xmlns:o="urn:schemas-microsoft-com:office:office" xmlns:oel="http://schemas.microsoft.com/office/2019/extlst" xmlns:r="http://schemas.openxmlformats.org/officeDocument/2006/relationships" xmlns:m="http://schemas.openxmlformats.org/officeDocument/2006/math" xmlns:v="urn:schemas-microsoft-com:vml" xmlns:wp14="http://schemas.microsoft.com/office/word/2010/wordprocessingDrawing" xmlns:wp="http://schemas.openxmlformats.org/drawingml/2006/wordprocessingDrawing" xmlns:w10="urn:schemas-microsoft-com:office:word" xmlns:w="http://schemas.openxmlformats.org/wordprocessingml/2006/main" xmlns:w14="http://schemas.microsoft.com/office/word/2010/wordml" xmlns:w15="http://schemas.microsoft.com/office/word/2012/wordml" xmlns:w16cex="http://schemas.microsoft.com/office/word/2018/wordml/cex" xmlns:w16cid="http://schemas.microsoft.com/office/word/2016/wordml/cid" xmlns:w16="http://schemas.microsoft.com/office/word/2018/wordml" xmlns:w16sdtdh="http://schemas.microsoft.com/office/word/2020/wordml/sdtdatahash" xmlns:w16se="http://schemas.microsoft.com/office/word/2015/wordml/symex" xmlns:wpg="http://schemas.microsoft.com/office/word/2010/wordprocessingGroup" xmlns:wpi="http://schemas.microsoft.com/office/word/2010/wordprocessingInk" xmlns:wne="http://schemas.microsoft.com/office/word/2006/wordml" xmlns:wps="http://schemas.microsoft.com/office/word/2010/wordprocessingShape" mc:Ignorable="w14 w15 w16se w16cid w16 w16cex w16sdtdh wp14">
+<w:document xmlns:wpc="http://schemas.microsoft.com/office/word/2010/wordprocessingCanvas" xmlns:cx="http://schemas.microsoft.com/office/drawing/2014/chartex" xmlns:cx1="http://schemas.microsoft.com/office/drawing/2015/9/8/chartex" xmlns:cx2="http://schemas.microsoft.com/office/drawing/2015/10/21/chartex" xmlns:cx3="http://schemas.microsoft.com/office/drawing/2016/5/9/chartex" xmlns:cx4="http://schemas.microsoft.com/office/drawing/2016/5/10/chartex" xmlns:cx5="http://schemas.microsoft.com/office/drawing/2016/5/11/chartex" xmlns:cx6="http://schemas.microsoft.com/office/drawing/2016/5/12/chartex" xmlns:cx7="http://schemas.microsoft.com/office/drawing/2016/5/13/chartex" xmlns:cx8="http://schemas.microsoft.com/office/drawing/2016/5/14/chartex" xmlns:mc="http://schemas.openxmlformats.org/markup-compatibility/2006" xmlns:aink="http://schemas.microsoft.com/office/drawing/2016/ink" xmlns:am3d="http://schemas.microsoft.com/office/drawing/2017/model3d" xmlns:o="urn:schemas-microsoft-com:office:office" xmlns:oel="http://schemas.microsoft.com/office/2019/extlst" xmlns:r="http://schemas.openxmlformats.org/officeDocument/2006/relationships" xmlns:m="http://schemas.openxmlformats.org/officeDocument/2006/math" xmlns:v="urn:schemas-microsoft-com:vml" xmlns:wp14="http://schemas.microsoft.com/office/word/2010/wordprocessingDrawing" xmlns:wp="http://schemas.openxmlformats.org/drawingml/2006/wordprocessingDrawing" xmlns:w10="urn:schemas-microsoft-com:office:word" xmlns:w="http://schemas.openxmlformats.org/wordprocessingml/2006/main" xmlns:w14="http://schemas.microsoft.com/office/word/2010/wordml" xmlns:w15="http://schemas.microsoft.com/office/word/2012/wordml" xmlns:w16cex="http://schemas.microsoft.com/office/word/2018/wordml/cex" xmlns:w16cid="http://schemas.microsoft.com/office/word/2016/wordml/cid" xmlns:w16="http://schemas.microsoft.com/office/word/2018/wordml" xmlns:w16du="http://schemas.microsoft.com/office/word/2023/wordml/word16du" xmlns:w16sdtdh="http://schemas.microsoft.com/office/word/2020/wordml/sdtdatahash" xmlns:w16se="http://schemas.microsoft.com/office/word/2015/wordml/symex" xmlns:wpg="http://schemas.microsoft.com/office/word/2010/wordprocessingGroup" xmlns:wpi="http://schemas.microsoft.com/office/word/2010/wordprocessingInk" xmlns:wne="http://schemas.microsoft.com/office/word/2006/wordml" xmlns:wps="http://schemas.microsoft.com/office/word/2010/wordprocessingShape" mc:Ignorable="w14 w15 w16se w16cid w16 w16cex w16sdtdh wp14">
   <w:body>
     <w:p>
       <w:r>
@@ -2285,7 +2285,7 @@
               <w:jc w:val="center"/>
             </w:pPr>
             <w:r>
-              <w:t>0.0298 *</w:t>
+              <w:t>0.0298*</w:t>
             </w:r>
           </w:p>
         </w:tc>
@@ -2903,7 +2903,21 @@
                 <w:b/>
                 <w:bCs/>
               </w:rPr>
-              <w:t>TPU Fit vs. No TPU, DAT only (N = 33 pairs)</w:t>
+              <w:t xml:space="preserve">TPU Fit vs. No TPU, DAT only (N = </w:t>
+            </w:r>
+            <w:r>
+              <w:rPr>
+                <w:b/>
+                <w:bCs/>
+              </w:rPr>
+              <w:t>28</w:t>
+            </w:r>
+            <w:r>
+              <w:rPr>
+                <w:b/>
+                <w:bCs/>
+              </w:rPr>
+              <w:t xml:space="preserve"> pairs)</w:t>
             </w:r>
           </w:p>
         </w:tc>
@@ -3028,7 +3042,10 @@
               <w:jc w:val="center"/>
             </w:pPr>
             <w:r>
-              <w:t>-3.05</w:t>
+              <w:t>-</w:t>
+            </w:r>
+            <w:r>
+              <w:t>2.64</w:t>
             </w:r>
           </w:p>
         </w:tc>
@@ -3047,7 +3064,10 @@
               <w:jc w:val="center"/>
             </w:pPr>
             <w:r>
-              <w:t>0.0023</w:t>
+              <w:t>0.00</w:t>
+            </w:r>
+            <w:r>
+              <w:t>83</w:t>
             </w:r>
             <w:r>
               <w:t>**</w:t>
@@ -3094,7 +3114,10 @@
               <w:t xml:space="preserve"> </w:t>
             </w:r>
             <w:r>
-              <w:t>-0.477</w:t>
+              <w:t>-0.</w:t>
+            </w:r>
+            <w:r>
+              <w:t>382</w:t>
             </w:r>
           </w:p>
         </w:tc>
@@ -3139,7 +3162,10 @@
               <w:jc w:val="center"/>
             </w:pPr>
             <w:r>
-              <w:t>-1.59</w:t>
+              <w:t>-1.</w:t>
+            </w:r>
+            <w:r>
+              <w:t>15</w:t>
             </w:r>
           </w:p>
         </w:tc>
@@ -3158,7 +3184,10 @@
               <w:jc w:val="center"/>
             </w:pPr>
             <w:r>
-              <w:t>0.1117</w:t>
+              <w:t>0.</w:t>
+            </w:r>
+            <w:r>
+              <w:t>251</w:t>
             </w:r>
           </w:p>
         </w:tc>
@@ -3200,7 +3229,28 @@
                 <w:b/>
                 <w:bCs/>
               </w:rPr>
-              <w:t>-0.746 – 0.123</w:t>
+              <w:t>-0.7</w:t>
+            </w:r>
+            <w:r>
+              <w:rPr>
+                <w:b/>
+                <w:bCs/>
+              </w:rPr>
+              <w:t>5</w:t>
+            </w:r>
+            <w:r>
+              <w:rPr>
+                <w:b/>
+                <w:bCs/>
+              </w:rPr>
+              <w:t xml:space="preserve"> – 0.</w:t>
+            </w:r>
+            <w:r>
+              <w:rPr>
+                <w:b/>
+                <w:bCs/>
+              </w:rPr>
+              <w:t>231</w:t>
             </w:r>
           </w:p>
         </w:tc>
@@ -3232,7 +3282,21 @@
                 <w:b/>
                 <w:bCs/>
               </w:rPr>
-              <w:t>TPU Fit vs. No TPU, Pooled data (N = 66 pairs)</w:t>
+              <w:t xml:space="preserve">TPU Fit vs. No TPU, Pooled data (N = </w:t>
+            </w:r>
+            <w:r>
+              <w:rPr>
+                <w:b/>
+                <w:bCs/>
+              </w:rPr>
+              <w:t>56</w:t>
+            </w:r>
+            <w:r>
+              <w:rPr>
+                <w:b/>
+                <w:bCs/>
+              </w:rPr>
+              <w:t xml:space="preserve"> pairs)</w:t>
             </w:r>
           </w:p>
         </w:tc>
@@ -3357,7 +3421,10 @@
               <w:jc w:val="center"/>
             </w:pPr>
             <w:r>
-              <w:t>-3.53</w:t>
+              <w:t>-3.</w:t>
+            </w:r>
+            <w:r>
+              <w:t>16</w:t>
             </w:r>
           </w:p>
         </w:tc>
@@ -3376,7 +3443,13 @@
               <w:jc w:val="center"/>
             </w:pPr>
             <w:r>
-              <w:t>0.0004 ***</w:t>
+              <w:t>0.00</w:t>
+            </w:r>
+            <w:r>
+              <w:t>16</w:t>
+            </w:r>
+            <w:r>
+              <w:t>**</w:t>
             </w:r>
           </w:p>
         </w:tc>
@@ -3395,7 +3468,10 @@
               <w:jc w:val="center"/>
             </w:pPr>
             <w:r>
-              <w:t>-0.827</w:t>
+              <w:t>-0.</w:t>
+            </w:r>
+            <w:r>
+              <w:t>792</w:t>
             </w:r>
           </w:p>
         </w:tc>
@@ -3423,13 +3499,16 @@
               <w:t>.</w:t>
             </w:r>
             <w:r>
-              <w:t>989</w:t>
+              <w:t>98</w:t>
+            </w:r>
+            <w:r>
+              <w:t>5</w:t>
             </w:r>
             <w:r>
               <w:t xml:space="preserve"> – -0.</w:t>
             </w:r>
             <w:r>
-              <w:t>534</w:t>
+              <w:t>478</w:t>
             </w:r>
           </w:p>
         </w:tc>
@@ -3474,7 +3553,10 @@
               <w:jc w:val="center"/>
             </w:pPr>
             <w:r>
-              <w:t>-2.49</w:t>
+              <w:t>-2.</w:t>
+            </w:r>
+            <w:r>
+              <w:t>20</w:t>
             </w:r>
           </w:p>
         </w:tc>
@@ -3493,13 +3575,13 @@
               <w:jc w:val="center"/>
             </w:pPr>
             <w:r>
-              <w:t>0.01</w:t>
+              <w:t>0.0</w:t>
             </w:r>
             <w:r>
               <w:t>28</w:t>
             </w:r>
             <w:r>
-              <w:t xml:space="preserve"> *</w:t>
+              <w:t>*</w:t>
             </w:r>
           </w:p>
         </w:tc>
@@ -3518,7 +3600,10 @@
               <w:jc w:val="center"/>
             </w:pPr>
             <w:r>
-              <w:t>-0.523</w:t>
+              <w:t>-0.</w:t>
+            </w:r>
+            <w:r>
+              <w:t>487</w:t>
             </w:r>
           </w:p>
         </w:tc>
@@ -3540,13 +3625,19 @@
               <w:t>-</w:t>
             </w:r>
             <w:r>
-              <w:t>0.804</w:t>
+              <w:t>0.</w:t>
+            </w:r>
+            <w:r>
+              <w:t>787</w:t>
             </w:r>
             <w:r>
               <w:t xml:space="preserve"> – -</w:t>
             </w:r>
             <w:r>
-              <w:t>0.131</w:t>
+              <w:t>0.</w:t>
+            </w:r>
+            <w:r>
+              <w:t>073</w:t>
             </w:r>
           </w:p>
         </w:tc>
@@ -3904,21 +3995,7 @@
                 <w:b/>
                 <w:bCs/>
               </w:rPr>
-              <w:t>TPU</w:t>
-            </w:r>
-            <w:r>
-              <w:rPr>
-                <w:b/>
-                <w:bCs/>
-              </w:rPr>
-              <w:t xml:space="preserve"> fit</w:t>
-            </w:r>
-            <w:r>
-              <w:rPr>
-                <w:b/>
-                <w:bCs/>
-              </w:rPr>
-              <w:t>: Curves without Overshoot (N = 20 pairs)</w:t>
+              <w:t>TPU fit: Curves without Overshoot (N = 20 pairs)</w:t>
             </w:r>
           </w:p>
         </w:tc>
@@ -4118,7 +4195,7 @@
                 <w:b/>
                 <w:bCs/>
               </w:rPr>
-              <w:t>-0.81 – -0.114</w:t>
+              <w:t>-0.81 – 0.114</w:t>
             </w:r>
           </w:p>
         </w:tc>
@@ -4231,7 +4308,8 @@
         </w:trPr>
         <w:tc>
           <w:tcPr>
-            <w:tcW w:w="2250" w:type="dxa"/>
+            <w:tcW w:w="9332" w:type="dxa"/>
+            <w:gridSpan w:val="5"/>
             <w:tcBorders>
               <w:top w:val="single" w:sz="4" w:space="0" w:color="auto"/>
               <w:left w:val="nil"/>
@@ -4248,52 +4326,7 @@
                 <w:b/>
                 <w:bCs/>
               </w:rPr>
-              <w:t>Method</w:t>
-            </w:r>
-          </w:p>
-        </w:tc>
-        <w:tc>
-          <w:tcPr>
-            <w:tcW w:w="7082" w:type="dxa"/>
-            <w:gridSpan w:val="4"/>
-            <w:tcBorders>
-              <w:top w:val="single" w:sz="4" w:space="0" w:color="auto"/>
-              <w:left w:val="nil"/>
-              <w:bottom w:val="single" w:sz="4" w:space="0" w:color="auto"/>
-              <w:right w:val="nil"/>
-            </w:tcBorders>
-          </w:tcPr>
-          <w:p>
-            <w:pPr>
-              <w:jc w:val="center"/>
-            </w:pPr>
-            <w:r>
-              <w:rPr>
-                <w:b/>
-                <w:bCs/>
-              </w:rPr>
-              <w:t>TPU</w:t>
-            </w:r>
-            <w:r>
-              <w:rPr>
-                <w:b/>
-                <w:bCs/>
-              </w:rPr>
-              <w:t xml:space="preserve"> Fit</w:t>
-            </w:r>
-            <w:r>
-              <w:rPr>
-                <w:b/>
-                <w:bCs/>
-              </w:rPr>
-              <w:t xml:space="preserve">: </w:t>
-            </w:r>
-            <w:r>
-              <w:rPr>
-                <w:b/>
-                <w:bCs/>
-              </w:rPr>
-              <w:t xml:space="preserve">Only curves in which TPU was fit for both DAT and </w:t>
+              <w:t xml:space="preserve">TPU Fit: Only curves in which TPU was fit for both DAT and </w:t>
             </w:r>
             <w:proofErr w:type="gramStart"/>
             <w:r>
@@ -4309,21 +4342,7 @@
                 <w:b/>
                 <w:bCs/>
               </w:rPr>
-              <w:t xml:space="preserve"> (N = </w:t>
-            </w:r>
-            <w:r>
-              <w:rPr>
-                <w:b/>
-                <w:bCs/>
-              </w:rPr>
-              <w:t>6</w:t>
-            </w:r>
-            <w:r>
-              <w:rPr>
-                <w:b/>
-                <w:bCs/>
-              </w:rPr>
-              <w:t xml:space="preserve"> pairs)</w:t>
+              <w:t xml:space="preserve"> (N = 6 pairs)</w:t>
             </w:r>
           </w:p>
         </w:tc>
@@ -4539,7 +4558,7 @@
                 <w:i/>
                 <w:iCs/>
               </w:rPr>
-              <w:t>-1</w:t>
+              <w:t>NA</w:t>
             </w:r>
           </w:p>
         </w:tc>
@@ -4568,28 +4587,7 @@
                 <w:i/>
                 <w:iCs/>
               </w:rPr>
-              <w:t>-</w:t>
-            </w:r>
-            <w:r>
-              <w:rPr>
-                <w:i/>
-                <w:iCs/>
-              </w:rPr>
-              <w:t>1.000</w:t>
-            </w:r>
-            <w:r>
-              <w:rPr>
-                <w:i/>
-                <w:iCs/>
-              </w:rPr>
-              <w:t xml:space="preserve"> – </w:t>
-            </w:r>
-            <w:r>
-              <w:rPr>
-                <w:i/>
-                <w:iCs/>
-              </w:rPr>
-              <w:t>-1.000</w:t>
+              <w:t>NA</w:t>
             </w:r>
           </w:p>
         </w:tc>
@@ -4597,7 +4595,13 @@
     </w:tbl>
     <w:p>
       <w:r>
-        <w:t>Note: the last row is italicized because it’s such a small sample that it’s probably not meaningful.</w:t>
+        <w:t xml:space="preserve">Note: </w:t>
+      </w:r>
+      <w:r>
+        <w:t>The small sample size makes effect size and confidence interval estimates unreliable for the last row, so NA values were reported.</w:t>
+      </w:r>
+      <w:r>
+        <w:t xml:space="preserve"> Bolded values denote bootstrapped confidence intervals that cross zero.</w:t>
       </w:r>
     </w:p>
     <w:p/>
@@ -4671,6 +4675,7 @@
     <w:p>
       <w:proofErr w:type="spellStart"/>
       <w:r>
+        <w:lastRenderedPageBreak/>
         <w:t>Jmax</w:t>
       </w:r>
       <w:proofErr w:type="spellEnd"/>
@@ -4744,7 +4749,7 @@
 </file>
 
 <file path=word/numbering.xml><?xml version="1.0" encoding="utf-8"?>
-<w:numbering xmlns:wpc="http://schemas.microsoft.com/office/word/2010/wordprocessingCanvas" xmlns:cx="http://schemas.microsoft.com/office/drawing/2014/chartex" xmlns:cx1="http://schemas.microsoft.com/office/drawing/2015/9/8/chartex" xmlns:cx2="http://schemas.microsoft.com/office/drawing/2015/10/21/chartex" xmlns:cx3="http://schemas.microsoft.com/office/drawing/2016/5/9/chartex" xmlns:cx4="http://schemas.microsoft.com/office/drawing/2016/5/10/chartex" xmlns:cx5="http://schemas.microsoft.com/office/drawing/2016/5/11/chartex" xmlns:cx6="http://schemas.microsoft.com/office/drawing/2016/5/12/chartex" xmlns:cx7="http://schemas.microsoft.com/office/drawing/2016/5/13/chartex" xmlns:cx8="http://schemas.microsoft.com/office/drawing/2016/5/14/chartex" xmlns:mc="http://schemas.openxmlformats.org/markup-compatibility/2006" xmlns:aink="http://schemas.microsoft.com/office/drawing/2016/ink" xmlns:am3d="http://schemas.microsoft.com/office/drawing/2017/model3d" xmlns:o="urn:schemas-microsoft-com:office:office" xmlns:oel="http://schemas.microsoft.com/office/2019/extlst" xmlns:r="http://schemas.openxmlformats.org/officeDocument/2006/relationships" xmlns:m="http://schemas.openxmlformats.org/officeDocument/2006/math" xmlns:v="urn:schemas-microsoft-com:vml" xmlns:wp14="http://schemas.microsoft.com/office/word/2010/wordprocessingDrawing" xmlns:wp="http://schemas.openxmlformats.org/drawingml/2006/wordprocessingDrawing" xmlns:w10="urn:schemas-microsoft-com:office:word" xmlns:w="http://schemas.openxmlformats.org/wordprocessingml/2006/main" xmlns:w14="http://schemas.microsoft.com/office/word/2010/wordml" xmlns:w15="http://schemas.microsoft.com/office/word/2012/wordml" xmlns:w16cex="http://schemas.microsoft.com/office/word/2018/wordml/cex" xmlns:w16cid="http://schemas.microsoft.com/office/word/2016/wordml/cid" xmlns:w16="http://schemas.microsoft.com/office/word/2018/wordml" xmlns:w16sdtdh="http://schemas.microsoft.com/office/word/2020/wordml/sdtdatahash" xmlns:w16se="http://schemas.microsoft.com/office/word/2015/wordml/symex" xmlns:wpg="http://schemas.microsoft.com/office/word/2010/wordprocessingGroup" xmlns:wpi="http://schemas.microsoft.com/office/word/2010/wordprocessingInk" xmlns:wne="http://schemas.microsoft.com/office/word/2006/wordml" xmlns:wps="http://schemas.microsoft.com/office/word/2010/wordprocessingShape" mc:Ignorable="w14 w15 w16se w16cid w16 w16cex w16sdtdh wp14">
+<w:numbering xmlns:wpc="http://schemas.microsoft.com/office/word/2010/wordprocessingCanvas" xmlns:cx="http://schemas.microsoft.com/office/drawing/2014/chartex" xmlns:cx1="http://schemas.microsoft.com/office/drawing/2015/9/8/chartex" xmlns:cx2="http://schemas.microsoft.com/office/drawing/2015/10/21/chartex" xmlns:cx3="http://schemas.microsoft.com/office/drawing/2016/5/9/chartex" xmlns:cx4="http://schemas.microsoft.com/office/drawing/2016/5/10/chartex" xmlns:cx5="http://schemas.microsoft.com/office/drawing/2016/5/11/chartex" xmlns:cx6="http://schemas.microsoft.com/office/drawing/2016/5/12/chartex" xmlns:cx7="http://schemas.microsoft.com/office/drawing/2016/5/13/chartex" xmlns:cx8="http://schemas.microsoft.com/office/drawing/2016/5/14/chartex" xmlns:mc="http://schemas.openxmlformats.org/markup-compatibility/2006" xmlns:aink="http://schemas.microsoft.com/office/drawing/2016/ink" xmlns:am3d="http://schemas.microsoft.com/office/drawing/2017/model3d" xmlns:o="urn:schemas-microsoft-com:office:office" xmlns:oel="http://schemas.microsoft.com/office/2019/extlst" xmlns:r="http://schemas.openxmlformats.org/officeDocument/2006/relationships" xmlns:m="http://schemas.openxmlformats.org/officeDocument/2006/math" xmlns:v="urn:schemas-microsoft-com:vml" xmlns:wp14="http://schemas.microsoft.com/office/word/2010/wordprocessingDrawing" xmlns:wp="http://schemas.openxmlformats.org/drawingml/2006/wordprocessingDrawing" xmlns:w10="urn:schemas-microsoft-com:office:word" xmlns:w="http://schemas.openxmlformats.org/wordprocessingml/2006/main" xmlns:w14="http://schemas.microsoft.com/office/word/2010/wordml" xmlns:w15="http://schemas.microsoft.com/office/word/2012/wordml" xmlns:w16cex="http://schemas.microsoft.com/office/word/2018/wordml/cex" xmlns:w16cid="http://schemas.microsoft.com/office/word/2016/wordml/cid" xmlns:w16="http://schemas.microsoft.com/office/word/2018/wordml" xmlns:w16du="http://schemas.microsoft.com/office/word/2023/wordml/word16du" xmlns:w16sdtdh="http://schemas.microsoft.com/office/word/2020/wordml/sdtdatahash" xmlns:w16se="http://schemas.microsoft.com/office/word/2015/wordml/symex" xmlns:wpg="http://schemas.microsoft.com/office/word/2010/wordprocessingGroup" xmlns:wpi="http://schemas.microsoft.com/office/word/2010/wordprocessingInk" xmlns:wne="http://schemas.microsoft.com/office/word/2006/wordml" xmlns:wps="http://schemas.microsoft.com/office/word/2010/wordprocessingShape" mc:Ignorable="w14 w15 w16se w16cid w16 w16cex w16sdtdh wp14">
   <w:abstractNum w:abstractNumId="0" w15:restartNumberingAfterBreak="0">
     <w:nsid w:val="71981BC6"/>
     <w:multiLevelType w:val="hybridMultilevel"/>

</xml_diff>

<commit_message>
updated stats and summary table
</commit_message>
<xml_diff>
--- a/Results/Summary_statistics.docx
+++ b/Results/Summary_statistics.docx
@@ -361,13 +361,8 @@
           </w:tcPr>
           <w:p>
             <w:r>
-              <w:t xml:space="preserve">    </w:t>
-            </w:r>
-            <w:proofErr w:type="gramStart"/>
-            <w:r>
-              <w:t>Steady-state</w:t>
-            </w:r>
-            <w:proofErr w:type="gramEnd"/>
+              <w:t xml:space="preserve">    Steady-state</w:t>
+            </w:r>
           </w:p>
         </w:tc>
         <w:tc>
@@ -616,13 +611,8 @@
           </w:tcPr>
           <w:p>
             <w:r>
-              <w:t xml:space="preserve">    </w:t>
-            </w:r>
-            <w:proofErr w:type="gramStart"/>
-            <w:r>
-              <w:t>Steady-state</w:t>
-            </w:r>
-            <w:proofErr w:type="gramEnd"/>
+              <w:t xml:space="preserve">    Steady-state</w:t>
+            </w:r>
           </w:p>
         </w:tc>
         <w:tc>
@@ -901,13 +891,8 @@
           </w:tcPr>
           <w:p>
             <w:r>
-              <w:t xml:space="preserve">    </w:t>
-            </w:r>
-            <w:proofErr w:type="gramStart"/>
-            <w:r>
-              <w:t>Steady-state</w:t>
-            </w:r>
-            <w:proofErr w:type="gramEnd"/>
+              <w:t xml:space="preserve">    Steady-state</w:t>
+            </w:r>
           </w:p>
         </w:tc>
         <w:tc>
@@ -1153,13 +1138,8 @@
           </w:tcPr>
           <w:p>
             <w:r>
-              <w:t xml:space="preserve">    </w:t>
-            </w:r>
-            <w:proofErr w:type="gramStart"/>
-            <w:r>
-              <w:t>Steady-state</w:t>
-            </w:r>
-            <w:proofErr w:type="gramEnd"/>
+              <w:t xml:space="preserve">    Steady-state</w:t>
+            </w:r>
           </w:p>
         </w:tc>
         <w:tc>
@@ -1254,7 +1234,14 @@
                 <w:b/>
                 <w:bCs/>
               </w:rPr>
-              <w:t xml:space="preserve">Paired data </w:t>
+              <w:t xml:space="preserve">No TPU </w:t>
+            </w:r>
+            <w:r>
+              <w:rPr>
+                <w:b/>
+                <w:bCs/>
+              </w:rPr>
+              <w:t xml:space="preserve">data </w:t>
             </w:r>
             <w:r>
               <w:rPr>
@@ -1464,13 +1451,8 @@
           </w:tcPr>
           <w:p>
             <w:r>
-              <w:t xml:space="preserve">    </w:t>
-            </w:r>
-            <w:proofErr w:type="gramStart"/>
-            <w:r>
-              <w:t>Steady-state</w:t>
-            </w:r>
-            <w:proofErr w:type="gramEnd"/>
+              <w:t xml:space="preserve">    Steady-state</w:t>
+            </w:r>
           </w:p>
         </w:tc>
         <w:tc>
@@ -1501,7 +1483,10 @@
           </w:tcPr>
           <w:p>
             <w:r>
-              <w:t>26.0</w:t>
+              <w:t>26.</w:t>
+            </w:r>
+            <w:r>
+              <w:t>1</w:t>
             </w:r>
           </w:p>
         </w:tc>
@@ -1716,13 +1701,570 @@
           </w:tcPr>
           <w:p>
             <w:r>
-              <w:t xml:space="preserve">    </w:t>
-            </w:r>
-            <w:proofErr w:type="gramStart"/>
-            <w:r>
-              <w:t>Steady-state</w:t>
-            </w:r>
-            <w:proofErr w:type="gramEnd"/>
+              <w:t xml:space="preserve">    Steady-state</w:t>
+            </w:r>
+          </w:p>
+        </w:tc>
+        <w:tc>
+          <w:tcPr>
+            <w:tcW w:w="1327" w:type="dxa"/>
+            <w:tcBorders>
+              <w:top w:val="nil"/>
+              <w:left w:val="nil"/>
+              <w:bottom w:val="single" w:sz="4" w:space="0" w:color="auto"/>
+              <w:right w:val="nil"/>
+            </w:tcBorders>
+          </w:tcPr>
+          <w:p>
+            <w:r>
+              <w:t>57.7</w:t>
+            </w:r>
+          </w:p>
+        </w:tc>
+        <w:tc>
+          <w:tcPr>
+            <w:tcW w:w="1901" w:type="dxa"/>
+            <w:tcBorders>
+              <w:top w:val="nil"/>
+              <w:left w:val="nil"/>
+              <w:bottom w:val="single" w:sz="4" w:space="0" w:color="auto"/>
+              <w:right w:val="nil"/>
+            </w:tcBorders>
+          </w:tcPr>
+          <w:p>
+            <w:r>
+              <w:t>52.0</w:t>
+            </w:r>
+          </w:p>
+        </w:tc>
+        <w:tc>
+          <w:tcPr>
+            <w:tcW w:w="1627" w:type="dxa"/>
+            <w:tcBorders>
+              <w:top w:val="nil"/>
+              <w:left w:val="nil"/>
+              <w:bottom w:val="single" w:sz="4" w:space="0" w:color="auto"/>
+              <w:right w:val="nil"/>
+            </w:tcBorders>
+          </w:tcPr>
+          <w:p>
+            <w:r>
+              <w:t>21.6</w:t>
+            </w:r>
+          </w:p>
+        </w:tc>
+        <w:tc>
+          <w:tcPr>
+            <w:tcW w:w="2057" w:type="dxa"/>
+            <w:tcBorders>
+              <w:top w:val="nil"/>
+              <w:left w:val="nil"/>
+              <w:bottom w:val="single" w:sz="4" w:space="0" w:color="auto"/>
+              <w:right w:val="nil"/>
+            </w:tcBorders>
+          </w:tcPr>
+          <w:p>
+            <w:r>
+              <w:t>24.0 – 106.0</w:t>
+            </w:r>
+          </w:p>
+        </w:tc>
+      </w:tr>
+      <w:tr>
+        <w:trPr>
+          <w:trHeight w:val="260"/>
+        </w:trPr>
+        <w:tc>
+          <w:tcPr>
+            <w:tcW w:w="9299" w:type="dxa"/>
+            <w:gridSpan w:val="5"/>
+            <w:tcBorders>
+              <w:top w:val="single" w:sz="4" w:space="0" w:color="auto"/>
+              <w:left w:val="nil"/>
+              <w:bottom w:val="single" w:sz="4" w:space="0" w:color="auto"/>
+              <w:right w:val="nil"/>
+            </w:tcBorders>
+          </w:tcPr>
+          <w:p>
+            <w:pPr>
+              <w:jc w:val="center"/>
+            </w:pPr>
+            <w:r>
+              <w:rPr>
+                <w:b/>
+                <w:bCs/>
+              </w:rPr>
+              <w:t xml:space="preserve">TPU fit </w:t>
+            </w:r>
+            <w:r>
+              <w:rPr>
+                <w:b/>
+                <w:bCs/>
+              </w:rPr>
+              <w:t>data w</w:t>
+            </w:r>
+            <w:r>
+              <w:rPr>
+                <w:b/>
+                <w:bCs/>
+              </w:rPr>
+              <w:t>ithout Overshoot</w:t>
+            </w:r>
+            <w:r>
+              <w:rPr>
+                <w:b/>
+                <w:bCs/>
+              </w:rPr>
+              <w:t xml:space="preserve"> (N = 20 pairs)</w:t>
+            </w:r>
+          </w:p>
+        </w:tc>
+      </w:tr>
+      <w:tr>
+        <w:trPr>
+          <w:trHeight w:val="260"/>
+        </w:trPr>
+        <w:tc>
+          <w:tcPr>
+            <w:tcW w:w="2387" w:type="dxa"/>
+            <w:tcBorders>
+              <w:top w:val="nil"/>
+              <w:left w:val="nil"/>
+              <w:bottom w:val="nil"/>
+              <w:right w:val="nil"/>
+            </w:tcBorders>
+          </w:tcPr>
+          <w:p>
+            <w:pPr>
+              <w:rPr>
+                <w:b/>
+                <w:bCs/>
+              </w:rPr>
+            </w:pPr>
+            <w:proofErr w:type="spellStart"/>
+            <w:r>
+              <w:t>Vcmax</w:t>
+            </w:r>
+            <w:proofErr w:type="spellEnd"/>
+          </w:p>
+        </w:tc>
+        <w:tc>
+          <w:tcPr>
+            <w:tcW w:w="1327" w:type="dxa"/>
+            <w:tcBorders>
+              <w:top w:val="nil"/>
+              <w:left w:val="nil"/>
+              <w:bottom w:val="nil"/>
+              <w:right w:val="nil"/>
+            </w:tcBorders>
+          </w:tcPr>
+          <w:p/>
+        </w:tc>
+        <w:tc>
+          <w:tcPr>
+            <w:tcW w:w="1901" w:type="dxa"/>
+            <w:tcBorders>
+              <w:top w:val="nil"/>
+              <w:left w:val="nil"/>
+              <w:bottom w:val="nil"/>
+              <w:right w:val="nil"/>
+            </w:tcBorders>
+          </w:tcPr>
+          <w:p/>
+        </w:tc>
+        <w:tc>
+          <w:tcPr>
+            <w:tcW w:w="1627" w:type="dxa"/>
+            <w:tcBorders>
+              <w:top w:val="nil"/>
+              <w:left w:val="nil"/>
+              <w:bottom w:val="nil"/>
+              <w:right w:val="nil"/>
+            </w:tcBorders>
+          </w:tcPr>
+          <w:p/>
+        </w:tc>
+        <w:tc>
+          <w:tcPr>
+            <w:tcW w:w="2057" w:type="dxa"/>
+            <w:tcBorders>
+              <w:top w:val="nil"/>
+              <w:left w:val="nil"/>
+              <w:bottom w:val="nil"/>
+              <w:right w:val="nil"/>
+            </w:tcBorders>
+          </w:tcPr>
+          <w:p/>
+        </w:tc>
+      </w:tr>
+      <w:tr>
+        <w:trPr>
+          <w:trHeight w:val="260"/>
+        </w:trPr>
+        <w:tc>
+          <w:tcPr>
+            <w:tcW w:w="2387" w:type="dxa"/>
+            <w:tcBorders>
+              <w:top w:val="nil"/>
+              <w:left w:val="nil"/>
+              <w:bottom w:val="nil"/>
+              <w:right w:val="nil"/>
+            </w:tcBorders>
+          </w:tcPr>
+          <w:p>
+            <w:r>
+              <w:t xml:space="preserve">    DAT</w:t>
+            </w:r>
+          </w:p>
+        </w:tc>
+        <w:tc>
+          <w:tcPr>
+            <w:tcW w:w="1327" w:type="dxa"/>
+            <w:tcBorders>
+              <w:top w:val="nil"/>
+              <w:left w:val="nil"/>
+              <w:bottom w:val="nil"/>
+              <w:right w:val="nil"/>
+            </w:tcBorders>
+          </w:tcPr>
+          <w:p>
+            <w:r>
+              <w:t>31.</w:t>
+            </w:r>
+            <w:r>
+              <w:t>7</w:t>
+            </w:r>
+          </w:p>
+        </w:tc>
+        <w:tc>
+          <w:tcPr>
+            <w:tcW w:w="1901" w:type="dxa"/>
+            <w:tcBorders>
+              <w:top w:val="nil"/>
+              <w:left w:val="nil"/>
+              <w:bottom w:val="nil"/>
+              <w:right w:val="nil"/>
+            </w:tcBorders>
+          </w:tcPr>
+          <w:p>
+            <w:r>
+              <w:t>26.3</w:t>
+            </w:r>
+          </w:p>
+        </w:tc>
+        <w:tc>
+          <w:tcPr>
+            <w:tcW w:w="1627" w:type="dxa"/>
+            <w:tcBorders>
+              <w:top w:val="nil"/>
+              <w:left w:val="nil"/>
+              <w:bottom w:val="nil"/>
+              <w:right w:val="nil"/>
+            </w:tcBorders>
+          </w:tcPr>
+          <w:p>
+            <w:r>
+              <w:t>1</w:t>
+            </w:r>
+            <w:r>
+              <w:t>7.0</w:t>
+            </w:r>
+          </w:p>
+        </w:tc>
+        <w:tc>
+          <w:tcPr>
+            <w:tcW w:w="2057" w:type="dxa"/>
+            <w:tcBorders>
+              <w:top w:val="nil"/>
+              <w:left w:val="nil"/>
+              <w:bottom w:val="nil"/>
+              <w:right w:val="nil"/>
+            </w:tcBorders>
+          </w:tcPr>
+          <w:p>
+            <w:r>
+              <w:t>10.0</w:t>
+            </w:r>
+            <w:r>
+              <w:t xml:space="preserve"> – 75.0</w:t>
+            </w:r>
+          </w:p>
+        </w:tc>
+      </w:tr>
+      <w:tr>
+        <w:trPr>
+          <w:trHeight w:val="260"/>
+        </w:trPr>
+        <w:tc>
+          <w:tcPr>
+            <w:tcW w:w="2387" w:type="dxa"/>
+            <w:tcBorders>
+              <w:top w:val="nil"/>
+              <w:left w:val="nil"/>
+              <w:bottom w:val="nil"/>
+              <w:right w:val="nil"/>
+            </w:tcBorders>
+          </w:tcPr>
+          <w:p>
+            <w:r>
+              <w:t xml:space="preserve">    Steady-state</w:t>
+            </w:r>
+          </w:p>
+        </w:tc>
+        <w:tc>
+          <w:tcPr>
+            <w:tcW w:w="1327" w:type="dxa"/>
+            <w:tcBorders>
+              <w:top w:val="nil"/>
+              <w:left w:val="nil"/>
+              <w:bottom w:val="nil"/>
+              <w:right w:val="nil"/>
+            </w:tcBorders>
+          </w:tcPr>
+          <w:p>
+            <w:r>
+              <w:t>31.</w:t>
+            </w:r>
+            <w:r>
+              <w:t>4</w:t>
+            </w:r>
+          </w:p>
+        </w:tc>
+        <w:tc>
+          <w:tcPr>
+            <w:tcW w:w="1901" w:type="dxa"/>
+            <w:tcBorders>
+              <w:top w:val="nil"/>
+              <w:left w:val="nil"/>
+              <w:bottom w:val="nil"/>
+              <w:right w:val="nil"/>
+            </w:tcBorders>
+          </w:tcPr>
+          <w:p>
+            <w:r>
+              <w:t>26.</w:t>
+            </w:r>
+            <w:r>
+              <w:t>1</w:t>
+            </w:r>
+          </w:p>
+        </w:tc>
+        <w:tc>
+          <w:tcPr>
+            <w:tcW w:w="1627" w:type="dxa"/>
+            <w:tcBorders>
+              <w:top w:val="nil"/>
+              <w:left w:val="nil"/>
+              <w:bottom w:val="nil"/>
+              <w:right w:val="nil"/>
+            </w:tcBorders>
+          </w:tcPr>
+          <w:p>
+            <w:r>
+              <w:t>14.5</w:t>
+            </w:r>
+          </w:p>
+        </w:tc>
+        <w:tc>
+          <w:tcPr>
+            <w:tcW w:w="2057" w:type="dxa"/>
+            <w:tcBorders>
+              <w:top w:val="nil"/>
+              <w:left w:val="nil"/>
+              <w:bottom w:val="nil"/>
+              <w:right w:val="nil"/>
+            </w:tcBorders>
+          </w:tcPr>
+          <w:p>
+            <w:r>
+              <w:t>11.0 – 63.4</w:t>
+            </w:r>
+          </w:p>
+        </w:tc>
+      </w:tr>
+      <w:tr>
+        <w:trPr>
+          <w:trHeight w:val="260"/>
+        </w:trPr>
+        <w:tc>
+          <w:tcPr>
+            <w:tcW w:w="2387" w:type="dxa"/>
+            <w:tcBorders>
+              <w:top w:val="nil"/>
+              <w:left w:val="nil"/>
+              <w:bottom w:val="nil"/>
+              <w:right w:val="nil"/>
+            </w:tcBorders>
+          </w:tcPr>
+          <w:p>
+            <w:proofErr w:type="spellStart"/>
+            <w:r>
+              <w:t>Jmax</w:t>
+            </w:r>
+            <w:proofErr w:type="spellEnd"/>
+          </w:p>
+        </w:tc>
+        <w:tc>
+          <w:tcPr>
+            <w:tcW w:w="1327" w:type="dxa"/>
+            <w:tcBorders>
+              <w:top w:val="nil"/>
+              <w:left w:val="nil"/>
+              <w:bottom w:val="nil"/>
+              <w:right w:val="nil"/>
+            </w:tcBorders>
+          </w:tcPr>
+          <w:p/>
+        </w:tc>
+        <w:tc>
+          <w:tcPr>
+            <w:tcW w:w="1901" w:type="dxa"/>
+            <w:tcBorders>
+              <w:top w:val="nil"/>
+              <w:left w:val="nil"/>
+              <w:bottom w:val="nil"/>
+              <w:right w:val="nil"/>
+            </w:tcBorders>
+          </w:tcPr>
+          <w:p/>
+        </w:tc>
+        <w:tc>
+          <w:tcPr>
+            <w:tcW w:w="1627" w:type="dxa"/>
+            <w:tcBorders>
+              <w:top w:val="nil"/>
+              <w:left w:val="nil"/>
+              <w:bottom w:val="nil"/>
+              <w:right w:val="nil"/>
+            </w:tcBorders>
+          </w:tcPr>
+          <w:p/>
+        </w:tc>
+        <w:tc>
+          <w:tcPr>
+            <w:tcW w:w="2057" w:type="dxa"/>
+            <w:tcBorders>
+              <w:top w:val="nil"/>
+              <w:left w:val="nil"/>
+              <w:bottom w:val="nil"/>
+              <w:right w:val="nil"/>
+            </w:tcBorders>
+          </w:tcPr>
+          <w:p/>
+        </w:tc>
+      </w:tr>
+      <w:tr>
+        <w:trPr>
+          <w:trHeight w:val="260"/>
+        </w:trPr>
+        <w:tc>
+          <w:tcPr>
+            <w:tcW w:w="2387" w:type="dxa"/>
+            <w:tcBorders>
+              <w:top w:val="nil"/>
+              <w:left w:val="nil"/>
+              <w:bottom w:val="nil"/>
+              <w:right w:val="nil"/>
+            </w:tcBorders>
+          </w:tcPr>
+          <w:p>
+            <w:r>
+              <w:t xml:space="preserve">    DAT</w:t>
+            </w:r>
+          </w:p>
+        </w:tc>
+        <w:tc>
+          <w:tcPr>
+            <w:tcW w:w="1327" w:type="dxa"/>
+            <w:tcBorders>
+              <w:top w:val="nil"/>
+              <w:left w:val="nil"/>
+              <w:bottom w:val="nil"/>
+              <w:right w:val="nil"/>
+            </w:tcBorders>
+          </w:tcPr>
+          <w:p>
+            <w:r>
+              <w:t>5</w:t>
+            </w:r>
+            <w:r>
+              <w:t>3.9</w:t>
+            </w:r>
+          </w:p>
+        </w:tc>
+        <w:tc>
+          <w:tcPr>
+            <w:tcW w:w="1901" w:type="dxa"/>
+            <w:tcBorders>
+              <w:top w:val="nil"/>
+              <w:left w:val="nil"/>
+              <w:bottom w:val="nil"/>
+              <w:right w:val="nil"/>
+            </w:tcBorders>
+          </w:tcPr>
+          <w:p>
+            <w:r>
+              <w:t>48.</w:t>
+            </w:r>
+            <w:r>
+              <w:t>2</w:t>
+            </w:r>
+          </w:p>
+        </w:tc>
+        <w:tc>
+          <w:tcPr>
+            <w:tcW w:w="1627" w:type="dxa"/>
+            <w:tcBorders>
+              <w:top w:val="nil"/>
+              <w:left w:val="nil"/>
+              <w:bottom w:val="nil"/>
+              <w:right w:val="nil"/>
+            </w:tcBorders>
+          </w:tcPr>
+          <w:p>
+            <w:r>
+              <w:t>2</w:t>
+            </w:r>
+            <w:r>
+              <w:t>1.8</w:t>
+            </w:r>
+          </w:p>
+        </w:tc>
+        <w:tc>
+          <w:tcPr>
+            <w:tcW w:w="2057" w:type="dxa"/>
+            <w:tcBorders>
+              <w:top w:val="nil"/>
+              <w:left w:val="nil"/>
+              <w:bottom w:val="nil"/>
+              <w:right w:val="nil"/>
+            </w:tcBorders>
+          </w:tcPr>
+          <w:p>
+            <w:r>
+              <w:t>23.6 – 102.1</w:t>
+            </w:r>
+          </w:p>
+        </w:tc>
+      </w:tr>
+      <w:tr>
+        <w:trPr>
+          <w:trHeight w:val="260"/>
+        </w:trPr>
+        <w:tc>
+          <w:tcPr>
+            <w:tcW w:w="2387" w:type="dxa"/>
+            <w:tcBorders>
+              <w:top w:val="nil"/>
+              <w:left w:val="nil"/>
+              <w:bottom w:val="single" w:sz="4" w:space="0" w:color="auto"/>
+              <w:right w:val="nil"/>
+            </w:tcBorders>
+          </w:tcPr>
+          <w:p>
+            <w:r>
+              <w:t xml:space="preserve">    Steady-state</w:t>
+            </w:r>
           </w:p>
         </w:tc>
         <w:tc>
@@ -1888,7 +2430,6 @@
     <w:p/>
     <w:p>
       <w:r>
-        <w:lastRenderedPageBreak/>
         <w:t xml:space="preserve">Table 2. Wilcoxon </w:t>
       </w:r>
       <w:r>
@@ -1908,11 +2449,12 @@
         <w:tblLook w:val="04A0" w:firstRow="1" w:lastRow="0" w:firstColumn="1" w:lastColumn="0" w:noHBand="0" w:noVBand="1"/>
       </w:tblPr>
       <w:tblGrid>
-        <w:gridCol w:w="2250"/>
-        <w:gridCol w:w="1260"/>
-        <w:gridCol w:w="1492"/>
-        <w:gridCol w:w="2378"/>
-        <w:gridCol w:w="1952"/>
+        <w:gridCol w:w="2299"/>
+        <w:gridCol w:w="1123"/>
+        <w:gridCol w:w="1066"/>
+        <w:gridCol w:w="1612"/>
+        <w:gridCol w:w="1325"/>
+        <w:gridCol w:w="1935"/>
       </w:tblGrid>
       <w:tr>
         <w:trPr>
@@ -1920,7 +2462,7 @@
         </w:trPr>
         <w:tc>
           <w:tcPr>
-            <w:tcW w:w="2250" w:type="dxa"/>
+            <w:tcW w:w="2340" w:type="dxa"/>
             <w:tcBorders>
               <w:left w:val="nil"/>
               <w:bottom w:val="single" w:sz="4" w:space="0" w:color="auto"/>
@@ -1947,7 +2489,7 @@
         </w:tc>
         <w:tc>
           <w:tcPr>
-            <w:tcW w:w="1260" w:type="dxa"/>
+            <w:tcW w:w="1013" w:type="dxa"/>
             <w:tcBorders>
               <w:left w:val="nil"/>
               <w:bottom w:val="single" w:sz="4" w:space="0" w:color="auto"/>
@@ -1968,13 +2510,13 @@
                 <w:b/>
                 <w:bCs/>
               </w:rPr>
-              <w:t>Z statistic</w:t>
-            </w:r>
-          </w:p>
-        </w:tc>
-        <w:tc>
-          <w:tcPr>
-            <w:tcW w:w="1492" w:type="dxa"/>
+              <w:t>Estimate</w:t>
+            </w:r>
+          </w:p>
+        </w:tc>
+        <w:tc>
+          <w:tcPr>
+            <w:tcW w:w="1067" w:type="dxa"/>
             <w:tcBorders>
               <w:left w:val="nil"/>
               <w:bottom w:val="single" w:sz="4" w:space="0" w:color="auto"/>
@@ -1988,16 +2530,46 @@
               <w:rPr>
                 <w:b/>
                 <w:bCs/>
-                <w:sz w:val="22"/>
-                <w:szCs w:val="22"/>
-              </w:rPr>
-            </w:pPr>
-            <w:r>
-              <w:rPr>
-                <w:b/>
-                <w:bCs/>
-                <w:sz w:val="22"/>
-                <w:szCs w:val="22"/>
+              </w:rPr>
+            </w:pPr>
+            <w:r>
+              <w:rPr>
+                <w:b/>
+                <w:bCs/>
+              </w:rPr>
+              <w:t>V</w:t>
+            </w:r>
+            <w:r>
+              <w:rPr>
+                <w:b/>
+                <w:bCs/>
+              </w:rPr>
+              <w:t xml:space="preserve"> Statistic</w:t>
+            </w:r>
+          </w:p>
+        </w:tc>
+        <w:tc>
+          <w:tcPr>
+            <w:tcW w:w="1612" w:type="dxa"/>
+            <w:tcBorders>
+              <w:left w:val="nil"/>
+              <w:bottom w:val="single" w:sz="4" w:space="0" w:color="auto"/>
+              <w:right w:val="nil"/>
+            </w:tcBorders>
+          </w:tcPr>
+          <w:p>
+            <w:pPr>
+              <w:spacing w:after="240"/>
+              <w:jc w:val="center"/>
+              <w:rPr>
+                <w:b/>
+                <w:bCs/>
+              </w:rPr>
+            </w:pPr>
+            <w:r>
+              <w:rPr>
+                <w:b/>
+                <w:bCs/>
               </w:rPr>
               <w:t>P-value</w:t>
             </w:r>
@@ -2005,7 +2577,7 @@
         </w:tc>
         <w:tc>
           <w:tcPr>
-            <w:tcW w:w="2378" w:type="dxa"/>
+            <w:tcW w:w="1350" w:type="dxa"/>
             <w:tcBorders>
               <w:left w:val="nil"/>
               <w:bottom w:val="single" w:sz="4" w:space="0" w:color="auto"/>
@@ -2026,29 +2598,13 @@
                 <w:b/>
                 <w:bCs/>
               </w:rPr>
-              <w:t>Matched pairs rank-biserial correlation coefficient (</w:t>
-            </w:r>
-            <w:proofErr w:type="spellStart"/>
-            <w:r>
-              <w:rPr>
-                <w:b/>
-                <w:bCs/>
-              </w:rPr>
-              <w:t>rc</w:t>
-            </w:r>
-            <w:proofErr w:type="spellEnd"/>
-            <w:r>
-              <w:rPr>
-                <w:b/>
-                <w:bCs/>
-              </w:rPr>
-              <w:t>)</w:t>
-            </w:r>
-          </w:p>
-        </w:tc>
-        <w:tc>
-          <w:tcPr>
-            <w:tcW w:w="1952" w:type="dxa"/>
+              <w:t>Effect Size</w:t>
+            </w:r>
+          </w:p>
+        </w:tc>
+        <w:tc>
+          <w:tcPr>
+            <w:tcW w:w="1978" w:type="dxa"/>
             <w:tcBorders>
               <w:left w:val="nil"/>
               <w:bottom w:val="single" w:sz="4" w:space="0" w:color="auto"/>
@@ -2069,42 +2625,14 @@
                 <w:b/>
                 <w:bCs/>
               </w:rPr>
-              <w:t xml:space="preserve">Bootstrap </w:t>
-            </w:r>
-            <w:r>
-              <w:rPr>
-                <w:b/>
-                <w:bCs/>
-              </w:rPr>
-              <w:t xml:space="preserve">95% </w:t>
-            </w:r>
-            <w:r>
-              <w:rPr>
-                <w:b/>
-                <w:bCs/>
-              </w:rPr>
-              <w:t>CI</w:t>
-            </w:r>
-            <w:r>
-              <w:rPr>
-                <w:b/>
-                <w:bCs/>
-              </w:rPr>
-              <w:t xml:space="preserve"> </w:t>
-            </w:r>
-            <w:r>
-              <w:rPr>
-                <w:b/>
-                <w:bCs/>
-              </w:rPr>
-              <w:t>of</w:t>
-            </w:r>
-            <w:r>
-              <w:rPr>
-                <w:b/>
-                <w:bCs/>
-              </w:rPr>
-              <w:t xml:space="preserve"> the effect size</w:t>
+              <w:t xml:space="preserve">95% CI of </w:t>
+            </w:r>
+            <w:r>
+              <w:rPr>
+                <w:b/>
+                <w:bCs/>
+              </w:rPr>
+              <w:t>the estimate</w:t>
             </w:r>
           </w:p>
         </w:tc>
@@ -2115,8 +2643,8 @@
         </w:trPr>
         <w:tc>
           <w:tcPr>
-            <w:tcW w:w="9332" w:type="dxa"/>
-            <w:gridSpan w:val="5"/>
+            <w:tcW w:w="9360" w:type="dxa"/>
+            <w:gridSpan w:val="6"/>
             <w:tcBorders>
               <w:left w:val="nil"/>
               <w:bottom w:val="single" w:sz="4" w:space="0" w:color="auto"/>
@@ -2147,72 +2675,82 @@
         </w:trPr>
         <w:tc>
           <w:tcPr>
-            <w:tcW w:w="2250" w:type="dxa"/>
-            <w:tcBorders>
-              <w:left w:val="nil"/>
-              <w:bottom w:val="nil"/>
-              <w:right w:val="nil"/>
-            </w:tcBorders>
-          </w:tcPr>
-          <w:p>
-            <w:r>
-              <w:t xml:space="preserve">DAT vs. </w:t>
-            </w:r>
-            <w:proofErr w:type="gramStart"/>
-            <w:r>
-              <w:t>steady-state</w:t>
-            </w:r>
-            <w:proofErr w:type="gramEnd"/>
-          </w:p>
-        </w:tc>
-        <w:tc>
-          <w:tcPr>
-            <w:tcW w:w="1260" w:type="dxa"/>
-            <w:tcBorders>
-              <w:left w:val="nil"/>
-              <w:bottom w:val="nil"/>
-              <w:right w:val="nil"/>
-            </w:tcBorders>
-          </w:tcPr>
-          <w:p>
-            <w:pPr>
-              <w:jc w:val="center"/>
-            </w:pPr>
-          </w:p>
-        </w:tc>
-        <w:tc>
-          <w:tcPr>
-            <w:tcW w:w="1492" w:type="dxa"/>
-            <w:tcBorders>
-              <w:left w:val="nil"/>
-              <w:bottom w:val="nil"/>
-              <w:right w:val="nil"/>
-            </w:tcBorders>
-          </w:tcPr>
-          <w:p>
-            <w:pPr>
-              <w:jc w:val="center"/>
-            </w:pPr>
-          </w:p>
-        </w:tc>
-        <w:tc>
-          <w:tcPr>
-            <w:tcW w:w="2378" w:type="dxa"/>
-            <w:tcBorders>
-              <w:left w:val="nil"/>
-              <w:bottom w:val="nil"/>
-              <w:right w:val="nil"/>
-            </w:tcBorders>
-          </w:tcPr>
-          <w:p>
-            <w:pPr>
-              <w:jc w:val="center"/>
-            </w:pPr>
-          </w:p>
-        </w:tc>
-        <w:tc>
-          <w:tcPr>
-            <w:tcW w:w="1952" w:type="dxa"/>
+            <w:tcW w:w="2340" w:type="dxa"/>
+            <w:tcBorders>
+              <w:left w:val="nil"/>
+              <w:bottom w:val="nil"/>
+              <w:right w:val="nil"/>
+            </w:tcBorders>
+          </w:tcPr>
+          <w:p>
+            <w:r>
+              <w:t>DAT vs. steady-state</w:t>
+            </w:r>
+          </w:p>
+        </w:tc>
+        <w:tc>
+          <w:tcPr>
+            <w:tcW w:w="1013" w:type="dxa"/>
+            <w:tcBorders>
+              <w:left w:val="nil"/>
+              <w:bottom w:val="nil"/>
+              <w:right w:val="nil"/>
+            </w:tcBorders>
+          </w:tcPr>
+          <w:p>
+            <w:pPr>
+              <w:jc w:val="center"/>
+            </w:pPr>
+          </w:p>
+        </w:tc>
+        <w:tc>
+          <w:tcPr>
+            <w:tcW w:w="1067" w:type="dxa"/>
+            <w:tcBorders>
+              <w:left w:val="nil"/>
+              <w:bottom w:val="nil"/>
+              <w:right w:val="nil"/>
+            </w:tcBorders>
+          </w:tcPr>
+          <w:p>
+            <w:pPr>
+              <w:jc w:val="center"/>
+            </w:pPr>
+          </w:p>
+        </w:tc>
+        <w:tc>
+          <w:tcPr>
+            <w:tcW w:w="1612" w:type="dxa"/>
+            <w:tcBorders>
+              <w:left w:val="nil"/>
+              <w:bottom w:val="nil"/>
+              <w:right w:val="nil"/>
+            </w:tcBorders>
+          </w:tcPr>
+          <w:p>
+            <w:pPr>
+              <w:jc w:val="center"/>
+            </w:pPr>
+          </w:p>
+        </w:tc>
+        <w:tc>
+          <w:tcPr>
+            <w:tcW w:w="1350" w:type="dxa"/>
+            <w:tcBorders>
+              <w:left w:val="nil"/>
+              <w:bottom w:val="nil"/>
+              <w:right w:val="nil"/>
+            </w:tcBorders>
+          </w:tcPr>
+          <w:p>
+            <w:pPr>
+              <w:jc w:val="center"/>
+            </w:pPr>
+          </w:p>
+        </w:tc>
+        <w:tc>
+          <w:tcPr>
+            <w:tcW w:w="1978" w:type="dxa"/>
             <w:tcBorders>
               <w:left w:val="nil"/>
               <w:bottom w:val="nil"/>
@@ -2232,7 +2770,7 @@
         </w:trPr>
         <w:tc>
           <w:tcPr>
-            <w:tcW w:w="2250" w:type="dxa"/>
+            <w:tcW w:w="2340" w:type="dxa"/>
             <w:tcBorders>
               <w:top w:val="nil"/>
               <w:left w:val="nil"/>
@@ -2253,26 +2791,45 @@
         </w:tc>
         <w:tc>
           <w:tcPr>
-            <w:tcW w:w="1260" w:type="dxa"/>
-            <w:tcBorders>
-              <w:top w:val="nil"/>
-              <w:left w:val="nil"/>
-              <w:bottom w:val="nil"/>
-              <w:right w:val="nil"/>
-            </w:tcBorders>
-          </w:tcPr>
-          <w:p>
-            <w:pPr>
-              <w:jc w:val="center"/>
-            </w:pPr>
-            <w:r>
-              <w:t>-2.17</w:t>
-            </w:r>
-          </w:p>
-        </w:tc>
-        <w:tc>
-          <w:tcPr>
-            <w:tcW w:w="1492" w:type="dxa"/>
+            <w:tcW w:w="1013" w:type="dxa"/>
+            <w:tcBorders>
+              <w:top w:val="nil"/>
+              <w:left w:val="nil"/>
+              <w:bottom w:val="nil"/>
+              <w:right w:val="nil"/>
+            </w:tcBorders>
+          </w:tcPr>
+          <w:p>
+            <w:pPr>
+              <w:jc w:val="center"/>
+            </w:pPr>
+            <w:r>
+              <w:t>-1.49</w:t>
+            </w:r>
+          </w:p>
+        </w:tc>
+        <w:tc>
+          <w:tcPr>
+            <w:tcW w:w="1067" w:type="dxa"/>
+            <w:tcBorders>
+              <w:top w:val="nil"/>
+              <w:left w:val="nil"/>
+              <w:bottom w:val="nil"/>
+              <w:right w:val="nil"/>
+            </w:tcBorders>
+          </w:tcPr>
+          <w:p>
+            <w:pPr>
+              <w:jc w:val="center"/>
+            </w:pPr>
+            <w:r>
+              <w:t>108</w:t>
+            </w:r>
+          </w:p>
+        </w:tc>
+        <w:tc>
+          <w:tcPr>
+            <w:tcW w:w="1612" w:type="dxa"/>
             <w:tcBorders>
               <w:top w:val="nil"/>
               <w:left w:val="nil"/>
@@ -2291,48 +2848,39 @@
         </w:tc>
         <w:tc>
           <w:tcPr>
-            <w:tcW w:w="2378" w:type="dxa"/>
-            <w:tcBorders>
-              <w:top w:val="nil"/>
-              <w:left w:val="nil"/>
-              <w:bottom w:val="nil"/>
-              <w:right w:val="nil"/>
-            </w:tcBorders>
-          </w:tcPr>
-          <w:p>
-            <w:pPr>
-              <w:jc w:val="center"/>
-            </w:pPr>
-            <w:r>
-              <w:t>-0.468</w:t>
-            </w:r>
-          </w:p>
-        </w:tc>
-        <w:tc>
-          <w:tcPr>
-            <w:tcW w:w="1952" w:type="dxa"/>
-            <w:tcBorders>
-              <w:top w:val="nil"/>
-              <w:left w:val="nil"/>
-              <w:bottom w:val="nil"/>
-              <w:right w:val="nil"/>
-            </w:tcBorders>
-          </w:tcPr>
-          <w:p>
-            <w:pPr>
-              <w:jc w:val="center"/>
-            </w:pPr>
-            <w:r>
-              <w:t>-</w:t>
-            </w:r>
-            <w:r>
-              <w:t>0.808</w:t>
-            </w:r>
-            <w:r>
-              <w:t xml:space="preserve"> – -0.</w:t>
-            </w:r>
-            <w:r>
-              <w:t>074</w:t>
+            <w:tcW w:w="1350" w:type="dxa"/>
+            <w:tcBorders>
+              <w:top w:val="nil"/>
+              <w:left w:val="nil"/>
+              <w:bottom w:val="nil"/>
+              <w:right w:val="nil"/>
+            </w:tcBorders>
+          </w:tcPr>
+          <w:p>
+            <w:pPr>
+              <w:jc w:val="center"/>
+            </w:pPr>
+            <w:r>
+              <w:t>0.409</w:t>
+            </w:r>
+          </w:p>
+        </w:tc>
+        <w:tc>
+          <w:tcPr>
+            <w:tcW w:w="1978" w:type="dxa"/>
+            <w:tcBorders>
+              <w:top w:val="nil"/>
+              <w:left w:val="nil"/>
+              <w:bottom w:val="nil"/>
+              <w:right w:val="nil"/>
+            </w:tcBorders>
+          </w:tcPr>
+          <w:p>
+            <w:pPr>
+              <w:jc w:val="center"/>
+            </w:pPr>
+            <w:r>
+              <w:t>-2.87 – -0.0170</w:t>
             </w:r>
           </w:p>
         </w:tc>
@@ -2343,7 +2891,7 @@
         </w:trPr>
         <w:tc>
           <w:tcPr>
-            <w:tcW w:w="2250" w:type="dxa"/>
+            <w:tcW w:w="2340" w:type="dxa"/>
             <w:tcBorders>
               <w:top w:val="nil"/>
               <w:left w:val="nil"/>
@@ -2364,92 +2912,96 @@
         </w:tc>
         <w:tc>
           <w:tcPr>
-            <w:tcW w:w="1260" w:type="dxa"/>
-            <w:tcBorders>
-              <w:top w:val="nil"/>
-              <w:left w:val="nil"/>
-              <w:bottom w:val="nil"/>
-              <w:right w:val="nil"/>
-            </w:tcBorders>
-          </w:tcPr>
-          <w:p>
-            <w:pPr>
-              <w:jc w:val="center"/>
-            </w:pPr>
-            <w:r>
-              <w:t>-4.89</w:t>
-            </w:r>
-          </w:p>
-        </w:tc>
-        <w:tc>
-          <w:tcPr>
-            <w:tcW w:w="1492" w:type="dxa"/>
-            <w:tcBorders>
-              <w:top w:val="nil"/>
-              <w:left w:val="nil"/>
-              <w:bottom w:val="nil"/>
-              <w:right w:val="nil"/>
-            </w:tcBorders>
-          </w:tcPr>
-          <w:p>
-            <w:pPr>
-              <w:jc w:val="center"/>
-            </w:pPr>
-            <w:r>
-              <w:t>&lt;0.000</w:t>
-            </w:r>
-            <w:r>
-              <w:t>0</w:t>
-            </w:r>
-            <w:r>
-              <w:t>1***</w:t>
-            </w:r>
-          </w:p>
-        </w:tc>
-        <w:tc>
-          <w:tcPr>
-            <w:tcW w:w="2378" w:type="dxa"/>
-            <w:tcBorders>
-              <w:top w:val="nil"/>
-              <w:left w:val="nil"/>
-              <w:bottom w:val="nil"/>
-              <w:right w:val="nil"/>
-            </w:tcBorders>
-          </w:tcPr>
-          <w:p>
-            <w:pPr>
-              <w:jc w:val="center"/>
-            </w:pPr>
-            <w:r>
-              <w:t>-0.926</w:t>
-            </w:r>
-          </w:p>
-        </w:tc>
-        <w:tc>
-          <w:tcPr>
-            <w:tcW w:w="1952" w:type="dxa"/>
-            <w:tcBorders>
-              <w:top w:val="nil"/>
-              <w:left w:val="nil"/>
-              <w:bottom w:val="nil"/>
-              <w:right w:val="nil"/>
-            </w:tcBorders>
-          </w:tcPr>
-          <w:p>
-            <w:pPr>
-              <w:jc w:val="center"/>
-            </w:pPr>
-            <w:r>
-              <w:t>-</w:t>
-            </w:r>
-            <w:r>
-              <w:t>1.000</w:t>
-            </w:r>
-            <w:r>
-              <w:t xml:space="preserve"> – -</w:t>
-            </w:r>
-            <w:r>
-              <w:t>0.778</w:t>
+            <w:tcW w:w="1013" w:type="dxa"/>
+            <w:tcBorders>
+              <w:top w:val="nil"/>
+              <w:left w:val="nil"/>
+              <w:bottom w:val="nil"/>
+              <w:right w:val="nil"/>
+            </w:tcBorders>
+          </w:tcPr>
+          <w:p>
+            <w:pPr>
+              <w:jc w:val="center"/>
+            </w:pPr>
+            <w:r>
+              <w:t>-8.14</w:t>
+            </w:r>
+          </w:p>
+        </w:tc>
+        <w:tc>
+          <w:tcPr>
+            <w:tcW w:w="1067" w:type="dxa"/>
+            <w:tcBorders>
+              <w:top w:val="nil"/>
+              <w:left w:val="nil"/>
+              <w:bottom w:val="nil"/>
+              <w:right w:val="nil"/>
+            </w:tcBorders>
+          </w:tcPr>
+          <w:p>
+            <w:pPr>
+              <w:jc w:val="center"/>
+            </w:pPr>
+            <w:r>
+              <w:t>15</w:t>
+            </w:r>
+          </w:p>
+        </w:tc>
+        <w:tc>
+          <w:tcPr>
+            <w:tcW w:w="1612" w:type="dxa"/>
+            <w:tcBorders>
+              <w:top w:val="nil"/>
+              <w:left w:val="nil"/>
+              <w:bottom w:val="nil"/>
+              <w:right w:val="nil"/>
+            </w:tcBorders>
+          </w:tcPr>
+          <w:p>
+            <w:pPr>
+              <w:jc w:val="center"/>
+            </w:pPr>
+            <w:r>
+              <w:t>&lt;0.00001****</w:t>
+            </w:r>
+          </w:p>
+        </w:tc>
+        <w:tc>
+          <w:tcPr>
+            <w:tcW w:w="1350" w:type="dxa"/>
+            <w:tcBorders>
+              <w:top w:val="nil"/>
+              <w:left w:val="nil"/>
+              <w:bottom w:val="nil"/>
+              <w:right w:val="nil"/>
+            </w:tcBorders>
+          </w:tcPr>
+          <w:p>
+            <w:pPr>
+              <w:jc w:val="center"/>
+            </w:pPr>
+            <w:r>
+              <w:t>0.809</w:t>
+            </w:r>
+          </w:p>
+        </w:tc>
+        <w:tc>
+          <w:tcPr>
+            <w:tcW w:w="1978" w:type="dxa"/>
+            <w:tcBorders>
+              <w:top w:val="nil"/>
+              <w:left w:val="nil"/>
+              <w:bottom w:val="nil"/>
+              <w:right w:val="nil"/>
+            </w:tcBorders>
+          </w:tcPr>
+          <w:p>
+            <w:pPr>
+              <w:jc w:val="center"/>
+            </w:pPr>
+            <w:r>
+              <w:t>-13.0 – -4.58</w:t>
             </w:r>
           </w:p>
         </w:tc>
@@ -2460,8 +3012,8 @@
         </w:trPr>
         <w:tc>
           <w:tcPr>
-            <w:tcW w:w="9332" w:type="dxa"/>
-            <w:gridSpan w:val="5"/>
+            <w:tcW w:w="9360" w:type="dxa"/>
+            <w:gridSpan w:val="6"/>
             <w:tcBorders>
               <w:top w:val="single" w:sz="4" w:space="0" w:color="auto"/>
               <w:left w:val="nil"/>
@@ -2514,7 +3066,7 @@
         </w:trPr>
         <w:tc>
           <w:tcPr>
-            <w:tcW w:w="2250" w:type="dxa"/>
+            <w:tcW w:w="2340" w:type="dxa"/>
             <w:tcBorders>
               <w:top w:val="single" w:sz="4" w:space="0" w:color="auto"/>
               <w:left w:val="nil"/>
@@ -2524,18 +3076,13 @@
           </w:tcPr>
           <w:p>
             <w:r>
-              <w:t xml:space="preserve">DAT vs. </w:t>
-            </w:r>
-            <w:proofErr w:type="gramStart"/>
-            <w:r>
-              <w:t>steady-state</w:t>
-            </w:r>
-            <w:proofErr w:type="gramEnd"/>
-          </w:p>
-        </w:tc>
-        <w:tc>
-          <w:tcPr>
-            <w:tcW w:w="1260" w:type="dxa"/>
+              <w:t>DAT vs. steady-state</w:t>
+            </w:r>
+          </w:p>
+        </w:tc>
+        <w:tc>
+          <w:tcPr>
+            <w:tcW w:w="1013" w:type="dxa"/>
             <w:tcBorders>
               <w:top w:val="single" w:sz="4" w:space="0" w:color="auto"/>
               <w:left w:val="nil"/>
@@ -2555,7 +3102,27 @@
         </w:tc>
         <w:tc>
           <w:tcPr>
-            <w:tcW w:w="1492" w:type="dxa"/>
+            <w:tcW w:w="1067" w:type="dxa"/>
+            <w:tcBorders>
+              <w:top w:val="single" w:sz="4" w:space="0" w:color="auto"/>
+              <w:left w:val="nil"/>
+              <w:bottom w:val="nil"/>
+              <w:right w:val="nil"/>
+            </w:tcBorders>
+          </w:tcPr>
+          <w:p>
+            <w:pPr>
+              <w:jc w:val="center"/>
+              <w:rPr>
+                <w:b/>
+                <w:bCs/>
+              </w:rPr>
+            </w:pPr>
+          </w:p>
+        </w:tc>
+        <w:tc>
+          <w:tcPr>
+            <w:tcW w:w="1612" w:type="dxa"/>
             <w:tcBorders>
               <w:top w:val="single" w:sz="4" w:space="0" w:color="auto"/>
               <w:left w:val="nil"/>
@@ -2577,7 +3144,7 @@
         </w:tc>
         <w:tc>
           <w:tcPr>
-            <w:tcW w:w="2378" w:type="dxa"/>
+            <w:tcW w:w="1350" w:type="dxa"/>
             <w:tcBorders>
               <w:top w:val="single" w:sz="4" w:space="0" w:color="auto"/>
               <w:left w:val="nil"/>
@@ -2597,7 +3164,7 @@
         </w:tc>
         <w:tc>
           <w:tcPr>
-            <w:tcW w:w="1952" w:type="dxa"/>
+            <w:tcW w:w="1978" w:type="dxa"/>
             <w:tcBorders>
               <w:top w:val="single" w:sz="4" w:space="0" w:color="auto"/>
               <w:left w:val="nil"/>
@@ -2622,7 +3189,7 @@
         </w:trPr>
         <w:tc>
           <w:tcPr>
-            <w:tcW w:w="2250" w:type="dxa"/>
+            <w:tcW w:w="2340" w:type="dxa"/>
             <w:tcBorders>
               <w:top w:val="nil"/>
               <w:left w:val="nil"/>
@@ -2643,26 +3210,45 @@
         </w:tc>
         <w:tc>
           <w:tcPr>
-            <w:tcW w:w="1260" w:type="dxa"/>
-            <w:tcBorders>
-              <w:top w:val="nil"/>
-              <w:left w:val="nil"/>
-              <w:bottom w:val="nil"/>
-              <w:right w:val="nil"/>
-            </w:tcBorders>
-          </w:tcPr>
-          <w:p>
-            <w:pPr>
-              <w:jc w:val="center"/>
-            </w:pPr>
-            <w:r>
-              <w:t>-1.35</w:t>
-            </w:r>
-          </w:p>
-        </w:tc>
-        <w:tc>
-          <w:tcPr>
-            <w:tcW w:w="1492" w:type="dxa"/>
+            <w:tcW w:w="1013" w:type="dxa"/>
+            <w:tcBorders>
+              <w:top w:val="nil"/>
+              <w:left w:val="nil"/>
+              <w:bottom w:val="nil"/>
+              <w:right w:val="nil"/>
+            </w:tcBorders>
+          </w:tcPr>
+          <w:p>
+            <w:pPr>
+              <w:jc w:val="center"/>
+            </w:pPr>
+            <w:r>
+              <w:t>-0.581</w:t>
+            </w:r>
+          </w:p>
+        </w:tc>
+        <w:tc>
+          <w:tcPr>
+            <w:tcW w:w="1067" w:type="dxa"/>
+            <w:tcBorders>
+              <w:top w:val="nil"/>
+              <w:left w:val="nil"/>
+              <w:bottom w:val="nil"/>
+              <w:right w:val="nil"/>
+            </w:tcBorders>
+          </w:tcPr>
+          <w:p>
+            <w:pPr>
+              <w:jc w:val="center"/>
+            </w:pPr>
+            <w:r>
+              <w:t>143</w:t>
+            </w:r>
+          </w:p>
+        </w:tc>
+        <w:tc>
+          <w:tcPr>
+            <w:tcW w:w="1612" w:type="dxa"/>
             <w:tcBorders>
               <w:top w:val="nil"/>
               <w:left w:val="nil"/>
@@ -2681,80 +3267,53 @@
               </w:rPr>
             </w:pPr>
             <w:r>
-              <w:t>0.</w:t>
-            </w:r>
-            <w:r>
-              <w:t>17</w:t>
-            </w:r>
-            <w:r>
-              <w:t>82</w:t>
-            </w:r>
-          </w:p>
-        </w:tc>
-        <w:tc>
-          <w:tcPr>
-            <w:tcW w:w="2378" w:type="dxa"/>
-            <w:tcBorders>
-              <w:top w:val="nil"/>
-              <w:left w:val="nil"/>
-              <w:bottom w:val="nil"/>
-              <w:right w:val="nil"/>
-            </w:tcBorders>
-          </w:tcPr>
-          <w:p>
-            <w:pPr>
-              <w:jc w:val="center"/>
-            </w:pPr>
-            <w:r>
-              <w:t>-0.296</w:t>
-            </w:r>
-          </w:p>
-        </w:tc>
-        <w:tc>
-          <w:tcPr>
-            <w:tcW w:w="1952" w:type="dxa"/>
-            <w:tcBorders>
-              <w:top w:val="nil"/>
-              <w:left w:val="nil"/>
-              <w:bottom w:val="nil"/>
-              <w:right w:val="nil"/>
-            </w:tcBorders>
-          </w:tcPr>
-          <w:p>
-            <w:pPr>
-              <w:jc w:val="center"/>
-              <w:rPr>
-                <w:b/>
-                <w:bCs/>
-              </w:rPr>
-            </w:pPr>
-            <w:r>
-              <w:rPr>
-                <w:b/>
-                <w:bCs/>
-              </w:rPr>
-              <w:t>-</w:t>
-            </w:r>
-            <w:r>
-              <w:rPr>
-                <w:b/>
-                <w:bCs/>
-              </w:rPr>
-              <w:t>0.296</w:t>
-            </w:r>
-            <w:r>
-              <w:rPr>
-                <w:b/>
-                <w:bCs/>
-              </w:rPr>
-              <w:t xml:space="preserve"> – 0.</w:t>
-            </w:r>
-            <w:r>
-              <w:rPr>
-                <w:b/>
-                <w:bCs/>
-              </w:rPr>
-              <w:t>108</w:t>
+              <w:t>0.178</w:t>
+            </w:r>
+          </w:p>
+        </w:tc>
+        <w:tc>
+          <w:tcPr>
+            <w:tcW w:w="1350" w:type="dxa"/>
+            <w:tcBorders>
+              <w:top w:val="nil"/>
+              <w:left w:val="nil"/>
+              <w:bottom w:val="nil"/>
+              <w:right w:val="nil"/>
+            </w:tcBorders>
+          </w:tcPr>
+          <w:p>
+            <w:pPr>
+              <w:jc w:val="center"/>
+            </w:pPr>
+            <w:r>
+              <w:t>0.258</w:t>
+            </w:r>
+          </w:p>
+        </w:tc>
+        <w:tc>
+          <w:tcPr>
+            <w:tcW w:w="1978" w:type="dxa"/>
+            <w:tcBorders>
+              <w:top w:val="nil"/>
+              <w:left w:val="nil"/>
+              <w:bottom w:val="nil"/>
+              <w:right w:val="nil"/>
+            </w:tcBorders>
+          </w:tcPr>
+          <w:p>
+            <w:pPr>
+              <w:jc w:val="center"/>
+              <w:rPr>
+                <w:b/>
+                <w:bCs/>
+              </w:rPr>
+            </w:pPr>
+            <w:r>
+              <w:rPr>
+                <w:b/>
+                <w:bCs/>
+              </w:rPr>
+              <w:t>-0.296 – 0.108</w:t>
             </w:r>
           </w:p>
         </w:tc>
@@ -2765,7 +3324,7 @@
         </w:trPr>
         <w:tc>
           <w:tcPr>
-            <w:tcW w:w="2250" w:type="dxa"/>
+            <w:tcW w:w="2340" w:type="dxa"/>
             <w:tcBorders>
               <w:top w:val="nil"/>
               <w:left w:val="nil"/>
@@ -2786,92 +3345,96 @@
         </w:tc>
         <w:tc>
           <w:tcPr>
-            <w:tcW w:w="1260" w:type="dxa"/>
-            <w:tcBorders>
-              <w:top w:val="nil"/>
-              <w:left w:val="nil"/>
-              <w:bottom w:val="nil"/>
-              <w:right w:val="nil"/>
-            </w:tcBorders>
-          </w:tcPr>
-          <w:p>
-            <w:pPr>
-              <w:jc w:val="center"/>
-            </w:pPr>
-            <w:r>
-              <w:t>-4.65</w:t>
-            </w:r>
-          </w:p>
-        </w:tc>
-        <w:tc>
-          <w:tcPr>
-            <w:tcW w:w="1492" w:type="dxa"/>
-            <w:tcBorders>
-              <w:top w:val="nil"/>
-              <w:left w:val="nil"/>
-              <w:bottom w:val="nil"/>
-              <w:right w:val="nil"/>
-            </w:tcBorders>
-          </w:tcPr>
-          <w:p>
-            <w:pPr>
-              <w:jc w:val="center"/>
-            </w:pPr>
-            <w:r>
-              <w:t>&lt;0.000</w:t>
-            </w:r>
-            <w:r>
-              <w:t>0</w:t>
-            </w:r>
-            <w:r>
-              <w:t>1***</w:t>
-            </w:r>
-          </w:p>
-        </w:tc>
-        <w:tc>
-          <w:tcPr>
-            <w:tcW w:w="2378" w:type="dxa"/>
-            <w:tcBorders>
-              <w:top w:val="nil"/>
-              <w:left w:val="nil"/>
-              <w:bottom w:val="nil"/>
-              <w:right w:val="nil"/>
-            </w:tcBorders>
-          </w:tcPr>
-          <w:p>
-            <w:pPr>
-              <w:jc w:val="center"/>
-            </w:pPr>
-            <w:r>
-              <w:t>-0.897</w:t>
-            </w:r>
-          </w:p>
-        </w:tc>
-        <w:tc>
-          <w:tcPr>
-            <w:tcW w:w="1952" w:type="dxa"/>
-            <w:tcBorders>
-              <w:top w:val="nil"/>
-              <w:left w:val="nil"/>
-              <w:bottom w:val="nil"/>
-              <w:right w:val="nil"/>
-            </w:tcBorders>
-          </w:tcPr>
-          <w:p>
-            <w:pPr>
-              <w:jc w:val="center"/>
-            </w:pPr>
-            <w:r>
-              <w:t>-</w:t>
-            </w:r>
-            <w:r>
-              <w:t>1.000</w:t>
-            </w:r>
-            <w:r>
-              <w:t xml:space="preserve"> – -</w:t>
-            </w:r>
-            <w:r>
-              <w:t>0.729</w:t>
+            <w:tcW w:w="1013" w:type="dxa"/>
+            <w:tcBorders>
+              <w:top w:val="nil"/>
+              <w:left w:val="nil"/>
+              <w:bottom w:val="nil"/>
+              <w:right w:val="nil"/>
+            </w:tcBorders>
+          </w:tcPr>
+          <w:p>
+            <w:pPr>
+              <w:jc w:val="center"/>
+            </w:pPr>
+            <w:r>
+              <w:t>-5.42</w:t>
+            </w:r>
+          </w:p>
+        </w:tc>
+        <w:tc>
+          <w:tcPr>
+            <w:tcW w:w="1067" w:type="dxa"/>
+            <w:tcBorders>
+              <w:top w:val="nil"/>
+              <w:left w:val="nil"/>
+              <w:bottom w:val="nil"/>
+              <w:right w:val="nil"/>
+            </w:tcBorders>
+          </w:tcPr>
+          <w:p>
+            <w:pPr>
+              <w:jc w:val="center"/>
+            </w:pPr>
+            <w:r>
+              <w:t>21</w:t>
+            </w:r>
+          </w:p>
+        </w:tc>
+        <w:tc>
+          <w:tcPr>
+            <w:tcW w:w="1612" w:type="dxa"/>
+            <w:tcBorders>
+              <w:top w:val="nil"/>
+              <w:left w:val="nil"/>
+              <w:bottom w:val="nil"/>
+              <w:right w:val="nil"/>
+            </w:tcBorders>
+          </w:tcPr>
+          <w:p>
+            <w:pPr>
+              <w:jc w:val="center"/>
+            </w:pPr>
+            <w:r>
+              <w:t>&lt;0.00001****</w:t>
+            </w:r>
+          </w:p>
+        </w:tc>
+        <w:tc>
+          <w:tcPr>
+            <w:tcW w:w="1350" w:type="dxa"/>
+            <w:tcBorders>
+              <w:top w:val="nil"/>
+              <w:left w:val="nil"/>
+              <w:bottom w:val="nil"/>
+              <w:right w:val="nil"/>
+            </w:tcBorders>
+          </w:tcPr>
+          <w:p>
+            <w:pPr>
+              <w:jc w:val="center"/>
+            </w:pPr>
+            <w:r>
+              <w:t>0.783</w:t>
+            </w:r>
+          </w:p>
+        </w:tc>
+        <w:tc>
+          <w:tcPr>
+            <w:tcW w:w="1978" w:type="dxa"/>
+            <w:tcBorders>
+              <w:top w:val="nil"/>
+              <w:left w:val="nil"/>
+              <w:bottom w:val="nil"/>
+              <w:right w:val="nil"/>
+            </w:tcBorders>
+          </w:tcPr>
+          <w:p>
+            <w:pPr>
+              <w:jc w:val="center"/>
+            </w:pPr>
+            <w:r>
+              <w:t>-7.56 – -3.52</w:t>
             </w:r>
           </w:p>
         </w:tc>
@@ -2882,8 +3445,8 @@
         </w:trPr>
         <w:tc>
           <w:tcPr>
-            <w:tcW w:w="9332" w:type="dxa"/>
-            <w:gridSpan w:val="5"/>
+            <w:tcW w:w="9360" w:type="dxa"/>
+            <w:gridSpan w:val="6"/>
             <w:tcBorders>
               <w:left w:val="nil"/>
               <w:bottom w:val="single" w:sz="4" w:space="0" w:color="auto"/>
@@ -2903,21 +3466,7 @@
                 <w:b/>
                 <w:bCs/>
               </w:rPr>
-              <w:t xml:space="preserve">TPU Fit vs. No TPU, DAT only (N = </w:t>
-            </w:r>
-            <w:r>
-              <w:rPr>
-                <w:b/>
-                <w:bCs/>
-              </w:rPr>
-              <w:t>28</w:t>
-            </w:r>
-            <w:r>
-              <w:rPr>
-                <w:b/>
-                <w:bCs/>
-              </w:rPr>
-              <w:t xml:space="preserve"> pairs)</w:t>
+              <w:t>DAT (N = 28 pairs)</w:t>
             </w:r>
           </w:p>
         </w:tc>
@@ -2928,7 +3477,7 @@
         </w:trPr>
         <w:tc>
           <w:tcPr>
-            <w:tcW w:w="2250" w:type="dxa"/>
+            <w:tcW w:w="2340" w:type="dxa"/>
             <w:tcBorders>
               <w:left w:val="nil"/>
               <w:bottom w:val="nil"/>
@@ -2943,52 +3492,67 @@
         </w:tc>
         <w:tc>
           <w:tcPr>
-            <w:tcW w:w="1260" w:type="dxa"/>
-            <w:tcBorders>
-              <w:left w:val="nil"/>
-              <w:bottom w:val="nil"/>
-              <w:right w:val="nil"/>
-            </w:tcBorders>
-          </w:tcPr>
-          <w:p>
-            <w:pPr>
-              <w:jc w:val="center"/>
-            </w:pPr>
-          </w:p>
-        </w:tc>
-        <w:tc>
-          <w:tcPr>
-            <w:tcW w:w="1492" w:type="dxa"/>
-            <w:tcBorders>
-              <w:left w:val="nil"/>
-              <w:bottom w:val="nil"/>
-              <w:right w:val="nil"/>
-            </w:tcBorders>
-          </w:tcPr>
-          <w:p>
-            <w:pPr>
-              <w:jc w:val="center"/>
-            </w:pPr>
-          </w:p>
-        </w:tc>
-        <w:tc>
-          <w:tcPr>
-            <w:tcW w:w="2378" w:type="dxa"/>
-            <w:tcBorders>
-              <w:left w:val="nil"/>
-              <w:bottom w:val="nil"/>
-              <w:right w:val="nil"/>
-            </w:tcBorders>
-          </w:tcPr>
-          <w:p>
-            <w:pPr>
-              <w:jc w:val="center"/>
-            </w:pPr>
-          </w:p>
-        </w:tc>
-        <w:tc>
-          <w:tcPr>
-            <w:tcW w:w="1952" w:type="dxa"/>
+            <w:tcW w:w="1013" w:type="dxa"/>
+            <w:tcBorders>
+              <w:left w:val="nil"/>
+              <w:bottom w:val="nil"/>
+              <w:right w:val="nil"/>
+            </w:tcBorders>
+          </w:tcPr>
+          <w:p>
+            <w:pPr>
+              <w:jc w:val="center"/>
+            </w:pPr>
+          </w:p>
+        </w:tc>
+        <w:tc>
+          <w:tcPr>
+            <w:tcW w:w="1067" w:type="dxa"/>
+            <w:tcBorders>
+              <w:left w:val="nil"/>
+              <w:bottom w:val="nil"/>
+              <w:right w:val="nil"/>
+            </w:tcBorders>
+          </w:tcPr>
+          <w:p>
+            <w:pPr>
+              <w:jc w:val="center"/>
+            </w:pPr>
+          </w:p>
+        </w:tc>
+        <w:tc>
+          <w:tcPr>
+            <w:tcW w:w="1612" w:type="dxa"/>
+            <w:tcBorders>
+              <w:left w:val="nil"/>
+              <w:bottom w:val="nil"/>
+              <w:right w:val="nil"/>
+            </w:tcBorders>
+          </w:tcPr>
+          <w:p>
+            <w:pPr>
+              <w:jc w:val="center"/>
+            </w:pPr>
+          </w:p>
+        </w:tc>
+        <w:tc>
+          <w:tcPr>
+            <w:tcW w:w="1350" w:type="dxa"/>
+            <w:tcBorders>
+              <w:left w:val="nil"/>
+              <w:bottom w:val="nil"/>
+              <w:right w:val="nil"/>
+            </w:tcBorders>
+          </w:tcPr>
+          <w:p>
+            <w:pPr>
+              <w:jc w:val="center"/>
+            </w:pPr>
+          </w:p>
+        </w:tc>
+        <w:tc>
+          <w:tcPr>
+            <w:tcW w:w="1978" w:type="dxa"/>
             <w:tcBorders>
               <w:left w:val="nil"/>
               <w:bottom w:val="nil"/>
@@ -3008,7 +3572,7 @@
         </w:trPr>
         <w:tc>
           <w:tcPr>
-            <w:tcW w:w="2250" w:type="dxa"/>
+            <w:tcW w:w="2340" w:type="dxa"/>
             <w:tcBorders>
               <w:top w:val="nil"/>
               <w:left w:val="nil"/>
@@ -3029,7 +3593,83 @@
         </w:tc>
         <w:tc>
           <w:tcPr>
-            <w:tcW w:w="1260" w:type="dxa"/>
+            <w:tcW w:w="1013" w:type="dxa"/>
+            <w:tcBorders>
+              <w:top w:val="nil"/>
+              <w:left w:val="nil"/>
+              <w:bottom w:val="nil"/>
+              <w:right w:val="nil"/>
+            </w:tcBorders>
+          </w:tcPr>
+          <w:p>
+            <w:pPr>
+              <w:jc w:val="center"/>
+            </w:pPr>
+            <w:r>
+              <w:t>-1.83</w:t>
+            </w:r>
+          </w:p>
+        </w:tc>
+        <w:tc>
+          <w:tcPr>
+            <w:tcW w:w="1067" w:type="dxa"/>
+            <w:tcBorders>
+              <w:top w:val="nil"/>
+              <w:left w:val="nil"/>
+              <w:bottom w:val="nil"/>
+              <w:right w:val="nil"/>
+            </w:tcBorders>
+          </w:tcPr>
+          <w:p>
+            <w:pPr>
+              <w:jc w:val="center"/>
+            </w:pPr>
+            <w:r>
+              <w:t>13</w:t>
+            </w:r>
+          </w:p>
+        </w:tc>
+        <w:tc>
+          <w:tcPr>
+            <w:tcW w:w="1612" w:type="dxa"/>
+            <w:tcBorders>
+              <w:top w:val="nil"/>
+              <w:left w:val="nil"/>
+              <w:bottom w:val="nil"/>
+              <w:right w:val="nil"/>
+            </w:tcBorders>
+          </w:tcPr>
+          <w:p>
+            <w:pPr>
+              <w:jc w:val="center"/>
+            </w:pPr>
+            <w:r>
+              <w:t>0.0083**</w:t>
+            </w:r>
+          </w:p>
+        </w:tc>
+        <w:tc>
+          <w:tcPr>
+            <w:tcW w:w="1350" w:type="dxa"/>
+            <w:tcBorders>
+              <w:top w:val="nil"/>
+              <w:left w:val="nil"/>
+              <w:bottom w:val="nil"/>
+              <w:right w:val="nil"/>
+            </w:tcBorders>
+          </w:tcPr>
+          <w:p>
+            <w:pPr>
+              <w:jc w:val="center"/>
+            </w:pPr>
+            <w:r>
+              <w:t>0.539</w:t>
+            </w:r>
+          </w:p>
+        </w:tc>
+        <w:tc>
+          <w:tcPr>
+            <w:tcW w:w="1978" w:type="dxa"/>
             <w:tcBorders>
               <w:top w:val="nil"/>
               <w:left w:val="nil"/>
@@ -3045,79 +3685,13 @@
               <w:t>-</w:t>
             </w:r>
             <w:r>
-              <w:t>2.64</w:t>
-            </w:r>
-          </w:p>
-        </w:tc>
-        <w:tc>
-          <w:tcPr>
-            <w:tcW w:w="1492" w:type="dxa"/>
-            <w:tcBorders>
-              <w:top w:val="nil"/>
-              <w:left w:val="nil"/>
-              <w:bottom w:val="nil"/>
-              <w:right w:val="nil"/>
-            </w:tcBorders>
-          </w:tcPr>
-          <w:p>
-            <w:pPr>
-              <w:jc w:val="center"/>
-            </w:pPr>
-            <w:r>
-              <w:t>0.00</w:t>
-            </w:r>
-            <w:r>
-              <w:t>83</w:t>
-            </w:r>
-            <w:r>
-              <w:t>**</w:t>
-            </w:r>
-          </w:p>
-        </w:tc>
-        <w:tc>
-          <w:tcPr>
-            <w:tcW w:w="2378" w:type="dxa"/>
-            <w:tcBorders>
-              <w:top w:val="nil"/>
-              <w:left w:val="nil"/>
-              <w:bottom w:val="nil"/>
-              <w:right w:val="nil"/>
-            </w:tcBorders>
-          </w:tcPr>
-          <w:p>
-            <w:pPr>
-              <w:jc w:val="center"/>
-            </w:pPr>
-            <w:r>
-              <w:t>-0.825</w:t>
-            </w:r>
-          </w:p>
-        </w:tc>
-        <w:tc>
-          <w:tcPr>
-            <w:tcW w:w="1952" w:type="dxa"/>
-            <w:tcBorders>
-              <w:top w:val="nil"/>
-              <w:left w:val="nil"/>
-              <w:bottom w:val="nil"/>
-              <w:right w:val="nil"/>
-            </w:tcBorders>
-          </w:tcPr>
-          <w:p>
-            <w:pPr>
-              <w:jc w:val="center"/>
-            </w:pPr>
-            <w:r>
-              <w:t>-1 –</w:t>
-            </w:r>
-            <w:r>
-              <w:t xml:space="preserve"> </w:t>
-            </w:r>
-            <w:r>
-              <w:t>-0.</w:t>
-            </w:r>
-            <w:r>
-              <w:t>382</w:t>
+              <w:t>5.85</w:t>
+            </w:r>
+            <w:r>
+              <w:t xml:space="preserve"> – -0.</w:t>
+            </w:r>
+            <w:r>
+              <w:t>493</w:t>
             </w:r>
           </w:p>
         </w:tc>
@@ -3128,7 +3702,7 @@
         </w:trPr>
         <w:tc>
           <w:tcPr>
-            <w:tcW w:w="2250" w:type="dxa"/>
+            <w:tcW w:w="2340" w:type="dxa"/>
             <w:tcBorders>
               <w:top w:val="nil"/>
               <w:left w:val="nil"/>
@@ -3149,94 +3723,107 @@
         </w:tc>
         <w:tc>
           <w:tcPr>
-            <w:tcW w:w="1260" w:type="dxa"/>
-            <w:tcBorders>
-              <w:top w:val="nil"/>
-              <w:left w:val="nil"/>
-              <w:bottom w:val="nil"/>
-              <w:right w:val="nil"/>
-            </w:tcBorders>
-          </w:tcPr>
-          <w:p>
-            <w:pPr>
-              <w:jc w:val="center"/>
-            </w:pPr>
-            <w:r>
-              <w:t>-1.</w:t>
-            </w:r>
-            <w:r>
-              <w:t>15</w:t>
-            </w:r>
-          </w:p>
-        </w:tc>
-        <w:tc>
-          <w:tcPr>
-            <w:tcW w:w="1492" w:type="dxa"/>
-            <w:tcBorders>
-              <w:top w:val="nil"/>
-              <w:left w:val="nil"/>
-              <w:bottom w:val="nil"/>
-              <w:right w:val="nil"/>
-            </w:tcBorders>
-          </w:tcPr>
-          <w:p>
-            <w:pPr>
-              <w:jc w:val="center"/>
-            </w:pPr>
-            <w:r>
-              <w:t>0.</w:t>
-            </w:r>
-            <w:r>
-              <w:t>251</w:t>
-            </w:r>
-          </w:p>
-        </w:tc>
-        <w:tc>
-          <w:tcPr>
-            <w:tcW w:w="2378" w:type="dxa"/>
-            <w:tcBorders>
-              <w:top w:val="nil"/>
-              <w:left w:val="nil"/>
-              <w:bottom w:val="nil"/>
-              <w:right w:val="nil"/>
-            </w:tcBorders>
-          </w:tcPr>
-          <w:p>
-            <w:pPr>
-              <w:jc w:val="center"/>
-            </w:pPr>
-            <w:r>
-              <w:t>-0.391</w:t>
-            </w:r>
-          </w:p>
-        </w:tc>
-        <w:tc>
-          <w:tcPr>
-            <w:tcW w:w="1952" w:type="dxa"/>
-            <w:tcBorders>
-              <w:top w:val="nil"/>
-              <w:left w:val="nil"/>
-              <w:bottom w:val="nil"/>
-              <w:right w:val="nil"/>
-            </w:tcBorders>
-          </w:tcPr>
-          <w:p>
-            <w:pPr>
-              <w:jc w:val="center"/>
-            </w:pPr>
-            <w:r>
-              <w:rPr>
-                <w:b/>
-                <w:bCs/>
-              </w:rPr>
-              <w:t>-0.7</w:t>
-            </w:r>
-            <w:r>
-              <w:rPr>
-                <w:b/>
-                <w:bCs/>
-              </w:rPr>
-              <w:t>5</w:t>
+            <w:tcW w:w="1013" w:type="dxa"/>
+            <w:tcBorders>
+              <w:top w:val="nil"/>
+              <w:left w:val="nil"/>
+              <w:bottom w:val="nil"/>
+              <w:right w:val="nil"/>
+            </w:tcBorders>
+          </w:tcPr>
+          <w:p>
+            <w:pPr>
+              <w:jc w:val="center"/>
+            </w:pPr>
+            <w:r>
+              <w:t>-3.14</w:t>
+            </w:r>
+          </w:p>
+        </w:tc>
+        <w:tc>
+          <w:tcPr>
+            <w:tcW w:w="1067" w:type="dxa"/>
+            <w:tcBorders>
+              <w:top w:val="nil"/>
+              <w:left w:val="nil"/>
+              <w:bottom w:val="nil"/>
+              <w:right w:val="nil"/>
+            </w:tcBorders>
+          </w:tcPr>
+          <w:p>
+            <w:pPr>
+              <w:jc w:val="center"/>
+            </w:pPr>
+            <w:r>
+              <w:t>66</w:t>
+            </w:r>
+          </w:p>
+        </w:tc>
+        <w:tc>
+          <w:tcPr>
+            <w:tcW w:w="1612" w:type="dxa"/>
+            <w:tcBorders>
+              <w:top w:val="nil"/>
+              <w:left w:val="nil"/>
+              <w:bottom w:val="nil"/>
+              <w:right w:val="nil"/>
+            </w:tcBorders>
+          </w:tcPr>
+          <w:p>
+            <w:pPr>
+              <w:jc w:val="center"/>
+            </w:pPr>
+            <w:r>
+              <w:t>0.251</w:t>
+            </w:r>
+          </w:p>
+        </w:tc>
+        <w:tc>
+          <w:tcPr>
+            <w:tcW w:w="1350" w:type="dxa"/>
+            <w:tcBorders>
+              <w:top w:val="nil"/>
+              <w:left w:val="nil"/>
+              <w:bottom w:val="nil"/>
+              <w:right w:val="nil"/>
+            </w:tcBorders>
+          </w:tcPr>
+          <w:p>
+            <w:pPr>
+              <w:jc w:val="center"/>
+            </w:pPr>
+            <w:r>
+              <w:t>0.147</w:t>
+            </w:r>
+          </w:p>
+        </w:tc>
+        <w:tc>
+          <w:tcPr>
+            <w:tcW w:w="1978" w:type="dxa"/>
+            <w:tcBorders>
+              <w:top w:val="nil"/>
+              <w:left w:val="nil"/>
+              <w:bottom w:val="nil"/>
+              <w:right w:val="nil"/>
+            </w:tcBorders>
+          </w:tcPr>
+          <w:p>
+            <w:pPr>
+              <w:jc w:val="center"/>
+            </w:pPr>
+            <w:r>
+              <w:rPr>
+                <w:b/>
+                <w:bCs/>
+              </w:rPr>
+              <w:t>-</w:t>
+            </w:r>
+            <w:r>
+              <w:rPr>
+                <w:b/>
+                <w:bCs/>
+              </w:rPr>
+              <w:t>10.8</w:t>
             </w:r>
             <w:r>
               <w:rPr>
@@ -3250,7 +3837,7 @@
                 <w:b/>
                 <w:bCs/>
               </w:rPr>
-              <w:t>231</w:t>
+              <w:t>826</w:t>
             </w:r>
           </w:p>
         </w:tc>
@@ -3261,8 +3848,8 @@
         </w:trPr>
         <w:tc>
           <w:tcPr>
-            <w:tcW w:w="9332" w:type="dxa"/>
-            <w:gridSpan w:val="5"/>
+            <w:tcW w:w="9360" w:type="dxa"/>
+            <w:gridSpan w:val="6"/>
             <w:tcBorders>
               <w:left w:val="nil"/>
               <w:bottom w:val="single" w:sz="4" w:space="0" w:color="auto"/>
@@ -3282,14 +3869,21 @@
                 <w:b/>
                 <w:bCs/>
               </w:rPr>
-              <w:t xml:space="preserve">TPU Fit vs. No TPU, Pooled data (N = </w:t>
-            </w:r>
-            <w:r>
-              <w:rPr>
-                <w:b/>
-                <w:bCs/>
-              </w:rPr>
-              <w:t>56</w:t>
+              <w:t>Steady-state</w:t>
+            </w:r>
+            <w:r>
+              <w:rPr>
+                <w:b/>
+                <w:bCs/>
+              </w:rPr>
+              <w:t xml:space="preserve"> (N = </w:t>
+            </w:r>
+            <w:r>
+              <w:rPr>
+                <w:b/>
+                <w:bCs/>
+              </w:rPr>
+              <w:t>28</w:t>
             </w:r>
             <w:r>
               <w:rPr>
@@ -3307,7 +3901,7 @@
         </w:trPr>
         <w:tc>
           <w:tcPr>
-            <w:tcW w:w="2250" w:type="dxa"/>
+            <w:tcW w:w="2340" w:type="dxa"/>
             <w:tcBorders>
               <w:left w:val="nil"/>
               <w:bottom w:val="nil"/>
@@ -3322,52 +3916,67 @@
         </w:tc>
         <w:tc>
           <w:tcPr>
-            <w:tcW w:w="1260" w:type="dxa"/>
-            <w:tcBorders>
-              <w:left w:val="nil"/>
-              <w:bottom w:val="nil"/>
-              <w:right w:val="nil"/>
-            </w:tcBorders>
-          </w:tcPr>
-          <w:p>
-            <w:pPr>
-              <w:jc w:val="center"/>
-            </w:pPr>
-          </w:p>
-        </w:tc>
-        <w:tc>
-          <w:tcPr>
-            <w:tcW w:w="1492" w:type="dxa"/>
-            <w:tcBorders>
-              <w:left w:val="nil"/>
-              <w:bottom w:val="nil"/>
-              <w:right w:val="nil"/>
-            </w:tcBorders>
-          </w:tcPr>
-          <w:p>
-            <w:pPr>
-              <w:jc w:val="center"/>
-            </w:pPr>
-          </w:p>
-        </w:tc>
-        <w:tc>
-          <w:tcPr>
-            <w:tcW w:w="2378" w:type="dxa"/>
-            <w:tcBorders>
-              <w:left w:val="nil"/>
-              <w:bottom w:val="nil"/>
-              <w:right w:val="nil"/>
-            </w:tcBorders>
-          </w:tcPr>
-          <w:p>
-            <w:pPr>
-              <w:jc w:val="center"/>
-            </w:pPr>
-          </w:p>
-        </w:tc>
-        <w:tc>
-          <w:tcPr>
-            <w:tcW w:w="1952" w:type="dxa"/>
+            <w:tcW w:w="1013" w:type="dxa"/>
+            <w:tcBorders>
+              <w:left w:val="nil"/>
+              <w:bottom w:val="nil"/>
+              <w:right w:val="nil"/>
+            </w:tcBorders>
+          </w:tcPr>
+          <w:p>
+            <w:pPr>
+              <w:jc w:val="center"/>
+            </w:pPr>
+          </w:p>
+        </w:tc>
+        <w:tc>
+          <w:tcPr>
+            <w:tcW w:w="1067" w:type="dxa"/>
+            <w:tcBorders>
+              <w:left w:val="nil"/>
+              <w:bottom w:val="nil"/>
+              <w:right w:val="nil"/>
+            </w:tcBorders>
+          </w:tcPr>
+          <w:p>
+            <w:pPr>
+              <w:jc w:val="center"/>
+            </w:pPr>
+          </w:p>
+        </w:tc>
+        <w:tc>
+          <w:tcPr>
+            <w:tcW w:w="1612" w:type="dxa"/>
+            <w:tcBorders>
+              <w:left w:val="nil"/>
+              <w:bottom w:val="nil"/>
+              <w:right w:val="nil"/>
+            </w:tcBorders>
+          </w:tcPr>
+          <w:p>
+            <w:pPr>
+              <w:jc w:val="center"/>
+            </w:pPr>
+          </w:p>
+        </w:tc>
+        <w:tc>
+          <w:tcPr>
+            <w:tcW w:w="1350" w:type="dxa"/>
+            <w:tcBorders>
+              <w:left w:val="nil"/>
+              <w:bottom w:val="nil"/>
+              <w:right w:val="nil"/>
+            </w:tcBorders>
+          </w:tcPr>
+          <w:p>
+            <w:pPr>
+              <w:jc w:val="center"/>
+            </w:pPr>
+          </w:p>
+        </w:tc>
+        <w:tc>
+          <w:tcPr>
+            <w:tcW w:w="1978" w:type="dxa"/>
             <w:tcBorders>
               <w:left w:val="nil"/>
               <w:bottom w:val="nil"/>
@@ -3387,7 +3996,7 @@
         </w:trPr>
         <w:tc>
           <w:tcPr>
-            <w:tcW w:w="2250" w:type="dxa"/>
+            <w:tcW w:w="2340" w:type="dxa"/>
             <w:tcBorders>
               <w:top w:val="nil"/>
               <w:left w:val="nil"/>
@@ -3408,107 +4017,128 @@
         </w:tc>
         <w:tc>
           <w:tcPr>
-            <w:tcW w:w="1260" w:type="dxa"/>
-            <w:tcBorders>
-              <w:top w:val="nil"/>
-              <w:left w:val="nil"/>
-              <w:bottom w:val="nil"/>
-              <w:right w:val="nil"/>
-            </w:tcBorders>
-          </w:tcPr>
-          <w:p>
-            <w:pPr>
-              <w:jc w:val="center"/>
-            </w:pPr>
-            <w:r>
-              <w:t>-3.</w:t>
-            </w:r>
-            <w:r>
-              <w:t>16</w:t>
-            </w:r>
-          </w:p>
-        </w:tc>
-        <w:tc>
-          <w:tcPr>
-            <w:tcW w:w="1492" w:type="dxa"/>
-            <w:tcBorders>
-              <w:top w:val="nil"/>
-              <w:left w:val="nil"/>
-              <w:bottom w:val="nil"/>
-              <w:right w:val="nil"/>
-            </w:tcBorders>
-          </w:tcPr>
-          <w:p>
-            <w:pPr>
-              <w:jc w:val="center"/>
-            </w:pPr>
-            <w:r>
-              <w:t>0.00</w:t>
-            </w:r>
-            <w:r>
-              <w:t>16</w:t>
-            </w:r>
-            <w:r>
-              <w:t>**</w:t>
-            </w:r>
-          </w:p>
-        </w:tc>
-        <w:tc>
-          <w:tcPr>
-            <w:tcW w:w="2378" w:type="dxa"/>
-            <w:tcBorders>
-              <w:top w:val="nil"/>
-              <w:left w:val="nil"/>
-              <w:bottom w:val="nil"/>
-              <w:right w:val="nil"/>
-            </w:tcBorders>
-          </w:tcPr>
-          <w:p>
-            <w:pPr>
-              <w:jc w:val="center"/>
-            </w:pPr>
-            <w:r>
-              <w:t>-0.</w:t>
-            </w:r>
-            <w:r>
-              <w:t>792</w:t>
-            </w:r>
-          </w:p>
-        </w:tc>
-        <w:tc>
-          <w:tcPr>
-            <w:tcW w:w="1952" w:type="dxa"/>
-            <w:tcBorders>
-              <w:top w:val="nil"/>
-              <w:left w:val="nil"/>
-              <w:bottom w:val="nil"/>
-              <w:right w:val="nil"/>
-            </w:tcBorders>
-          </w:tcPr>
-          <w:p>
-            <w:pPr>
-              <w:jc w:val="center"/>
-            </w:pPr>
-            <w:r>
+            <w:tcW w:w="1013" w:type="dxa"/>
+            <w:tcBorders>
+              <w:top w:val="nil"/>
+              <w:left w:val="nil"/>
+              <w:bottom w:val="nil"/>
+              <w:right w:val="nil"/>
+            </w:tcBorders>
+          </w:tcPr>
+          <w:p>
+            <w:pPr>
+              <w:jc w:val="center"/>
+            </w:pPr>
+            <w:r>
+              <w:t>-1.87</w:t>
+            </w:r>
+          </w:p>
+        </w:tc>
+        <w:tc>
+          <w:tcPr>
+            <w:tcW w:w="1067" w:type="dxa"/>
+            <w:tcBorders>
+              <w:top w:val="nil"/>
+              <w:left w:val="nil"/>
+              <w:bottom w:val="nil"/>
+              <w:right w:val="nil"/>
+            </w:tcBorders>
+          </w:tcPr>
+          <w:p>
+            <w:pPr>
+              <w:jc w:val="center"/>
+            </w:pPr>
+            <w:r>
+              <w:t>5</w:t>
+            </w:r>
+          </w:p>
+        </w:tc>
+        <w:tc>
+          <w:tcPr>
+            <w:tcW w:w="1612" w:type="dxa"/>
+            <w:tcBorders>
+              <w:top w:val="nil"/>
+              <w:left w:val="nil"/>
+              <w:bottom w:val="nil"/>
+              <w:right w:val="nil"/>
+            </w:tcBorders>
+          </w:tcPr>
+          <w:p>
+            <w:pPr>
+              <w:jc w:val="center"/>
+            </w:pPr>
+            <w:r>
+              <w:t>0.</w:t>
+            </w:r>
+            <w:r>
+              <w:t>295</w:t>
+            </w:r>
+          </w:p>
+        </w:tc>
+        <w:tc>
+          <w:tcPr>
+            <w:tcW w:w="1350" w:type="dxa"/>
+            <w:tcBorders>
+              <w:top w:val="nil"/>
+              <w:left w:val="nil"/>
+              <w:bottom w:val="nil"/>
+              <w:right w:val="nil"/>
+            </w:tcBorders>
+          </w:tcPr>
+          <w:p>
+            <w:pPr>
+              <w:jc w:val="center"/>
+            </w:pPr>
+            <w:r>
+              <w:t>0.166</w:t>
+            </w:r>
+          </w:p>
+        </w:tc>
+        <w:tc>
+          <w:tcPr>
+            <w:tcW w:w="1978" w:type="dxa"/>
+            <w:tcBorders>
+              <w:top w:val="nil"/>
+              <w:left w:val="nil"/>
+              <w:bottom w:val="nil"/>
+              <w:right w:val="nil"/>
+            </w:tcBorders>
+          </w:tcPr>
+          <w:p>
+            <w:pPr>
+              <w:jc w:val="center"/>
+              <w:rPr>
+                <w:b/>
+                <w:bCs/>
+              </w:rPr>
+            </w:pPr>
+            <w:r>
+              <w:rPr>
+                <w:b/>
+                <w:bCs/>
+              </w:rPr>
               <w:t>-</w:t>
             </w:r>
             <w:r>
-              <w:t>0</w:t>
-            </w:r>
-            <w:r>
-              <w:t>.</w:t>
-            </w:r>
-            <w:r>
-              <w:t>98</w:t>
-            </w:r>
-            <w:r>
-              <w:t>5</w:t>
-            </w:r>
-            <w:r>
-              <w:t xml:space="preserve"> – -0.</w:t>
-            </w:r>
-            <w:r>
-              <w:t>478</w:t>
+              <w:rPr>
+                <w:b/>
+                <w:bCs/>
+              </w:rPr>
+              <w:t>4.25</w:t>
+            </w:r>
+            <w:r>
+              <w:rPr>
+                <w:b/>
+                <w:bCs/>
+              </w:rPr>
+              <w:t xml:space="preserve"> – </w:t>
+            </w:r>
+            <w:r>
+              <w:rPr>
+                <w:b/>
+                <w:bCs/>
+              </w:rPr>
+              <w:t>0.0</w:t>
             </w:r>
           </w:p>
         </w:tc>
@@ -3519,7 +4149,7 @@
         </w:trPr>
         <w:tc>
           <w:tcPr>
-            <w:tcW w:w="2250" w:type="dxa"/>
+            <w:tcW w:w="2340" w:type="dxa"/>
             <w:tcBorders>
               <w:top w:val="nil"/>
               <w:left w:val="nil"/>
@@ -3540,29 +4170,45 @@
         </w:tc>
         <w:tc>
           <w:tcPr>
-            <w:tcW w:w="1260" w:type="dxa"/>
-            <w:tcBorders>
-              <w:top w:val="nil"/>
-              <w:left w:val="nil"/>
-              <w:bottom w:val="nil"/>
-              <w:right w:val="nil"/>
-            </w:tcBorders>
-          </w:tcPr>
-          <w:p>
-            <w:pPr>
-              <w:jc w:val="center"/>
-            </w:pPr>
-            <w:r>
-              <w:t>-2.</w:t>
-            </w:r>
-            <w:r>
-              <w:t>20</w:t>
-            </w:r>
-          </w:p>
-        </w:tc>
-        <w:tc>
-          <w:tcPr>
-            <w:tcW w:w="1492" w:type="dxa"/>
+            <w:tcW w:w="1013" w:type="dxa"/>
+            <w:tcBorders>
+              <w:top w:val="nil"/>
+              <w:left w:val="nil"/>
+              <w:bottom w:val="nil"/>
+              <w:right w:val="nil"/>
+            </w:tcBorders>
+          </w:tcPr>
+          <w:p>
+            <w:pPr>
+              <w:jc w:val="center"/>
+            </w:pPr>
+            <w:r>
+              <w:t>-4.86</w:t>
+            </w:r>
+          </w:p>
+        </w:tc>
+        <w:tc>
+          <w:tcPr>
+            <w:tcW w:w="1067" w:type="dxa"/>
+            <w:tcBorders>
+              <w:top w:val="nil"/>
+              <w:left w:val="nil"/>
+              <w:bottom w:val="nil"/>
+              <w:right w:val="nil"/>
+            </w:tcBorders>
+          </w:tcPr>
+          <w:p>
+            <w:pPr>
+              <w:jc w:val="center"/>
+            </w:pPr>
+            <w:r>
+              <w:t>3</w:t>
+            </w:r>
+          </w:p>
+        </w:tc>
+        <w:tc>
+          <w:tcPr>
+            <w:tcW w:w="1612" w:type="dxa"/>
             <w:tcBorders>
               <w:top w:val="nil"/>
               <w:left w:val="nil"/>
@@ -3578,7 +4224,7 @@
               <w:t>0.0</w:t>
             </w:r>
             <w:r>
-              <w:t>28</w:t>
+              <w:t>42</w:t>
             </w:r>
             <w:r>
               <w:t>*</w:t>
@@ -3587,29 +4233,26 @@
         </w:tc>
         <w:tc>
           <w:tcPr>
-            <w:tcW w:w="2378" w:type="dxa"/>
-            <w:tcBorders>
-              <w:top w:val="nil"/>
-              <w:left w:val="nil"/>
-              <w:bottom w:val="nil"/>
-              <w:right w:val="nil"/>
-            </w:tcBorders>
-          </w:tcPr>
-          <w:p>
-            <w:pPr>
-              <w:jc w:val="center"/>
-            </w:pPr>
-            <w:r>
-              <w:t>-0.</w:t>
-            </w:r>
-            <w:r>
-              <w:t>487</w:t>
-            </w:r>
-          </w:p>
-        </w:tc>
-        <w:tc>
-          <w:tcPr>
-            <w:tcW w:w="1952" w:type="dxa"/>
+            <w:tcW w:w="1350" w:type="dxa"/>
+            <w:tcBorders>
+              <w:top w:val="nil"/>
+              <w:left w:val="nil"/>
+              <w:bottom w:val="nil"/>
+              <w:right w:val="nil"/>
+            </w:tcBorders>
+          </w:tcPr>
+          <w:p>
+            <w:pPr>
+              <w:jc w:val="center"/>
+            </w:pPr>
+            <w:r>
+              <w:t>0.299</w:t>
+            </w:r>
+          </w:p>
+        </w:tc>
+        <w:tc>
+          <w:tcPr>
+            <w:tcW w:w="1978" w:type="dxa"/>
             <w:tcBorders>
               <w:top w:val="nil"/>
               <w:left w:val="nil"/>
@@ -3625,19 +4268,13 @@
               <w:t>-</w:t>
             </w:r>
             <w:r>
-              <w:t>0.</w:t>
-            </w:r>
-            <w:r>
-              <w:t>787</w:t>
-            </w:r>
-            <w:r>
-              <w:t xml:space="preserve"> – -</w:t>
-            </w:r>
-            <w:r>
-              <w:t>0.</w:t>
-            </w:r>
-            <w:r>
-              <w:t>073</w:t>
+              <w:t>7.66</w:t>
+            </w:r>
+            <w:r>
+              <w:t xml:space="preserve"> – -0.</w:t>
+            </w:r>
+            <w:r>
+              <w:t>593</w:t>
             </w:r>
           </w:p>
         </w:tc>
@@ -3648,8 +4285,8 @@
         </w:trPr>
         <w:tc>
           <w:tcPr>
-            <w:tcW w:w="9332" w:type="dxa"/>
-            <w:gridSpan w:val="5"/>
+            <w:tcW w:w="9360" w:type="dxa"/>
+            <w:gridSpan w:val="6"/>
             <w:tcBorders>
               <w:left w:val="nil"/>
               <w:bottom w:val="single" w:sz="4" w:space="0" w:color="auto"/>
@@ -3680,72 +4317,82 @@
         </w:trPr>
         <w:tc>
           <w:tcPr>
-            <w:tcW w:w="2250" w:type="dxa"/>
-            <w:tcBorders>
-              <w:left w:val="nil"/>
-              <w:bottom w:val="nil"/>
-              <w:right w:val="nil"/>
-            </w:tcBorders>
-          </w:tcPr>
-          <w:p>
-            <w:r>
-              <w:t xml:space="preserve">DAT vs. </w:t>
-            </w:r>
-            <w:proofErr w:type="gramStart"/>
-            <w:r>
-              <w:t>steady-state</w:t>
-            </w:r>
-            <w:proofErr w:type="gramEnd"/>
-          </w:p>
-        </w:tc>
-        <w:tc>
-          <w:tcPr>
-            <w:tcW w:w="1260" w:type="dxa"/>
-            <w:tcBorders>
-              <w:left w:val="nil"/>
-              <w:bottom w:val="nil"/>
-              <w:right w:val="nil"/>
-            </w:tcBorders>
-          </w:tcPr>
-          <w:p>
-            <w:pPr>
-              <w:jc w:val="center"/>
-            </w:pPr>
-          </w:p>
-        </w:tc>
-        <w:tc>
-          <w:tcPr>
-            <w:tcW w:w="1492" w:type="dxa"/>
-            <w:tcBorders>
-              <w:left w:val="nil"/>
-              <w:bottom w:val="nil"/>
-              <w:right w:val="nil"/>
-            </w:tcBorders>
-          </w:tcPr>
-          <w:p>
-            <w:pPr>
-              <w:jc w:val="center"/>
-            </w:pPr>
-          </w:p>
-        </w:tc>
-        <w:tc>
-          <w:tcPr>
-            <w:tcW w:w="2378" w:type="dxa"/>
-            <w:tcBorders>
-              <w:left w:val="nil"/>
-              <w:bottom w:val="nil"/>
-              <w:right w:val="nil"/>
-            </w:tcBorders>
-          </w:tcPr>
-          <w:p>
-            <w:pPr>
-              <w:jc w:val="center"/>
-            </w:pPr>
-          </w:p>
-        </w:tc>
-        <w:tc>
-          <w:tcPr>
-            <w:tcW w:w="1952" w:type="dxa"/>
+            <w:tcW w:w="2340" w:type="dxa"/>
+            <w:tcBorders>
+              <w:left w:val="nil"/>
+              <w:bottom w:val="nil"/>
+              <w:right w:val="nil"/>
+            </w:tcBorders>
+          </w:tcPr>
+          <w:p>
+            <w:r>
+              <w:t>DAT vs. steady-state</w:t>
+            </w:r>
+          </w:p>
+        </w:tc>
+        <w:tc>
+          <w:tcPr>
+            <w:tcW w:w="1013" w:type="dxa"/>
+            <w:tcBorders>
+              <w:left w:val="nil"/>
+              <w:bottom w:val="nil"/>
+              <w:right w:val="nil"/>
+            </w:tcBorders>
+          </w:tcPr>
+          <w:p>
+            <w:pPr>
+              <w:jc w:val="center"/>
+            </w:pPr>
+          </w:p>
+        </w:tc>
+        <w:tc>
+          <w:tcPr>
+            <w:tcW w:w="1067" w:type="dxa"/>
+            <w:tcBorders>
+              <w:left w:val="nil"/>
+              <w:bottom w:val="nil"/>
+              <w:right w:val="nil"/>
+            </w:tcBorders>
+          </w:tcPr>
+          <w:p>
+            <w:pPr>
+              <w:jc w:val="center"/>
+            </w:pPr>
+          </w:p>
+        </w:tc>
+        <w:tc>
+          <w:tcPr>
+            <w:tcW w:w="1612" w:type="dxa"/>
+            <w:tcBorders>
+              <w:left w:val="nil"/>
+              <w:bottom w:val="nil"/>
+              <w:right w:val="nil"/>
+            </w:tcBorders>
+          </w:tcPr>
+          <w:p>
+            <w:pPr>
+              <w:jc w:val="center"/>
+            </w:pPr>
+          </w:p>
+        </w:tc>
+        <w:tc>
+          <w:tcPr>
+            <w:tcW w:w="1350" w:type="dxa"/>
+            <w:tcBorders>
+              <w:left w:val="nil"/>
+              <w:bottom w:val="nil"/>
+              <w:right w:val="nil"/>
+            </w:tcBorders>
+          </w:tcPr>
+          <w:p>
+            <w:pPr>
+              <w:jc w:val="center"/>
+            </w:pPr>
+          </w:p>
+        </w:tc>
+        <w:tc>
+          <w:tcPr>
+            <w:tcW w:w="1978" w:type="dxa"/>
             <w:tcBorders>
               <w:left w:val="nil"/>
               <w:bottom w:val="nil"/>
@@ -3765,7 +4412,7 @@
         </w:trPr>
         <w:tc>
           <w:tcPr>
-            <w:tcW w:w="2250" w:type="dxa"/>
+            <w:tcW w:w="2340" w:type="dxa"/>
             <w:tcBorders>
               <w:top w:val="nil"/>
               <w:left w:val="nil"/>
@@ -3786,26 +4433,45 @@
         </w:tc>
         <w:tc>
           <w:tcPr>
-            <w:tcW w:w="1260" w:type="dxa"/>
-            <w:tcBorders>
-              <w:top w:val="nil"/>
-              <w:left w:val="nil"/>
-              <w:bottom w:val="nil"/>
-              <w:right w:val="nil"/>
-            </w:tcBorders>
-          </w:tcPr>
-          <w:p>
-            <w:pPr>
-              <w:jc w:val="center"/>
-            </w:pPr>
-            <w:r>
-              <w:t>-1.74</w:t>
-            </w:r>
-          </w:p>
-        </w:tc>
-        <w:tc>
-          <w:tcPr>
-            <w:tcW w:w="1492" w:type="dxa"/>
+            <w:tcW w:w="1013" w:type="dxa"/>
+            <w:tcBorders>
+              <w:top w:val="nil"/>
+              <w:left w:val="nil"/>
+              <w:bottom w:val="nil"/>
+              <w:right w:val="nil"/>
+            </w:tcBorders>
+          </w:tcPr>
+          <w:p>
+            <w:pPr>
+              <w:jc w:val="center"/>
+            </w:pPr>
+            <w:r>
+              <w:t>-1.18</w:t>
+            </w:r>
+          </w:p>
+        </w:tc>
+        <w:tc>
+          <w:tcPr>
+            <w:tcW w:w="1067" w:type="dxa"/>
+            <w:tcBorders>
+              <w:top w:val="nil"/>
+              <w:left w:val="nil"/>
+              <w:bottom w:val="nil"/>
+              <w:right w:val="nil"/>
+            </w:tcBorders>
+          </w:tcPr>
+          <w:p>
+            <w:pPr>
+              <w:jc w:val="center"/>
+            </w:pPr>
+            <w:r>
+              <w:t>58</w:t>
+            </w:r>
+          </w:p>
+        </w:tc>
+        <w:tc>
+          <w:tcPr>
+            <w:tcW w:w="1612" w:type="dxa"/>
             <w:tcBorders>
               <w:top w:val="nil"/>
               <w:left w:val="nil"/>
@@ -3824,47 +4490,68 @@
         </w:tc>
         <w:tc>
           <w:tcPr>
-            <w:tcW w:w="2378" w:type="dxa"/>
-            <w:tcBorders>
-              <w:top w:val="nil"/>
-              <w:left w:val="nil"/>
-              <w:bottom w:val="nil"/>
-              <w:right w:val="nil"/>
-            </w:tcBorders>
-          </w:tcPr>
-          <w:p>
-            <w:pPr>
-              <w:jc w:val="center"/>
-            </w:pPr>
-            <w:r>
-              <w:t>-0.448</w:t>
-            </w:r>
-          </w:p>
-        </w:tc>
-        <w:tc>
-          <w:tcPr>
-            <w:tcW w:w="1952" w:type="dxa"/>
-            <w:tcBorders>
-              <w:top w:val="nil"/>
-              <w:left w:val="nil"/>
-              <w:bottom w:val="nil"/>
-              <w:right w:val="nil"/>
-            </w:tcBorders>
-          </w:tcPr>
-          <w:p>
-            <w:pPr>
-              <w:jc w:val="center"/>
-              <w:rPr>
-                <w:b/>
-                <w:bCs/>
-              </w:rPr>
-            </w:pPr>
-            <w:r>
-              <w:rPr>
-                <w:b/>
-                <w:bCs/>
-              </w:rPr>
-              <w:t>-0.885 – 0.029</w:t>
+            <w:tcW w:w="1350" w:type="dxa"/>
+            <w:tcBorders>
+              <w:top w:val="nil"/>
+              <w:left w:val="nil"/>
+              <w:bottom w:val="nil"/>
+              <w:right w:val="nil"/>
+            </w:tcBorders>
+          </w:tcPr>
+          <w:p>
+            <w:pPr>
+              <w:jc w:val="center"/>
+            </w:pPr>
+            <w:r>
+              <w:t>0.392</w:t>
+            </w:r>
+          </w:p>
+        </w:tc>
+        <w:tc>
+          <w:tcPr>
+            <w:tcW w:w="1978" w:type="dxa"/>
+            <w:tcBorders>
+              <w:top w:val="nil"/>
+              <w:left w:val="nil"/>
+              <w:bottom w:val="nil"/>
+              <w:right w:val="nil"/>
+            </w:tcBorders>
+          </w:tcPr>
+          <w:p>
+            <w:pPr>
+              <w:jc w:val="center"/>
+              <w:rPr>
+                <w:b/>
+                <w:bCs/>
+              </w:rPr>
+            </w:pPr>
+            <w:r>
+              <w:rPr>
+                <w:b/>
+                <w:bCs/>
+              </w:rPr>
+              <w:t>-</w:t>
+            </w:r>
+            <w:r>
+              <w:rPr>
+                <w:b/>
+                <w:bCs/>
+              </w:rPr>
+              <w:t>2.43</w:t>
+            </w:r>
+            <w:r>
+              <w:rPr>
+                <w:b/>
+                <w:bCs/>
+              </w:rPr>
+              <w:t xml:space="preserve"> – 0.</w:t>
+            </w:r>
+            <w:r>
+              <w:rPr>
+                <w:b/>
+                <w:bCs/>
+              </w:rPr>
+              <w:t>275</w:t>
             </w:r>
           </w:p>
         </w:tc>
@@ -3875,7 +4562,7 @@
         </w:trPr>
         <w:tc>
           <w:tcPr>
-            <w:tcW w:w="2250" w:type="dxa"/>
+            <w:tcW w:w="2340" w:type="dxa"/>
             <w:tcBorders>
               <w:top w:val="nil"/>
               <w:left w:val="nil"/>
@@ -3896,7 +4583,7 @@
         </w:tc>
         <w:tc>
           <w:tcPr>
-            <w:tcW w:w="1260" w:type="dxa"/>
+            <w:tcW w:w="1013" w:type="dxa"/>
             <w:tcBorders>
               <w:top w:val="nil"/>
               <w:left w:val="nil"/>
@@ -3909,13 +4596,13 @@
               <w:jc w:val="center"/>
             </w:pPr>
             <w:r>
-              <w:t>-3.65</w:t>
-            </w:r>
-          </w:p>
-        </w:tc>
-        <w:tc>
-          <w:tcPr>
-            <w:tcW w:w="1492" w:type="dxa"/>
+              <w:t>-4.40</w:t>
+            </w:r>
+          </w:p>
+        </w:tc>
+        <w:tc>
+          <w:tcPr>
+            <w:tcW w:w="1067" w:type="dxa"/>
             <w:tcBorders>
               <w:top w:val="nil"/>
               <w:left w:val="nil"/>
@@ -3928,13 +4615,32 @@
               <w:jc w:val="center"/>
             </w:pPr>
             <w:r>
+              <w:t>15</w:t>
+            </w:r>
+          </w:p>
+        </w:tc>
+        <w:tc>
+          <w:tcPr>
+            <w:tcW w:w="1612" w:type="dxa"/>
+            <w:tcBorders>
+              <w:top w:val="nil"/>
+              <w:left w:val="nil"/>
+              <w:bottom w:val="single" w:sz="4" w:space="0" w:color="auto"/>
+              <w:right w:val="nil"/>
+            </w:tcBorders>
+          </w:tcPr>
+          <w:p>
+            <w:pPr>
+              <w:jc w:val="center"/>
+            </w:pPr>
+            <w:r>
               <w:t>0.0003***</w:t>
             </w:r>
           </w:p>
         </w:tc>
         <w:tc>
           <w:tcPr>
-            <w:tcW w:w="2378" w:type="dxa"/>
+            <w:tcW w:w="1350" w:type="dxa"/>
             <w:tcBorders>
               <w:top w:val="nil"/>
               <w:left w:val="nil"/>
@@ -3947,13 +4653,13 @@
               <w:jc w:val="center"/>
             </w:pPr>
             <w:r>
-              <w:t>-0.581</w:t>
-            </w:r>
-          </w:p>
-        </w:tc>
-        <w:tc>
-          <w:tcPr>
-            <w:tcW w:w="1952" w:type="dxa"/>
+              <w:t>0.751</w:t>
+            </w:r>
+          </w:p>
+        </w:tc>
+        <w:tc>
+          <w:tcPr>
+            <w:tcW w:w="1978" w:type="dxa"/>
             <w:tcBorders>
               <w:top w:val="nil"/>
               <w:left w:val="nil"/>
@@ -3966,7 +4672,16 @@
               <w:jc w:val="center"/>
             </w:pPr>
             <w:r>
-              <w:t>-1.000 – -0.581</w:t>
+              <w:t>-</w:t>
+            </w:r>
+            <w:r>
+              <w:t>6.87</w:t>
+            </w:r>
+            <w:r>
+              <w:t xml:space="preserve"> – -</w:t>
+            </w:r>
+            <w:r>
+              <w:t>2.20</w:t>
             </w:r>
           </w:p>
         </w:tc>
@@ -3977,8 +4692,8 @@
         </w:trPr>
         <w:tc>
           <w:tcPr>
-            <w:tcW w:w="9332" w:type="dxa"/>
-            <w:gridSpan w:val="5"/>
+            <w:tcW w:w="9360" w:type="dxa"/>
+            <w:gridSpan w:val="6"/>
             <w:tcBorders>
               <w:top w:val="single" w:sz="4" w:space="0" w:color="auto"/>
               <w:left w:val="nil"/>
@@ -4006,7 +4721,7 @@
         </w:trPr>
         <w:tc>
           <w:tcPr>
-            <w:tcW w:w="2250" w:type="dxa"/>
+            <w:tcW w:w="2340" w:type="dxa"/>
             <w:tcBorders>
               <w:top w:val="single" w:sz="4" w:space="0" w:color="auto"/>
               <w:left w:val="nil"/>
@@ -4016,18 +4731,13 @@
           </w:tcPr>
           <w:p>
             <w:r>
-              <w:t xml:space="preserve">DAT vs. </w:t>
-            </w:r>
-            <w:proofErr w:type="gramStart"/>
-            <w:r>
-              <w:t>steady-state</w:t>
-            </w:r>
-            <w:proofErr w:type="gramEnd"/>
-          </w:p>
-        </w:tc>
-        <w:tc>
-          <w:tcPr>
-            <w:tcW w:w="1260" w:type="dxa"/>
+              <w:t>DAT vs. steady-state</w:t>
+            </w:r>
+          </w:p>
+        </w:tc>
+        <w:tc>
+          <w:tcPr>
+            <w:tcW w:w="1013" w:type="dxa"/>
             <w:tcBorders>
               <w:top w:val="single" w:sz="4" w:space="0" w:color="auto"/>
               <w:left w:val="nil"/>
@@ -4043,7 +4753,7 @@
         </w:tc>
         <w:tc>
           <w:tcPr>
-            <w:tcW w:w="1492" w:type="dxa"/>
+            <w:tcW w:w="1067" w:type="dxa"/>
             <w:tcBorders>
               <w:top w:val="single" w:sz="4" w:space="0" w:color="auto"/>
               <w:left w:val="nil"/>
@@ -4059,7 +4769,7 @@
         </w:tc>
         <w:tc>
           <w:tcPr>
-            <w:tcW w:w="2378" w:type="dxa"/>
+            <w:tcW w:w="1612" w:type="dxa"/>
             <w:tcBorders>
               <w:top w:val="single" w:sz="4" w:space="0" w:color="auto"/>
               <w:left w:val="nil"/>
@@ -4075,7 +4785,23 @@
         </w:tc>
         <w:tc>
           <w:tcPr>
-            <w:tcW w:w="1952" w:type="dxa"/>
+            <w:tcW w:w="1350" w:type="dxa"/>
+            <w:tcBorders>
+              <w:top w:val="single" w:sz="4" w:space="0" w:color="auto"/>
+              <w:left w:val="nil"/>
+              <w:bottom w:val="nil"/>
+              <w:right w:val="nil"/>
+            </w:tcBorders>
+          </w:tcPr>
+          <w:p>
+            <w:pPr>
+              <w:jc w:val="center"/>
+            </w:pPr>
+          </w:p>
+        </w:tc>
+        <w:tc>
+          <w:tcPr>
+            <w:tcW w:w="1978" w:type="dxa"/>
             <w:tcBorders>
               <w:top w:val="single" w:sz="4" w:space="0" w:color="auto"/>
               <w:left w:val="nil"/>
@@ -4096,7 +4822,7 @@
         </w:trPr>
         <w:tc>
           <w:tcPr>
-            <w:tcW w:w="2250" w:type="dxa"/>
+            <w:tcW w:w="2340" w:type="dxa"/>
             <w:tcBorders>
               <w:top w:val="nil"/>
               <w:left w:val="nil"/>
@@ -4117,85 +4843,128 @@
         </w:tc>
         <w:tc>
           <w:tcPr>
-            <w:tcW w:w="1260" w:type="dxa"/>
-            <w:tcBorders>
-              <w:top w:val="nil"/>
-              <w:left w:val="nil"/>
-              <w:bottom w:val="nil"/>
-              <w:right w:val="nil"/>
-            </w:tcBorders>
-          </w:tcPr>
-          <w:p>
-            <w:pPr>
-              <w:jc w:val="center"/>
-            </w:pPr>
-            <w:r>
-              <w:t>-1.43</w:t>
-            </w:r>
-          </w:p>
-        </w:tc>
-        <w:tc>
-          <w:tcPr>
-            <w:tcW w:w="1492" w:type="dxa"/>
-            <w:tcBorders>
-              <w:top w:val="nil"/>
-              <w:left w:val="nil"/>
-              <w:bottom w:val="nil"/>
-              <w:right w:val="nil"/>
-            </w:tcBorders>
-          </w:tcPr>
-          <w:p>
-            <w:pPr>
-              <w:jc w:val="center"/>
-            </w:pPr>
-            <w:r>
-              <w:t>0.1536</w:t>
-            </w:r>
-          </w:p>
-        </w:tc>
-        <w:tc>
-          <w:tcPr>
-            <w:tcW w:w="2378" w:type="dxa"/>
-            <w:tcBorders>
-              <w:top w:val="nil"/>
-              <w:left w:val="nil"/>
-              <w:bottom w:val="nil"/>
-              <w:right w:val="nil"/>
-            </w:tcBorders>
-          </w:tcPr>
-          <w:p>
-            <w:pPr>
-              <w:jc w:val="center"/>
-            </w:pPr>
-            <w:r>
-              <w:t>-0.371</w:t>
-            </w:r>
-          </w:p>
-        </w:tc>
-        <w:tc>
-          <w:tcPr>
-            <w:tcW w:w="1952" w:type="dxa"/>
-            <w:tcBorders>
-              <w:top w:val="nil"/>
-              <w:left w:val="nil"/>
-              <w:bottom w:val="nil"/>
-              <w:right w:val="nil"/>
-            </w:tcBorders>
-          </w:tcPr>
-          <w:p>
-            <w:pPr>
-              <w:jc w:val="center"/>
-              <w:rPr>
-                <w:b/>
-                <w:bCs/>
-              </w:rPr>
-            </w:pPr>
-            <w:r>
-              <w:rPr>
-                <w:b/>
-                <w:bCs/>
-              </w:rPr>
-              <w:t>-0.81 – 0.114</w:t>
+            <w:tcW w:w="1013" w:type="dxa"/>
+            <w:tcBorders>
+              <w:top w:val="nil"/>
+              <w:left w:val="nil"/>
+              <w:bottom w:val="nil"/>
+              <w:right w:val="nil"/>
+            </w:tcBorders>
+          </w:tcPr>
+          <w:p>
+            <w:pPr>
+              <w:jc w:val="center"/>
+            </w:pPr>
+            <w:r>
+              <w:t>-0.803</w:t>
+            </w:r>
+          </w:p>
+        </w:tc>
+        <w:tc>
+          <w:tcPr>
+            <w:tcW w:w="1067" w:type="dxa"/>
+            <w:tcBorders>
+              <w:top w:val="nil"/>
+              <w:left w:val="nil"/>
+              <w:bottom w:val="nil"/>
+              <w:right w:val="nil"/>
+            </w:tcBorders>
+          </w:tcPr>
+          <w:p>
+            <w:pPr>
+              <w:jc w:val="center"/>
+            </w:pPr>
+            <w:r>
+              <w:t>66</w:t>
+            </w:r>
+          </w:p>
+        </w:tc>
+        <w:tc>
+          <w:tcPr>
+            <w:tcW w:w="1612" w:type="dxa"/>
+            <w:tcBorders>
+              <w:top w:val="nil"/>
+              <w:left w:val="nil"/>
+              <w:bottom w:val="nil"/>
+              <w:right w:val="nil"/>
+            </w:tcBorders>
+          </w:tcPr>
+          <w:p>
+            <w:pPr>
+              <w:jc w:val="center"/>
+            </w:pPr>
+            <w:r>
+              <w:t>0.15</w:t>
+            </w:r>
+            <w:r>
+              <w:t>4</w:t>
+            </w:r>
+          </w:p>
+        </w:tc>
+        <w:tc>
+          <w:tcPr>
+            <w:tcW w:w="1350" w:type="dxa"/>
+            <w:tcBorders>
+              <w:top w:val="nil"/>
+              <w:left w:val="nil"/>
+              <w:bottom w:val="nil"/>
+              <w:right w:val="nil"/>
+            </w:tcBorders>
+          </w:tcPr>
+          <w:p>
+            <w:pPr>
+              <w:jc w:val="center"/>
+            </w:pPr>
+            <w:r>
+              <w:t>0.392</w:t>
+            </w:r>
+          </w:p>
+        </w:tc>
+        <w:tc>
+          <w:tcPr>
+            <w:tcW w:w="1978" w:type="dxa"/>
+            <w:tcBorders>
+              <w:top w:val="nil"/>
+              <w:left w:val="nil"/>
+              <w:bottom w:val="nil"/>
+              <w:right w:val="nil"/>
+            </w:tcBorders>
+          </w:tcPr>
+          <w:p>
+            <w:pPr>
+              <w:jc w:val="center"/>
+              <w:rPr>
+                <w:b/>
+                <w:bCs/>
+              </w:rPr>
+            </w:pPr>
+            <w:r>
+              <w:rPr>
+                <w:b/>
+                <w:bCs/>
+              </w:rPr>
+              <w:t>-</w:t>
+            </w:r>
+            <w:r>
+              <w:rPr>
+                <w:b/>
+                <w:bCs/>
+              </w:rPr>
+              <w:t>1.77</w:t>
+            </w:r>
+            <w:r>
+              <w:rPr>
+                <w:b/>
+                <w:bCs/>
+              </w:rPr>
+              <w:t xml:space="preserve"> – 0.</w:t>
+            </w:r>
+            <w:r>
+              <w:rPr>
+                <w:b/>
+                <w:bCs/>
+              </w:rPr>
+              <w:t>438</w:t>
             </w:r>
           </w:p>
         </w:tc>
@@ -4206,7 +4975,7 @@
         </w:trPr>
         <w:tc>
           <w:tcPr>
-            <w:tcW w:w="2250" w:type="dxa"/>
+            <w:tcW w:w="2340" w:type="dxa"/>
             <w:tcBorders>
               <w:top w:val="nil"/>
               <w:left w:val="nil"/>
@@ -4227,7 +4996,7 @@
         </w:tc>
         <w:tc>
           <w:tcPr>
-            <w:tcW w:w="1260" w:type="dxa"/>
+            <w:tcW w:w="1013" w:type="dxa"/>
             <w:tcBorders>
               <w:top w:val="nil"/>
               <w:left w:val="nil"/>
@@ -4240,13 +5009,13 @@
               <w:jc w:val="center"/>
             </w:pPr>
             <w:r>
-              <w:t>-3.65</w:t>
-            </w:r>
-          </w:p>
-        </w:tc>
-        <w:tc>
-          <w:tcPr>
-            <w:tcW w:w="1492" w:type="dxa"/>
+              <w:t>-3.90</w:t>
+            </w:r>
+          </w:p>
+        </w:tc>
+        <w:tc>
+          <w:tcPr>
+            <w:tcW w:w="1067" w:type="dxa"/>
             <w:tcBorders>
               <w:top w:val="nil"/>
               <w:left w:val="nil"/>
@@ -4259,13 +5028,32 @@
               <w:jc w:val="center"/>
             </w:pPr>
             <w:r>
+              <w:t>20</w:t>
+            </w:r>
+          </w:p>
+        </w:tc>
+        <w:tc>
+          <w:tcPr>
+            <w:tcW w:w="1612" w:type="dxa"/>
+            <w:tcBorders>
+              <w:top w:val="nil"/>
+              <w:left w:val="nil"/>
+              <w:bottom w:val="single" w:sz="4" w:space="0" w:color="auto"/>
+              <w:right w:val="nil"/>
+            </w:tcBorders>
+          </w:tcPr>
+          <w:p>
+            <w:pPr>
+              <w:jc w:val="center"/>
+            </w:pPr>
+            <w:r>
               <w:t>0.0007***</w:t>
             </w:r>
           </w:p>
         </w:tc>
         <w:tc>
           <w:tcPr>
-            <w:tcW w:w="2378" w:type="dxa"/>
+            <w:tcW w:w="1350" w:type="dxa"/>
             <w:tcBorders>
               <w:top w:val="nil"/>
               <w:left w:val="nil"/>
@@ -4278,13 +5066,13 @@
               <w:jc w:val="center"/>
             </w:pPr>
             <w:r>
-              <w:t>-0.81</w:t>
-            </w:r>
-          </w:p>
-        </w:tc>
-        <w:tc>
-          <w:tcPr>
-            <w:tcW w:w="1952" w:type="dxa"/>
+              <w:t>0.710</w:t>
+            </w:r>
+          </w:p>
+        </w:tc>
+        <w:tc>
+          <w:tcPr>
+            <w:tcW w:w="1978" w:type="dxa"/>
             <w:tcBorders>
               <w:top w:val="nil"/>
               <w:left w:val="nil"/>
@@ -4297,7 +5085,16 @@
               <w:jc w:val="center"/>
             </w:pPr>
             <w:r>
-              <w:t>-1 – -0.486</w:t>
+              <w:t>-</w:t>
+            </w:r>
+            <w:r>
+              <w:t>5.75</w:t>
+            </w:r>
+            <w:r>
+              <w:t xml:space="preserve"> – -</w:t>
+            </w:r>
+            <w:r>
+              <w:t>1.96</w:t>
             </w:r>
           </w:p>
         </w:tc>
@@ -4308,8 +5105,8 @@
         </w:trPr>
         <w:tc>
           <w:tcPr>
-            <w:tcW w:w="9332" w:type="dxa"/>
-            <w:gridSpan w:val="5"/>
+            <w:tcW w:w="9360" w:type="dxa"/>
+            <w:gridSpan w:val="6"/>
             <w:tcBorders>
               <w:top w:val="single" w:sz="4" w:space="0" w:color="auto"/>
               <w:left w:val="nil"/>
@@ -4326,23 +5123,7 @@
                 <w:b/>
                 <w:bCs/>
               </w:rPr>
-              <w:t xml:space="preserve">TPU Fit: Only curves in which TPU was fit for both DAT and </w:t>
-            </w:r>
-            <w:proofErr w:type="gramStart"/>
-            <w:r>
-              <w:rPr>
-                <w:b/>
-                <w:bCs/>
-              </w:rPr>
-              <w:t>steady-state</w:t>
-            </w:r>
-            <w:proofErr w:type="gramEnd"/>
-            <w:r>
-              <w:rPr>
-                <w:b/>
-                <w:bCs/>
-              </w:rPr>
-              <w:t xml:space="preserve"> (N = 6 pairs)</w:t>
+              <w:t>TPU Fit: Only curves in which TPU was fit for both DAT and steady-state (N = 6 pairs)</w:t>
             </w:r>
           </w:p>
         </w:tc>
@@ -4353,7 +5134,7 @@
         </w:trPr>
         <w:tc>
           <w:tcPr>
-            <w:tcW w:w="2250" w:type="dxa"/>
+            <w:tcW w:w="2340" w:type="dxa"/>
             <w:tcBorders>
               <w:top w:val="single" w:sz="4" w:space="0" w:color="auto"/>
               <w:left w:val="nil"/>
@@ -4369,18 +5150,13 @@
               </w:rPr>
             </w:pPr>
             <w:r>
-              <w:t xml:space="preserve">DAT vs. </w:t>
-            </w:r>
-            <w:proofErr w:type="gramStart"/>
-            <w:r>
-              <w:t>steady-state</w:t>
-            </w:r>
-            <w:proofErr w:type="gramEnd"/>
-          </w:p>
-        </w:tc>
-        <w:tc>
-          <w:tcPr>
-            <w:tcW w:w="1260" w:type="dxa"/>
+              <w:t>DAT vs. steady-state</w:t>
+            </w:r>
+          </w:p>
+        </w:tc>
+        <w:tc>
+          <w:tcPr>
+            <w:tcW w:w="1013" w:type="dxa"/>
             <w:tcBorders>
               <w:top w:val="single" w:sz="4" w:space="0" w:color="auto"/>
               <w:left w:val="nil"/>
@@ -4400,7 +5176,7 @@
         </w:tc>
         <w:tc>
           <w:tcPr>
-            <w:tcW w:w="1492" w:type="dxa"/>
+            <w:tcW w:w="1067" w:type="dxa"/>
             <w:tcBorders>
               <w:top w:val="single" w:sz="4" w:space="0" w:color="auto"/>
               <w:left w:val="nil"/>
@@ -4411,12 +5187,16 @@
           <w:p>
             <w:pPr>
               <w:jc w:val="center"/>
-            </w:pPr>
-          </w:p>
-        </w:tc>
-        <w:tc>
-          <w:tcPr>
-            <w:tcW w:w="2378" w:type="dxa"/>
+              <w:rPr>
+                <w:b/>
+                <w:bCs/>
+              </w:rPr>
+            </w:pPr>
+          </w:p>
+        </w:tc>
+        <w:tc>
+          <w:tcPr>
+            <w:tcW w:w="1612" w:type="dxa"/>
             <w:tcBorders>
               <w:top w:val="single" w:sz="4" w:space="0" w:color="auto"/>
               <w:left w:val="nil"/>
@@ -4432,7 +5212,23 @@
         </w:tc>
         <w:tc>
           <w:tcPr>
-            <w:tcW w:w="1952" w:type="dxa"/>
+            <w:tcW w:w="1350" w:type="dxa"/>
+            <w:tcBorders>
+              <w:top w:val="single" w:sz="4" w:space="0" w:color="auto"/>
+              <w:left w:val="nil"/>
+              <w:bottom w:val="nil"/>
+              <w:right w:val="nil"/>
+            </w:tcBorders>
+          </w:tcPr>
+          <w:p>
+            <w:pPr>
+              <w:jc w:val="center"/>
+            </w:pPr>
+          </w:p>
+        </w:tc>
+        <w:tc>
+          <w:tcPr>
+            <w:tcW w:w="1978" w:type="dxa"/>
             <w:tcBorders>
               <w:top w:val="single" w:sz="4" w:space="0" w:color="auto"/>
               <w:left w:val="nil"/>
@@ -4453,7 +5249,7 @@
         </w:trPr>
         <w:tc>
           <w:tcPr>
-            <w:tcW w:w="2250" w:type="dxa"/>
+            <w:tcW w:w="2340" w:type="dxa"/>
             <w:tcBorders>
               <w:top w:val="nil"/>
               <w:left w:val="nil"/>
@@ -4463,16 +5259,13 @@
           </w:tcPr>
           <w:p>
             <w:r>
-              <w:t xml:space="preserve">    </w:t>
-            </w:r>
-            <w:r>
-              <w:t>TPU</w:t>
-            </w:r>
-          </w:p>
-        </w:tc>
-        <w:tc>
-          <w:tcPr>
-            <w:tcW w:w="1260" w:type="dxa"/>
+              <w:t xml:space="preserve">    TPU</w:t>
+            </w:r>
+          </w:p>
+        </w:tc>
+        <w:tc>
+          <w:tcPr>
+            <w:tcW w:w="1013" w:type="dxa"/>
             <w:tcBorders>
               <w:top w:val="nil"/>
               <w:left w:val="nil"/>
@@ -4493,13 +5286,40 @@
                 <w:i/>
                 <w:iCs/>
               </w:rPr>
-              <w:t>-2.15</w:t>
-            </w:r>
-          </w:p>
-        </w:tc>
-        <w:tc>
-          <w:tcPr>
-            <w:tcW w:w="1492" w:type="dxa"/>
+              <w:t>-1.88</w:t>
+            </w:r>
+          </w:p>
+        </w:tc>
+        <w:tc>
+          <w:tcPr>
+            <w:tcW w:w="1067" w:type="dxa"/>
+            <w:tcBorders>
+              <w:top w:val="nil"/>
+              <w:left w:val="nil"/>
+              <w:bottom w:val="single" w:sz="4" w:space="0" w:color="auto"/>
+              <w:right w:val="nil"/>
+            </w:tcBorders>
+          </w:tcPr>
+          <w:p>
+            <w:pPr>
+              <w:jc w:val="center"/>
+              <w:rPr>
+                <w:i/>
+                <w:iCs/>
+              </w:rPr>
+            </w:pPr>
+            <w:r>
+              <w:rPr>
+                <w:i/>
+                <w:iCs/>
+              </w:rPr>
+              <w:t>0</w:t>
+            </w:r>
+          </w:p>
+        </w:tc>
+        <w:tc>
+          <w:tcPr>
+            <w:tcW w:w="1612" w:type="dxa"/>
             <w:tcBorders>
               <w:top w:val="nil"/>
               <w:left w:val="nil"/>
@@ -4524,70 +5344,61 @@
                 <w:i/>
                 <w:iCs/>
               </w:rPr>
-              <w:t>0.0</w:t>
-            </w:r>
-            <w:r>
+              <w:t>0.031*</w:t>
+            </w:r>
+          </w:p>
+        </w:tc>
+        <w:tc>
+          <w:tcPr>
+            <w:tcW w:w="1350" w:type="dxa"/>
+            <w:tcBorders>
+              <w:top w:val="nil"/>
+              <w:left w:val="nil"/>
+              <w:bottom w:val="single" w:sz="4" w:space="0" w:color="auto"/>
+              <w:right w:val="nil"/>
+            </w:tcBorders>
+          </w:tcPr>
+          <w:p>
+            <w:pPr>
+              <w:jc w:val="center"/>
               <w:rPr>
                 <w:i/>
                 <w:iCs/>
               </w:rPr>
-              <w:t>31*</w:t>
-            </w:r>
-          </w:p>
-        </w:tc>
-        <w:tc>
-          <w:tcPr>
-            <w:tcW w:w="2378" w:type="dxa"/>
-            <w:tcBorders>
-              <w:top w:val="nil"/>
-              <w:left w:val="nil"/>
-              <w:bottom w:val="single" w:sz="4" w:space="0" w:color="auto"/>
-              <w:right w:val="nil"/>
-            </w:tcBorders>
-          </w:tcPr>
-          <w:p>
-            <w:pPr>
-              <w:jc w:val="center"/>
+            </w:pPr>
+            <w:r>
               <w:rPr>
                 <w:i/>
                 <w:iCs/>
               </w:rPr>
-            </w:pPr>
-            <w:r>
+              <w:t>0.899</w:t>
+            </w:r>
+          </w:p>
+        </w:tc>
+        <w:tc>
+          <w:tcPr>
+            <w:tcW w:w="1978" w:type="dxa"/>
+            <w:tcBorders>
+              <w:top w:val="nil"/>
+              <w:left w:val="nil"/>
+              <w:bottom w:val="single" w:sz="4" w:space="0" w:color="auto"/>
+              <w:right w:val="nil"/>
+            </w:tcBorders>
+          </w:tcPr>
+          <w:p>
+            <w:pPr>
+              <w:jc w:val="center"/>
               <w:rPr>
                 <w:i/>
                 <w:iCs/>
               </w:rPr>
-              <w:t>NA</w:t>
-            </w:r>
-          </w:p>
-        </w:tc>
-        <w:tc>
-          <w:tcPr>
-            <w:tcW w:w="1952" w:type="dxa"/>
-            <w:tcBorders>
-              <w:top w:val="nil"/>
-              <w:left w:val="nil"/>
-              <w:bottom w:val="single" w:sz="4" w:space="0" w:color="auto"/>
-              <w:right w:val="nil"/>
-            </w:tcBorders>
-          </w:tcPr>
-          <w:p>
-            <w:pPr>
-              <w:jc w:val="center"/>
-              <w:rPr>
-                <w:b/>
-                <w:bCs/>
+            </w:pPr>
+            <w:r>
+              <w:rPr>
                 <w:i/>
                 <w:iCs/>
               </w:rPr>
-            </w:pPr>
-            <w:r>
-              <w:rPr>
-                <w:i/>
-                <w:iCs/>
-              </w:rPr>
-              <w:t>NA</w:t>
+              <w:t>-3.00 – -1.17</w:t>
             </w:r>
           </w:p>
         </w:tc>
@@ -4598,12 +5409,615 @@
         <w:t xml:space="preserve">Note: </w:t>
       </w:r>
       <w:r>
-        <w:t>The small sample size makes effect size and confidence interval estimates unreliable for the last row, so NA values were reported.</w:t>
+        <w:t xml:space="preserve">The small sample size makes </w:t>
       </w:r>
       <w:r>
-        <w:t xml:space="preserve"> Bolded values denote bootstrapped confidence intervals that cross zero.</w:t>
+        <w:t>comparisons underpowered</w:t>
+      </w:r>
+      <w:r>
+        <w:t xml:space="preserve"> </w:t>
+      </w:r>
+      <w:r>
+        <w:t>for the TPU comparison (last row)</w:t>
+      </w:r>
+      <w:r>
+        <w:t>.</w:t>
       </w:r>
     </w:p>
+    <w:p/>
+    <w:p>
+      <w:r>
+        <w:t>Bolded values denote</w:t>
+      </w:r>
+      <w:r>
+        <w:t xml:space="preserve"> the 95%</w:t>
+      </w:r>
+      <w:r>
+        <w:t xml:space="preserve"> confidence intervals that cross zero.</w:t>
+      </w:r>
+    </w:p>
+    <w:p/>
+    <w:p>
+      <w:r>
+        <w:t>Effect size is Z/sqrt(N).</w:t>
+      </w:r>
+    </w:p>
+    <w:p/>
+    <w:p>
+      <w:r>
+        <w:t>Sign-test also performed for</w:t>
+      </w:r>
+      <w:r>
+        <w:t xml:space="preserve"> </w:t>
+      </w:r>
+      <w:proofErr w:type="spellStart"/>
+      <w:r>
+        <w:t>Jmax</w:t>
+      </w:r>
+      <w:proofErr w:type="spellEnd"/>
+      <w:r>
+        <w:t xml:space="preserve"> for the full data:</w:t>
+      </w:r>
+    </w:p>
+    <w:p/>
+    <w:tbl>
+      <w:tblPr>
+        <w:tblStyle w:val="TableGrid"/>
+        <w:tblW w:w="9381" w:type="dxa"/>
+        <w:tblLook w:val="04A0" w:firstRow="1" w:lastRow="0" w:firstColumn="1" w:lastColumn="0" w:noHBand="0" w:noVBand="1"/>
+      </w:tblPr>
+      <w:tblGrid>
+        <w:gridCol w:w="1876"/>
+        <w:gridCol w:w="1876"/>
+        <w:gridCol w:w="1876"/>
+        <w:gridCol w:w="1876"/>
+        <w:gridCol w:w="1877"/>
+      </w:tblGrid>
+      <w:tr>
+        <w:trPr>
+          <w:trHeight w:val="579"/>
+        </w:trPr>
+        <w:tc>
+          <w:tcPr>
+            <w:tcW w:w="1876" w:type="dxa"/>
+          </w:tcPr>
+          <w:p/>
+        </w:tc>
+        <w:tc>
+          <w:tcPr>
+            <w:tcW w:w="1876" w:type="dxa"/>
+          </w:tcPr>
+          <w:p>
+            <w:r>
+              <w:t>Estimate</w:t>
+            </w:r>
+          </w:p>
+        </w:tc>
+        <w:tc>
+          <w:tcPr>
+            <w:tcW w:w="1876" w:type="dxa"/>
+          </w:tcPr>
+          <w:p>
+            <w:r>
+              <w:t>Statistic</w:t>
+            </w:r>
+          </w:p>
+        </w:tc>
+        <w:tc>
+          <w:tcPr>
+            <w:tcW w:w="1876" w:type="dxa"/>
+          </w:tcPr>
+          <w:p>
+            <w:r>
+              <w:t>P-value</w:t>
+            </w:r>
+          </w:p>
+        </w:tc>
+        <w:tc>
+          <w:tcPr>
+            <w:tcW w:w="1877" w:type="dxa"/>
+          </w:tcPr>
+          <w:p>
+            <w:r>
+              <w:t>95% CI of the estimate</w:t>
+            </w:r>
+          </w:p>
+        </w:tc>
+      </w:tr>
+      <w:tr>
+        <w:trPr>
+          <w:trHeight w:val="280"/>
+        </w:trPr>
+        <w:tc>
+          <w:tcPr>
+            <w:tcW w:w="9381" w:type="dxa"/>
+            <w:gridSpan w:val="5"/>
+          </w:tcPr>
+          <w:p>
+            <w:pPr>
+              <w:jc w:val="center"/>
+              <w:rPr>
+                <w:b/>
+                <w:bCs/>
+              </w:rPr>
+            </w:pPr>
+            <w:r>
+              <w:rPr>
+                <w:b/>
+                <w:bCs/>
+              </w:rPr>
+              <w:t>No TPU (N=28 pairs)</w:t>
+            </w:r>
+          </w:p>
+        </w:tc>
+      </w:tr>
+      <w:tr>
+        <w:trPr>
+          <w:trHeight w:val="280"/>
+        </w:trPr>
+        <w:tc>
+          <w:tcPr>
+            <w:tcW w:w="1876" w:type="dxa"/>
+          </w:tcPr>
+          <w:p>
+            <w:r>
+              <w:t>DAT vs. steady-state</w:t>
+            </w:r>
+          </w:p>
+        </w:tc>
+        <w:tc>
+          <w:tcPr>
+            <w:tcW w:w="1876" w:type="dxa"/>
+          </w:tcPr>
+          <w:p/>
+        </w:tc>
+        <w:tc>
+          <w:tcPr>
+            <w:tcW w:w="1876" w:type="dxa"/>
+          </w:tcPr>
+          <w:p/>
+        </w:tc>
+        <w:tc>
+          <w:tcPr>
+            <w:tcW w:w="1876" w:type="dxa"/>
+          </w:tcPr>
+          <w:p/>
+        </w:tc>
+        <w:tc>
+          <w:tcPr>
+            <w:tcW w:w="1877" w:type="dxa"/>
+          </w:tcPr>
+          <w:p/>
+        </w:tc>
+      </w:tr>
+      <w:tr>
+        <w:trPr>
+          <w:trHeight w:val="280"/>
+        </w:trPr>
+        <w:tc>
+          <w:tcPr>
+            <w:tcW w:w="1876" w:type="dxa"/>
+          </w:tcPr>
+          <w:p>
+            <w:proofErr w:type="spellStart"/>
+            <w:r>
+              <w:t>Jmax</w:t>
+            </w:r>
+            <w:proofErr w:type="spellEnd"/>
+          </w:p>
+        </w:tc>
+        <w:tc>
+          <w:tcPr>
+            <w:tcW w:w="1876" w:type="dxa"/>
+          </w:tcPr>
+          <w:p>
+            <w:r>
+              <w:t>-6.22</w:t>
+            </w:r>
+          </w:p>
+        </w:tc>
+        <w:tc>
+          <w:tcPr>
+            <w:tcW w:w="1876" w:type="dxa"/>
+          </w:tcPr>
+          <w:p>
+            <w:r>
+              <w:t>2</w:t>
+            </w:r>
+          </w:p>
+        </w:tc>
+        <w:tc>
+          <w:tcPr>
+            <w:tcW w:w="1876" w:type="dxa"/>
+          </w:tcPr>
+          <w:p>
+            <w:r>
+              <w:t>&lt;0.00001****</w:t>
+            </w:r>
+          </w:p>
+        </w:tc>
+        <w:tc>
+          <w:tcPr>
+            <w:tcW w:w="1877" w:type="dxa"/>
+          </w:tcPr>
+          <w:p>
+            <w:r>
+              <w:t>-12.2 – -2.98</w:t>
+            </w:r>
+          </w:p>
+        </w:tc>
+      </w:tr>
+      <w:tr>
+        <w:trPr>
+          <w:trHeight w:val="280"/>
+        </w:trPr>
+        <w:tc>
+          <w:tcPr>
+            <w:tcW w:w="9381" w:type="dxa"/>
+            <w:gridSpan w:val="5"/>
+          </w:tcPr>
+          <w:p>
+            <w:pPr>
+              <w:jc w:val="center"/>
+              <w:rPr>
+                <w:b/>
+                <w:bCs/>
+              </w:rPr>
+            </w:pPr>
+            <w:r>
+              <w:rPr>
+                <w:b/>
+                <w:bCs/>
+              </w:rPr>
+              <w:t>TPU (N = 28 pairs)</w:t>
+            </w:r>
+          </w:p>
+        </w:tc>
+      </w:tr>
+      <w:tr>
+        <w:trPr>
+          <w:trHeight w:val="280"/>
+        </w:trPr>
+        <w:tc>
+          <w:tcPr>
+            <w:tcW w:w="1876" w:type="dxa"/>
+          </w:tcPr>
+          <w:p>
+            <w:r>
+              <w:t>DAT vs. steady-state</w:t>
+            </w:r>
+          </w:p>
+        </w:tc>
+        <w:tc>
+          <w:tcPr>
+            <w:tcW w:w="1876" w:type="dxa"/>
+          </w:tcPr>
+          <w:p/>
+        </w:tc>
+        <w:tc>
+          <w:tcPr>
+            <w:tcW w:w="1876" w:type="dxa"/>
+          </w:tcPr>
+          <w:p/>
+        </w:tc>
+        <w:tc>
+          <w:tcPr>
+            <w:tcW w:w="1876" w:type="dxa"/>
+          </w:tcPr>
+          <w:p/>
+        </w:tc>
+        <w:tc>
+          <w:tcPr>
+            <w:tcW w:w="1877" w:type="dxa"/>
+          </w:tcPr>
+          <w:p/>
+        </w:tc>
+      </w:tr>
+      <w:tr>
+        <w:trPr>
+          <w:trHeight w:val="280"/>
+        </w:trPr>
+        <w:tc>
+          <w:tcPr>
+            <w:tcW w:w="1876" w:type="dxa"/>
+          </w:tcPr>
+          <w:p>
+            <w:proofErr w:type="spellStart"/>
+            <w:r>
+              <w:t>Jmax</w:t>
+            </w:r>
+            <w:proofErr w:type="spellEnd"/>
+          </w:p>
+        </w:tc>
+        <w:tc>
+          <w:tcPr>
+            <w:tcW w:w="1876" w:type="dxa"/>
+          </w:tcPr>
+          <w:p>
+            <w:r>
+              <w:t>-5.31</w:t>
+            </w:r>
+          </w:p>
+        </w:tc>
+        <w:tc>
+          <w:tcPr>
+            <w:tcW w:w="1876" w:type="dxa"/>
+          </w:tcPr>
+          <w:p>
+            <w:r>
+              <w:t>3</w:t>
+            </w:r>
+          </w:p>
+        </w:tc>
+        <w:tc>
+          <w:tcPr>
+            <w:tcW w:w="1876" w:type="dxa"/>
+          </w:tcPr>
+          <w:p>
+            <w:r>
+              <w:t>0.00003****</w:t>
+            </w:r>
+          </w:p>
+        </w:tc>
+        <w:tc>
+          <w:tcPr>
+            <w:tcW w:w="1877" w:type="dxa"/>
+          </w:tcPr>
+          <w:p>
+            <w:r>
+              <w:t>-7.66 – -3.22</w:t>
+            </w:r>
+          </w:p>
+        </w:tc>
+      </w:tr>
+      <w:tr>
+        <w:trPr>
+          <w:trHeight w:val="280"/>
+        </w:trPr>
+        <w:tc>
+          <w:tcPr>
+            <w:tcW w:w="9381" w:type="dxa"/>
+            <w:gridSpan w:val="5"/>
+          </w:tcPr>
+          <w:p>
+            <w:pPr>
+              <w:jc w:val="center"/>
+              <w:rPr>
+                <w:b/>
+                <w:bCs/>
+              </w:rPr>
+            </w:pPr>
+            <w:r>
+              <w:rPr>
+                <w:b/>
+                <w:bCs/>
+              </w:rPr>
+              <w:t>DAT (N = 28 pairs)</w:t>
+            </w:r>
+          </w:p>
+        </w:tc>
+      </w:tr>
+      <w:tr>
+        <w:trPr>
+          <w:trHeight w:val="280"/>
+        </w:trPr>
+        <w:tc>
+          <w:tcPr>
+            <w:tcW w:w="1876" w:type="dxa"/>
+          </w:tcPr>
+          <w:p>
+            <w:r>
+              <w:t>TPU vs. No TPU</w:t>
+            </w:r>
+          </w:p>
+        </w:tc>
+        <w:tc>
+          <w:tcPr>
+            <w:tcW w:w="1876" w:type="dxa"/>
+          </w:tcPr>
+          <w:p/>
+        </w:tc>
+        <w:tc>
+          <w:tcPr>
+            <w:tcW w:w="1876" w:type="dxa"/>
+          </w:tcPr>
+          <w:p/>
+        </w:tc>
+        <w:tc>
+          <w:tcPr>
+            <w:tcW w:w="1876" w:type="dxa"/>
+          </w:tcPr>
+          <w:p/>
+        </w:tc>
+        <w:tc>
+          <w:tcPr>
+            <w:tcW w:w="1877" w:type="dxa"/>
+          </w:tcPr>
+          <w:p/>
+        </w:tc>
+      </w:tr>
+      <w:tr>
+        <w:trPr>
+          <w:trHeight w:val="280"/>
+        </w:trPr>
+        <w:tc>
+          <w:tcPr>
+            <w:tcW w:w="1876" w:type="dxa"/>
+          </w:tcPr>
+          <w:p>
+            <w:proofErr w:type="spellStart"/>
+            <w:r>
+              <w:t>Jmax</w:t>
+            </w:r>
+            <w:proofErr w:type="spellEnd"/>
+          </w:p>
+        </w:tc>
+        <w:tc>
+          <w:tcPr>
+            <w:tcW w:w="1876" w:type="dxa"/>
+          </w:tcPr>
+          <w:p>
+            <w:r>
+              <w:t>0</w:t>
+            </w:r>
+          </w:p>
+        </w:tc>
+        <w:tc>
+          <w:tcPr>
+            <w:tcW w:w="1876" w:type="dxa"/>
+          </w:tcPr>
+          <w:p>
+            <w:r>
+              <w:t>9</w:t>
+            </w:r>
+          </w:p>
+        </w:tc>
+        <w:tc>
+          <w:tcPr>
+            <w:tcW w:w="1876" w:type="dxa"/>
+          </w:tcPr>
+          <w:p>
+            <w:r>
+              <w:t>1</w:t>
+            </w:r>
+          </w:p>
+        </w:tc>
+        <w:tc>
+          <w:tcPr>
+            <w:tcW w:w="1877" w:type="dxa"/>
+          </w:tcPr>
+          <w:p>
+            <w:r>
+              <w:t>-0.490 – 0.327</w:t>
+            </w:r>
+          </w:p>
+        </w:tc>
+      </w:tr>
+      <w:tr>
+        <w:trPr>
+          <w:trHeight w:val="280"/>
+        </w:trPr>
+        <w:tc>
+          <w:tcPr>
+            <w:tcW w:w="9381" w:type="dxa"/>
+            <w:gridSpan w:val="5"/>
+          </w:tcPr>
+          <w:p>
+            <w:pPr>
+              <w:jc w:val="center"/>
+              <w:rPr>
+                <w:b/>
+                <w:bCs/>
+              </w:rPr>
+            </w:pPr>
+            <w:r>
+              <w:rPr>
+                <w:b/>
+                <w:bCs/>
+              </w:rPr>
+              <w:t>Steady-state (N = 28 pairs)</w:t>
+            </w:r>
+          </w:p>
+        </w:tc>
+      </w:tr>
+      <w:tr>
+        <w:trPr>
+          <w:trHeight w:val="280"/>
+        </w:trPr>
+        <w:tc>
+          <w:tcPr>
+            <w:tcW w:w="1876" w:type="dxa"/>
+          </w:tcPr>
+          <w:p>
+            <w:r>
+              <w:t>TPU vs. No TPU</w:t>
+            </w:r>
+          </w:p>
+        </w:tc>
+        <w:tc>
+          <w:tcPr>
+            <w:tcW w:w="1876" w:type="dxa"/>
+          </w:tcPr>
+          <w:p/>
+        </w:tc>
+        <w:tc>
+          <w:tcPr>
+            <w:tcW w:w="1876" w:type="dxa"/>
+          </w:tcPr>
+          <w:p/>
+        </w:tc>
+        <w:tc>
+          <w:tcPr>
+            <w:tcW w:w="1876" w:type="dxa"/>
+          </w:tcPr>
+          <w:p/>
+        </w:tc>
+        <w:tc>
+          <w:tcPr>
+            <w:tcW w:w="1877" w:type="dxa"/>
+          </w:tcPr>
+          <w:p/>
+        </w:tc>
+      </w:tr>
+      <w:tr>
+        <w:trPr>
+          <w:trHeight w:val="280"/>
+        </w:trPr>
+        <w:tc>
+          <w:tcPr>
+            <w:tcW w:w="1876" w:type="dxa"/>
+          </w:tcPr>
+          <w:p>
+            <w:proofErr w:type="spellStart"/>
+            <w:r>
+              <w:t>Jmax</w:t>
+            </w:r>
+            <w:proofErr w:type="spellEnd"/>
+          </w:p>
+        </w:tc>
+        <w:tc>
+          <w:tcPr>
+            <w:tcW w:w="1876" w:type="dxa"/>
+          </w:tcPr>
+          <w:p>
+            <w:r>
+              <w:t>0</w:t>
+            </w:r>
+          </w:p>
+        </w:tc>
+        <w:tc>
+          <w:tcPr>
+            <w:tcW w:w="1876" w:type="dxa"/>
+          </w:tcPr>
+          <w:p>
+            <w:r>
+              <w:t>2</w:t>
+            </w:r>
+          </w:p>
+        </w:tc>
+        <w:tc>
+          <w:tcPr>
+            <w:tcW w:w="1876" w:type="dxa"/>
+          </w:tcPr>
+          <w:p>
+            <w:r>
+              <w:t>0.289</w:t>
+            </w:r>
+          </w:p>
+        </w:tc>
+        <w:tc>
+          <w:tcPr>
+            <w:tcW w:w="1877" w:type="dxa"/>
+          </w:tcPr>
+          <w:p>
+            <w:r>
+              <w:t>0 - 0</w:t>
+            </w:r>
+          </w:p>
+        </w:tc>
+      </w:tr>
+    </w:tbl>
+    <w:p/>
     <w:p/>
     <w:p/>
     <w:p>
@@ -4675,7 +6089,6 @@
     <w:p>
       <w:proofErr w:type="spellStart"/>
       <w:r>
-        <w:lastRenderedPageBreak/>
         <w:t>Jmax</w:t>
       </w:r>
       <w:proofErr w:type="spellEnd"/>

</xml_diff>

<commit_message>
worked on histograms and vcmax comparisons
</commit_message>
<xml_diff>
--- a/Results/Summary_statistics.docx
+++ b/Results/Summary_statistics.docx
@@ -2366,6 +2366,7 @@
         <w:t>.</w:t>
       </w:r>
     </w:p>
+    <w:p/>
     <w:tbl>
       <w:tblPr>
         <w:tblStyle w:val="TableGrid"/>
@@ -2389,7 +2390,7 @@
             <w:tcW w:w="1890" w:type="dxa"/>
             <w:tcBorders>
               <w:left w:val="nil"/>
-              <w:bottom w:val="single" w:sz="4" w:space="0" w:color="auto"/>
+              <w:bottom w:val="single" w:sz="8" w:space="0" w:color="000000"/>
               <w:right w:val="nil"/>
             </w:tcBorders>
           </w:tcPr>
@@ -2477,7 +2478,7 @@
             <w:tcW w:w="1658" w:type="dxa"/>
             <w:tcBorders>
               <w:left w:val="nil"/>
-              <w:bottom w:val="single" w:sz="4" w:space="0" w:color="auto"/>
+              <w:bottom w:val="single" w:sz="8" w:space="0" w:color="000000"/>
               <w:right w:val="nil"/>
             </w:tcBorders>
           </w:tcPr>
@@ -2504,7 +2505,7 @@
             <w:tcW w:w="1064" w:type="dxa"/>
             <w:tcBorders>
               <w:left w:val="nil"/>
-              <w:bottom w:val="single" w:sz="4" w:space="0" w:color="auto"/>
+              <w:bottom w:val="single" w:sz="8" w:space="0" w:color="000000"/>
               <w:right w:val="nil"/>
             </w:tcBorders>
           </w:tcPr>
@@ -2531,7 +2532,7 @@
             <w:tcW w:w="1612" w:type="dxa"/>
             <w:tcBorders>
               <w:left w:val="nil"/>
-              <w:bottom w:val="single" w:sz="4" w:space="0" w:color="auto"/>
+              <w:bottom w:val="single" w:sz="8" w:space="0" w:color="000000"/>
               <w:right w:val="nil"/>
             </w:tcBorders>
           </w:tcPr>
@@ -2558,7 +2559,7 @@
             <w:tcW w:w="1280" w:type="dxa"/>
             <w:tcBorders>
               <w:left w:val="nil"/>
-              <w:bottom w:val="single" w:sz="4" w:space="0" w:color="auto"/>
+              <w:bottom w:val="single" w:sz="8" w:space="0" w:color="000000"/>
               <w:right w:val="nil"/>
             </w:tcBorders>
           </w:tcPr>
@@ -2585,7 +2586,7 @@
             <w:tcW w:w="1856" w:type="dxa"/>
             <w:tcBorders>
               <w:left w:val="nil"/>
-              <w:bottom w:val="single" w:sz="4" w:space="0" w:color="auto"/>
+              <w:bottom w:val="single" w:sz="8" w:space="0" w:color="000000"/>
               <w:right w:val="nil"/>
             </w:tcBorders>
           </w:tcPr>
@@ -2617,842 +2618,12 @@
             <w:tcW w:w="9360" w:type="dxa"/>
             <w:gridSpan w:val="6"/>
             <w:tcBorders>
+              <w:top w:val="single" w:sz="8" w:space="0" w:color="000000"/>
               <w:left w:val="nil"/>
               <w:bottom w:val="single" w:sz="4" w:space="0" w:color="auto"/>
               <w:right w:val="nil"/>
             </w:tcBorders>
           </w:tcPr>
-          <w:tbl>
-            <w:tblPr>
-              <w:tblStyle w:val="TableGrid"/>
-              <w:tblW w:w="0" w:type="auto"/>
-              <w:tblLook w:val="04A0" w:firstRow="1" w:lastRow="0" w:firstColumn="1" w:lastColumn="0" w:noHBand="0" w:noVBand="1"/>
-            </w:tblPr>
-            <w:tblGrid>
-              <w:gridCol w:w="1789"/>
-              <w:gridCol w:w="1710"/>
-              <w:gridCol w:w="990"/>
-              <w:gridCol w:w="1620"/>
-              <w:gridCol w:w="1350"/>
-              <w:gridCol w:w="1685"/>
-            </w:tblGrid>
-            <w:tr>
-              <w:trPr>
-                <w:trHeight w:val="296"/>
-              </w:trPr>
-              <w:tc>
-                <w:tcPr>
-                  <w:tcW w:w="9144" w:type="dxa"/>
-                  <w:gridSpan w:val="6"/>
-                  <w:tcBorders>
-                    <w:left w:val="nil"/>
-                    <w:bottom w:val="single" w:sz="4" w:space="0" w:color="auto"/>
-                    <w:right w:val="nil"/>
-                  </w:tcBorders>
-                </w:tcPr>
-                <w:p>
-                  <w:pPr>
-                    <w:jc w:val="center"/>
-                    <w:rPr>
-                      <w:b/>
-                      <w:bCs/>
-                    </w:rPr>
-                  </w:pPr>
-                  <w:r>
-                    <w:rPr>
-                      <w:b/>
-                      <w:bCs/>
-                    </w:rPr>
-                    <w:t>DAT (N = 28 pairs)</w:t>
-                  </w:r>
-                </w:p>
-              </w:tc>
-            </w:tr>
-            <w:tr>
-              <w:trPr>
-                <w:trHeight w:val="296"/>
-              </w:trPr>
-              <w:tc>
-                <w:tcPr>
-                  <w:tcW w:w="1789" w:type="dxa"/>
-                  <w:tcBorders>
-                    <w:left w:val="nil"/>
-                    <w:bottom w:val="nil"/>
-                    <w:right w:val="nil"/>
-                  </w:tcBorders>
-                </w:tcPr>
-                <w:p>
-                  <w:r>
-                    <w:t>TPU</w:t>
-                  </w:r>
-                  <w:r>
-                    <w:t>-enabled</w:t>
-                  </w:r>
-                  <w:r>
-                    <w:t xml:space="preserve"> vs. No TPU</w:t>
-                  </w:r>
-                </w:p>
-              </w:tc>
-              <w:tc>
-                <w:tcPr>
-                  <w:tcW w:w="1710" w:type="dxa"/>
-                  <w:tcBorders>
-                    <w:left w:val="nil"/>
-                    <w:bottom w:val="nil"/>
-                    <w:right w:val="nil"/>
-                  </w:tcBorders>
-                </w:tcPr>
-                <w:p>
-                  <w:pPr>
-                    <w:jc w:val="center"/>
-                  </w:pPr>
-                </w:p>
-              </w:tc>
-              <w:tc>
-                <w:tcPr>
-                  <w:tcW w:w="990" w:type="dxa"/>
-                  <w:tcBorders>
-                    <w:left w:val="nil"/>
-                    <w:bottom w:val="nil"/>
-                    <w:right w:val="nil"/>
-                  </w:tcBorders>
-                </w:tcPr>
-                <w:p>
-                  <w:pPr>
-                    <w:jc w:val="center"/>
-                  </w:pPr>
-                </w:p>
-              </w:tc>
-              <w:tc>
-                <w:tcPr>
-                  <w:tcW w:w="1620" w:type="dxa"/>
-                  <w:tcBorders>
-                    <w:left w:val="nil"/>
-                    <w:bottom w:val="nil"/>
-                    <w:right w:val="nil"/>
-                  </w:tcBorders>
-                </w:tcPr>
-                <w:p>
-                  <w:pPr>
-                    <w:jc w:val="center"/>
-                  </w:pPr>
-                </w:p>
-              </w:tc>
-              <w:tc>
-                <w:tcPr>
-                  <w:tcW w:w="1350" w:type="dxa"/>
-                  <w:tcBorders>
-                    <w:left w:val="nil"/>
-                    <w:bottom w:val="nil"/>
-                    <w:right w:val="nil"/>
-                  </w:tcBorders>
-                </w:tcPr>
-                <w:p>
-                  <w:pPr>
-                    <w:jc w:val="center"/>
-                  </w:pPr>
-                </w:p>
-              </w:tc>
-              <w:tc>
-                <w:tcPr>
-                  <w:tcW w:w="1685" w:type="dxa"/>
-                  <w:tcBorders>
-                    <w:left w:val="nil"/>
-                    <w:bottom w:val="nil"/>
-                    <w:right w:val="nil"/>
-                  </w:tcBorders>
-                </w:tcPr>
-                <w:p>
-                  <w:pPr>
-                    <w:jc w:val="center"/>
-                  </w:pPr>
-                </w:p>
-              </w:tc>
-            </w:tr>
-            <w:tr>
-              <w:trPr>
-                <w:trHeight w:val="296"/>
-              </w:trPr>
-              <w:tc>
-                <w:tcPr>
-                  <w:tcW w:w="1789" w:type="dxa"/>
-                  <w:tcBorders>
-                    <w:top w:val="nil"/>
-                    <w:left w:val="nil"/>
-                    <w:bottom w:val="nil"/>
-                    <w:right w:val="nil"/>
-                  </w:tcBorders>
-                </w:tcPr>
-                <w:p>
-                  <w:r>
-                    <w:t xml:space="preserve">    </w:t>
-                  </w:r>
-                  <w:r>
-                    <w:rPr>
-                      <w:i/>
-                      <w:iCs/>
-                      <w:color w:val="000000"/>
-                    </w:rPr>
-                    <w:t>V</w:t>
-                  </w:r>
-                  <w:r>
-                    <w:rPr>
-                      <w:i/>
-                      <w:iCs/>
-                      <w:color w:val="000000"/>
-                      <w:vertAlign w:val="subscript"/>
-                    </w:rPr>
-                    <w:t>cmax</w:t>
-                  </w:r>
-                </w:p>
-              </w:tc>
-              <w:tc>
-                <w:tcPr>
-                  <w:tcW w:w="1710" w:type="dxa"/>
-                  <w:tcBorders>
-                    <w:top w:val="nil"/>
-                    <w:left w:val="nil"/>
-                    <w:bottom w:val="nil"/>
-                    <w:right w:val="nil"/>
-                  </w:tcBorders>
-                </w:tcPr>
-                <w:p>
-                  <w:pPr>
-                    <w:jc w:val="center"/>
-                  </w:pPr>
-                  <w:r>
-                    <w:t>-1.83</w:t>
-                  </w:r>
-                </w:p>
-              </w:tc>
-              <w:tc>
-                <w:tcPr>
-                  <w:tcW w:w="990" w:type="dxa"/>
-                  <w:tcBorders>
-                    <w:top w:val="nil"/>
-                    <w:left w:val="nil"/>
-                    <w:bottom w:val="nil"/>
-                    <w:right w:val="nil"/>
-                  </w:tcBorders>
-                </w:tcPr>
-                <w:p>
-                  <w:pPr>
-                    <w:jc w:val="center"/>
-                  </w:pPr>
-                  <w:r>
-                    <w:t>13</w:t>
-                  </w:r>
-                </w:p>
-              </w:tc>
-              <w:tc>
-                <w:tcPr>
-                  <w:tcW w:w="1620" w:type="dxa"/>
-                  <w:tcBorders>
-                    <w:top w:val="nil"/>
-                    <w:left w:val="nil"/>
-                    <w:bottom w:val="nil"/>
-                    <w:right w:val="nil"/>
-                  </w:tcBorders>
-                </w:tcPr>
-                <w:p>
-                  <w:pPr>
-                    <w:jc w:val="center"/>
-                  </w:pPr>
-                  <w:r>
-                    <w:t>0.0083**</w:t>
-                  </w:r>
-                </w:p>
-              </w:tc>
-              <w:tc>
-                <w:tcPr>
-                  <w:tcW w:w="1350" w:type="dxa"/>
-                  <w:tcBorders>
-                    <w:top w:val="nil"/>
-                    <w:left w:val="nil"/>
-                    <w:bottom w:val="nil"/>
-                    <w:right w:val="nil"/>
-                  </w:tcBorders>
-                </w:tcPr>
-                <w:p>
-                  <w:pPr>
-                    <w:jc w:val="center"/>
-                  </w:pPr>
-                  <w:r>
-                    <w:t>0.539</w:t>
-                  </w:r>
-                </w:p>
-              </w:tc>
-              <w:tc>
-                <w:tcPr>
-                  <w:tcW w:w="1685" w:type="dxa"/>
-                  <w:tcBorders>
-                    <w:top w:val="nil"/>
-                    <w:left w:val="nil"/>
-                    <w:bottom w:val="nil"/>
-                    <w:right w:val="nil"/>
-                  </w:tcBorders>
-                </w:tcPr>
-                <w:p>
-                  <w:pPr>
-                    <w:jc w:val="center"/>
-                  </w:pPr>
-                  <w:r>
-                    <w:t>-5.85 – -0.493</w:t>
-                  </w:r>
-                </w:p>
-              </w:tc>
-            </w:tr>
-            <w:tr>
-              <w:trPr>
-                <w:trHeight w:val="296"/>
-              </w:trPr>
-              <w:tc>
-                <w:tcPr>
-                  <w:tcW w:w="1789" w:type="dxa"/>
-                  <w:tcBorders>
-                    <w:top w:val="nil"/>
-                    <w:left w:val="nil"/>
-                    <w:bottom w:val="nil"/>
-                    <w:right w:val="nil"/>
-                  </w:tcBorders>
-                </w:tcPr>
-                <w:p>
-                  <w:r>
-                    <w:t xml:space="preserve">    </w:t>
-                  </w:r>
-                  <w:r>
-                    <w:rPr>
-                      <w:i/>
-                      <w:iCs/>
-                      <w:color w:val="000000"/>
-                    </w:rPr>
-                    <w:t>J</w:t>
-                  </w:r>
-                  <w:r>
-                    <w:rPr>
-                      <w:i/>
-                      <w:iCs/>
-                      <w:color w:val="000000"/>
-                      <w:vertAlign w:val="subscript"/>
-                    </w:rPr>
-                    <w:t>max</w:t>
-                  </w:r>
-                </w:p>
-              </w:tc>
-              <w:tc>
-                <w:tcPr>
-                  <w:tcW w:w="1710" w:type="dxa"/>
-                  <w:tcBorders>
-                    <w:top w:val="nil"/>
-                    <w:left w:val="nil"/>
-                    <w:bottom w:val="nil"/>
-                    <w:right w:val="nil"/>
-                  </w:tcBorders>
-                </w:tcPr>
-                <w:p>
-                  <w:pPr>
-                    <w:jc w:val="center"/>
-                  </w:pPr>
-                  <w:r>
-                    <w:t>-3.14</w:t>
-                  </w:r>
-                </w:p>
-              </w:tc>
-              <w:tc>
-                <w:tcPr>
-                  <w:tcW w:w="990" w:type="dxa"/>
-                  <w:tcBorders>
-                    <w:top w:val="nil"/>
-                    <w:left w:val="nil"/>
-                    <w:bottom w:val="nil"/>
-                    <w:right w:val="nil"/>
-                  </w:tcBorders>
-                </w:tcPr>
-                <w:p>
-                  <w:pPr>
-                    <w:jc w:val="center"/>
-                  </w:pPr>
-                  <w:r>
-                    <w:t>66</w:t>
-                  </w:r>
-                </w:p>
-              </w:tc>
-              <w:tc>
-                <w:tcPr>
-                  <w:tcW w:w="1620" w:type="dxa"/>
-                  <w:tcBorders>
-                    <w:top w:val="nil"/>
-                    <w:left w:val="nil"/>
-                    <w:bottom w:val="nil"/>
-                    <w:right w:val="nil"/>
-                  </w:tcBorders>
-                </w:tcPr>
-                <w:p>
-                  <w:pPr>
-                    <w:jc w:val="center"/>
-                  </w:pPr>
-                  <w:r>
-                    <w:t>0.251</w:t>
-                  </w:r>
-                </w:p>
-              </w:tc>
-              <w:tc>
-                <w:tcPr>
-                  <w:tcW w:w="1350" w:type="dxa"/>
-                  <w:tcBorders>
-                    <w:top w:val="nil"/>
-                    <w:left w:val="nil"/>
-                    <w:bottom w:val="nil"/>
-                    <w:right w:val="nil"/>
-                  </w:tcBorders>
-                </w:tcPr>
-                <w:p>
-                  <w:pPr>
-                    <w:jc w:val="center"/>
-                  </w:pPr>
-                  <w:r>
-                    <w:t>0.147</w:t>
-                  </w:r>
-                </w:p>
-              </w:tc>
-              <w:tc>
-                <w:tcPr>
-                  <w:tcW w:w="1685" w:type="dxa"/>
-                  <w:tcBorders>
-                    <w:top w:val="nil"/>
-                    <w:left w:val="nil"/>
-                    <w:bottom w:val="nil"/>
-                    <w:right w:val="nil"/>
-                  </w:tcBorders>
-                </w:tcPr>
-                <w:p>
-                  <w:pPr>
-                    <w:jc w:val="center"/>
-                  </w:pPr>
-                  <w:r>
-                    <w:rPr>
-                      <w:b/>
-                      <w:bCs/>
-                    </w:rPr>
-                    <w:t>-10.8 – 0.826</w:t>
-                  </w:r>
-                </w:p>
-              </w:tc>
-            </w:tr>
-            <w:tr>
-              <w:trPr>
-                <w:trHeight w:val="296"/>
-              </w:trPr>
-              <w:tc>
-                <w:tcPr>
-                  <w:tcW w:w="9144" w:type="dxa"/>
-                  <w:gridSpan w:val="6"/>
-                  <w:tcBorders>
-                    <w:left w:val="nil"/>
-                    <w:bottom w:val="single" w:sz="4" w:space="0" w:color="auto"/>
-                    <w:right w:val="nil"/>
-                  </w:tcBorders>
-                </w:tcPr>
-                <w:p>
-                  <w:pPr>
-                    <w:jc w:val="center"/>
-                    <w:rPr>
-                      <w:b/>
-                      <w:bCs/>
-                    </w:rPr>
-                  </w:pPr>
-                  <w:r>
-                    <w:rPr>
-                      <w:b/>
-                      <w:bCs/>
-                    </w:rPr>
-                    <w:t>Steady-state (N = 28 pairs)</w:t>
-                  </w:r>
-                </w:p>
-              </w:tc>
-            </w:tr>
-            <w:tr>
-              <w:trPr>
-                <w:trHeight w:val="296"/>
-              </w:trPr>
-              <w:tc>
-                <w:tcPr>
-                  <w:tcW w:w="1789" w:type="dxa"/>
-                  <w:tcBorders>
-                    <w:left w:val="nil"/>
-                    <w:bottom w:val="nil"/>
-                    <w:right w:val="nil"/>
-                  </w:tcBorders>
-                </w:tcPr>
-                <w:p>
-                  <w:r>
-                    <w:t>TPU</w:t>
-                  </w:r>
-                  <w:r>
-                    <w:t>-enabled</w:t>
-                  </w:r>
-                  <w:r>
-                    <w:t xml:space="preserve"> vs. No TPU</w:t>
-                  </w:r>
-                </w:p>
-              </w:tc>
-              <w:tc>
-                <w:tcPr>
-                  <w:tcW w:w="1710" w:type="dxa"/>
-                  <w:tcBorders>
-                    <w:left w:val="nil"/>
-                    <w:bottom w:val="nil"/>
-                    <w:right w:val="nil"/>
-                  </w:tcBorders>
-                </w:tcPr>
-                <w:p>
-                  <w:pPr>
-                    <w:jc w:val="center"/>
-                  </w:pPr>
-                </w:p>
-              </w:tc>
-              <w:tc>
-                <w:tcPr>
-                  <w:tcW w:w="990" w:type="dxa"/>
-                  <w:tcBorders>
-                    <w:left w:val="nil"/>
-                    <w:bottom w:val="nil"/>
-                    <w:right w:val="nil"/>
-                  </w:tcBorders>
-                </w:tcPr>
-                <w:p>
-                  <w:pPr>
-                    <w:jc w:val="center"/>
-                  </w:pPr>
-                </w:p>
-              </w:tc>
-              <w:tc>
-                <w:tcPr>
-                  <w:tcW w:w="1620" w:type="dxa"/>
-                  <w:tcBorders>
-                    <w:left w:val="nil"/>
-                    <w:bottom w:val="nil"/>
-                    <w:right w:val="nil"/>
-                  </w:tcBorders>
-                </w:tcPr>
-                <w:p>
-                  <w:pPr>
-                    <w:jc w:val="center"/>
-                  </w:pPr>
-                </w:p>
-              </w:tc>
-              <w:tc>
-                <w:tcPr>
-                  <w:tcW w:w="1350" w:type="dxa"/>
-                  <w:tcBorders>
-                    <w:left w:val="nil"/>
-                    <w:bottom w:val="nil"/>
-                    <w:right w:val="nil"/>
-                  </w:tcBorders>
-                </w:tcPr>
-                <w:p>
-                  <w:pPr>
-                    <w:jc w:val="center"/>
-                  </w:pPr>
-                </w:p>
-              </w:tc>
-              <w:tc>
-                <w:tcPr>
-                  <w:tcW w:w="1685" w:type="dxa"/>
-                  <w:tcBorders>
-                    <w:left w:val="nil"/>
-                    <w:bottom w:val="nil"/>
-                    <w:right w:val="nil"/>
-                  </w:tcBorders>
-                </w:tcPr>
-                <w:p>
-                  <w:pPr>
-                    <w:jc w:val="center"/>
-                  </w:pPr>
-                </w:p>
-              </w:tc>
-            </w:tr>
-            <w:tr>
-              <w:trPr>
-                <w:trHeight w:val="296"/>
-              </w:trPr>
-              <w:tc>
-                <w:tcPr>
-                  <w:tcW w:w="1789" w:type="dxa"/>
-                  <w:tcBorders>
-                    <w:top w:val="nil"/>
-                    <w:left w:val="nil"/>
-                    <w:bottom w:val="nil"/>
-                    <w:right w:val="nil"/>
-                  </w:tcBorders>
-                </w:tcPr>
-                <w:p>
-                  <w:r>
-                    <w:t xml:space="preserve">   </w:t>
-                  </w:r>
-                  <w:r>
-                    <w:rPr>
-                      <w:i/>
-                      <w:iCs/>
-                      <w:color w:val="000000"/>
-                    </w:rPr>
-                    <w:t>V</w:t>
-                  </w:r>
-                  <w:r>
-                    <w:rPr>
-                      <w:i/>
-                      <w:iCs/>
-                      <w:color w:val="000000"/>
-                      <w:vertAlign w:val="subscript"/>
-                    </w:rPr>
-                    <w:t>cmax</w:t>
-                  </w:r>
-                </w:p>
-              </w:tc>
-              <w:tc>
-                <w:tcPr>
-                  <w:tcW w:w="1710" w:type="dxa"/>
-                  <w:tcBorders>
-                    <w:top w:val="nil"/>
-                    <w:left w:val="nil"/>
-                    <w:bottom w:val="nil"/>
-                    <w:right w:val="nil"/>
-                  </w:tcBorders>
-                </w:tcPr>
-                <w:p>
-                  <w:pPr>
-                    <w:jc w:val="center"/>
-                  </w:pPr>
-                  <w:r>
-                    <w:t>-1.87</w:t>
-                  </w:r>
-                </w:p>
-              </w:tc>
-              <w:tc>
-                <w:tcPr>
-                  <w:tcW w:w="990" w:type="dxa"/>
-                  <w:tcBorders>
-                    <w:top w:val="nil"/>
-                    <w:left w:val="nil"/>
-                    <w:bottom w:val="nil"/>
-                    <w:right w:val="nil"/>
-                  </w:tcBorders>
-                </w:tcPr>
-                <w:p>
-                  <w:pPr>
-                    <w:jc w:val="center"/>
-                  </w:pPr>
-                  <w:r>
-                    <w:t>5</w:t>
-                  </w:r>
-                </w:p>
-              </w:tc>
-              <w:tc>
-                <w:tcPr>
-                  <w:tcW w:w="1620" w:type="dxa"/>
-                  <w:tcBorders>
-                    <w:top w:val="nil"/>
-                    <w:left w:val="nil"/>
-                    <w:bottom w:val="nil"/>
-                    <w:right w:val="nil"/>
-                  </w:tcBorders>
-                </w:tcPr>
-                <w:p>
-                  <w:pPr>
-                    <w:jc w:val="center"/>
-                  </w:pPr>
-                  <w:r>
-                    <w:t>0.295</w:t>
-                  </w:r>
-                </w:p>
-              </w:tc>
-              <w:tc>
-                <w:tcPr>
-                  <w:tcW w:w="1350" w:type="dxa"/>
-                  <w:tcBorders>
-                    <w:top w:val="nil"/>
-                    <w:left w:val="nil"/>
-                    <w:bottom w:val="nil"/>
-                    <w:right w:val="nil"/>
-                  </w:tcBorders>
-                </w:tcPr>
-                <w:p>
-                  <w:pPr>
-                    <w:jc w:val="center"/>
-                  </w:pPr>
-                  <w:r>
-                    <w:t>0.166</w:t>
-                  </w:r>
-                </w:p>
-              </w:tc>
-              <w:tc>
-                <w:tcPr>
-                  <w:tcW w:w="1685" w:type="dxa"/>
-                  <w:tcBorders>
-                    <w:top w:val="nil"/>
-                    <w:left w:val="nil"/>
-                    <w:bottom w:val="nil"/>
-                    <w:right w:val="nil"/>
-                  </w:tcBorders>
-                </w:tcPr>
-                <w:p>
-                  <w:pPr>
-                    <w:jc w:val="center"/>
-                    <w:rPr>
-                      <w:b/>
-                      <w:bCs/>
-                    </w:rPr>
-                  </w:pPr>
-                  <w:r>
-                    <w:rPr>
-                      <w:b/>
-                      <w:bCs/>
-                    </w:rPr>
-                    <w:t>-4.25 – 0.0</w:t>
-                  </w:r>
-                </w:p>
-              </w:tc>
-            </w:tr>
-            <w:tr>
-              <w:trPr>
-                <w:trHeight w:val="296"/>
-              </w:trPr>
-              <w:tc>
-                <w:tcPr>
-                  <w:tcW w:w="1789" w:type="dxa"/>
-                  <w:tcBorders>
-                    <w:top w:val="nil"/>
-                    <w:left w:val="nil"/>
-                    <w:bottom w:val="single" w:sz="4" w:space="0" w:color="auto"/>
-                    <w:right w:val="nil"/>
-                  </w:tcBorders>
-                </w:tcPr>
-                <w:p>
-                  <w:r>
-                    <w:t xml:space="preserve">   </w:t>
-                  </w:r>
-                  <w:r>
-                    <w:rPr>
-                      <w:i/>
-                      <w:iCs/>
-                      <w:color w:val="000000"/>
-                    </w:rPr>
-                    <w:t>J</w:t>
-                  </w:r>
-                  <w:r>
-                    <w:rPr>
-                      <w:i/>
-                      <w:iCs/>
-                      <w:color w:val="000000"/>
-                      <w:vertAlign w:val="subscript"/>
-                    </w:rPr>
-                    <w:t>max</w:t>
-                  </w:r>
-                  <w:r>
-                    <w:rPr>
-                      <w:color w:val="000000"/>
-                    </w:rPr>
-                    <w:t xml:space="preserve"> </w:t>
-                  </w:r>
-                </w:p>
-              </w:tc>
-              <w:tc>
-                <w:tcPr>
-                  <w:tcW w:w="1710" w:type="dxa"/>
-                  <w:tcBorders>
-                    <w:top w:val="nil"/>
-                    <w:left w:val="nil"/>
-                    <w:bottom w:val="single" w:sz="4" w:space="0" w:color="auto"/>
-                    <w:right w:val="nil"/>
-                  </w:tcBorders>
-                </w:tcPr>
-                <w:p>
-                  <w:pPr>
-                    <w:jc w:val="center"/>
-                  </w:pPr>
-                  <w:r>
-                    <w:t>-4.86</w:t>
-                  </w:r>
-                </w:p>
-              </w:tc>
-              <w:tc>
-                <w:tcPr>
-                  <w:tcW w:w="990" w:type="dxa"/>
-                  <w:tcBorders>
-                    <w:top w:val="nil"/>
-                    <w:left w:val="nil"/>
-                    <w:bottom w:val="single" w:sz="4" w:space="0" w:color="auto"/>
-                    <w:right w:val="nil"/>
-                  </w:tcBorders>
-                </w:tcPr>
-                <w:p>
-                  <w:pPr>
-                    <w:jc w:val="center"/>
-                  </w:pPr>
-                  <w:r>
-                    <w:t>3</w:t>
-                  </w:r>
-                </w:p>
-              </w:tc>
-              <w:tc>
-                <w:tcPr>
-                  <w:tcW w:w="1620" w:type="dxa"/>
-                  <w:tcBorders>
-                    <w:top w:val="nil"/>
-                    <w:left w:val="nil"/>
-                    <w:bottom w:val="single" w:sz="4" w:space="0" w:color="auto"/>
-                    <w:right w:val="nil"/>
-                  </w:tcBorders>
-                </w:tcPr>
-                <w:p>
-                  <w:pPr>
-                    <w:jc w:val="center"/>
-                  </w:pPr>
-                  <w:r>
-                    <w:t>0.042*</w:t>
-                  </w:r>
-                </w:p>
-              </w:tc>
-              <w:tc>
-                <w:tcPr>
-                  <w:tcW w:w="1350" w:type="dxa"/>
-                  <w:tcBorders>
-                    <w:top w:val="nil"/>
-                    <w:left w:val="nil"/>
-                    <w:bottom w:val="single" w:sz="4" w:space="0" w:color="auto"/>
-                    <w:right w:val="nil"/>
-                  </w:tcBorders>
-                </w:tcPr>
-                <w:p>
-                  <w:pPr>
-                    <w:jc w:val="center"/>
-                  </w:pPr>
-                  <w:r>
-                    <w:t>0.299</w:t>
-                  </w:r>
-                </w:p>
-              </w:tc>
-              <w:tc>
-                <w:tcPr>
-                  <w:tcW w:w="1685" w:type="dxa"/>
-                  <w:tcBorders>
-                    <w:top w:val="nil"/>
-                    <w:left w:val="nil"/>
-                    <w:bottom w:val="single" w:sz="4" w:space="0" w:color="auto"/>
-                    <w:right w:val="nil"/>
-                  </w:tcBorders>
-                </w:tcPr>
-                <w:p>
-                  <w:pPr>
-                    <w:jc w:val="center"/>
-                  </w:pPr>
-                  <w:r>
-                    <w:t>-7.66 – -0.593</w:t>
-                  </w:r>
-                </w:p>
-              </w:tc>
-            </w:tr>
-          </w:tbl>
           <w:p>
             <w:pPr>
               <w:jc w:val="center"/>
@@ -4305,7 +3476,21 @@
                 <w:b/>
                 <w:bCs/>
               </w:rPr>
-              <w:t>No TPU: Curves without Overshoot (N = 20 pairs)</w:t>
+              <w:t>No TPU</w:t>
+            </w:r>
+            <w:r>
+              <w:rPr>
+                <w:b/>
+                <w:bCs/>
+              </w:rPr>
+              <w:t xml:space="preserve"> Fitting</w:t>
+            </w:r>
+            <w:r>
+              <w:rPr>
+                <w:b/>
+                <w:bCs/>
+              </w:rPr>
+              <w:t>: Curves without Overshoot (N = 20 pairs)</w:t>
             </w:r>
           </w:p>
         </w:tc>
@@ -4733,7 +3918,21 @@
                 <w:b/>
                 <w:bCs/>
               </w:rPr>
-              <w:t>TPU fit: Curves without Overshoot (N = 20 pairs)</w:t>
+              <w:t xml:space="preserve">TPU </w:t>
+            </w:r>
+            <w:r>
+              <w:rPr>
+                <w:b/>
+                <w:bCs/>
+              </w:rPr>
+              <w:t>Fitting Enabled</w:t>
+            </w:r>
+            <w:r>
+              <w:rPr>
+                <w:b/>
+                <w:bCs/>
+              </w:rPr>
+              <w:t>: Curves without Overshoot (N = 20 pairs)</w:t>
             </w:r>
           </w:p>
         </w:tc>
@@ -5449,7 +4648,6 @@
         </w:tc>
       </w:tr>
     </w:tbl>
-    <w:p/>
     <w:p>
       <w:r>
         <w:t>Note</w:t>
@@ -5835,6 +5033,7 @@
                 <w:b/>
                 <w:bCs/>
               </w:rPr>
+              <w:lastRenderedPageBreak/>
               <w:t>DAT (N = 28 pairs)</w:t>
             </w:r>
           </w:p>

</xml_diff>

<commit_message>
worked on summary stats without that darn MAEL
</commit_message>
<xml_diff>
--- a/Results/Summary_statistics.docx
+++ b/Results/Summary_statistics.docx
@@ -12,8 +12,10 @@
       <w:r>
         <w:t>Table 1. Summary statistics.</w:t>
       </w:r>
+    </w:p>
+    <w:p>
       <w:r>
-        <w:t xml:space="preserve"> INCLUDE UNITS.</w:t>
+        <w:t xml:space="preserve"> </w:t>
       </w:r>
     </w:p>
     <w:tbl>
@@ -24,7 +26,8 @@
       </w:tblPr>
       <w:tblGrid>
         <w:gridCol w:w="2387"/>
-        <w:gridCol w:w="1327"/>
+        <w:gridCol w:w="763"/>
+        <w:gridCol w:w="564"/>
         <w:gridCol w:w="1901"/>
         <w:gridCol w:w="1627"/>
         <w:gridCol w:w="2057"/>
@@ -61,6 +64,7 @@
         <w:tc>
           <w:tcPr>
             <w:tcW w:w="1327" w:type="dxa"/>
+            <w:gridSpan w:val="2"/>
             <w:tcBorders>
               <w:left w:val="nil"/>
               <w:bottom w:val="single" w:sz="4" w:space="0" w:color="auto"/>
@@ -165,8 +169,8 @@
         </w:trPr>
         <w:tc>
           <w:tcPr>
-            <w:tcW w:w="9299" w:type="dxa"/>
-            <w:gridSpan w:val="5"/>
+            <w:tcW w:w="3150" w:type="dxa"/>
+            <w:gridSpan w:val="2"/>
             <w:tcBorders>
               <w:left w:val="nil"/>
               <w:bottom w:val="single" w:sz="4" w:space="0" w:color="auto"/>
@@ -175,18 +179,121 @@
           </w:tcPr>
           <w:p>
             <w:pPr>
-              <w:jc w:val="center"/>
-              <w:rPr>
-                <w:b/>
-                <w:bCs/>
-              </w:rPr>
-            </w:pPr>
-            <w:r>
-              <w:rPr>
-                <w:b/>
-                <w:bCs/>
-              </w:rPr>
-              <w:t>No TPU data (N = 28 pairs)</w:t>
+              <w:rPr>
+                <w:b/>
+                <w:bCs/>
+              </w:rPr>
+            </w:pPr>
+            <w:r>
+              <w:rPr>
+                <w:sz w:val="20"/>
+                <w:szCs w:val="20"/>
+              </w:rPr>
+              <w:t>All units:</w:t>
+            </w:r>
+            <w:r>
+              <w:rPr>
+                <w:b/>
+                <w:bCs/>
+                <w:sz w:val="20"/>
+                <w:szCs w:val="20"/>
+              </w:rPr>
+              <w:t xml:space="preserve"> </w:t>
+            </w:r>
+            <w:r>
+              <w:rPr>
+                <w:color w:val="000000"/>
+                <w:sz w:val="20"/>
+                <w:szCs w:val="20"/>
+              </w:rPr>
+              <w:t>μ</w:t>
+            </w:r>
+            <w:r>
+              <w:rPr>
+                <w:color w:val="000000"/>
+                <w:sz w:val="20"/>
+                <w:szCs w:val="18"/>
+              </w:rPr>
+              <w:t>mol CO</w:t>
+            </w:r>
+            <w:r>
+              <w:rPr>
+                <w:color w:val="000000"/>
+                <w:sz w:val="20"/>
+                <w:szCs w:val="18"/>
+                <w:vertAlign w:val="subscript"/>
+              </w:rPr>
+              <w:t>2</w:t>
+            </w:r>
+            <w:r>
+              <w:rPr>
+                <w:color w:val="000000"/>
+                <w:sz w:val="20"/>
+                <w:szCs w:val="18"/>
+              </w:rPr>
+              <w:t xml:space="preserve"> m</w:t>
+            </w:r>
+            <w:r>
+              <w:rPr>
+                <w:color w:val="000000"/>
+                <w:sz w:val="20"/>
+                <w:szCs w:val="18"/>
+                <w:vertAlign w:val="superscript"/>
+              </w:rPr>
+              <w:t>−2</w:t>
+            </w:r>
+            <w:r>
+              <w:rPr>
+                <w:b/>
+                <w:bCs/>
+                <w:color w:val="000000"/>
+                <w:sz w:val="20"/>
+                <w:szCs w:val="18"/>
+              </w:rPr>
+              <w:t>·</w:t>
+            </w:r>
+            <w:r>
+              <w:rPr>
+                <w:color w:val="000000"/>
+                <w:sz w:val="20"/>
+                <w:szCs w:val="18"/>
+              </w:rPr>
+              <w:t>s</w:t>
+            </w:r>
+            <w:r>
+              <w:rPr>
+                <w:color w:val="000000"/>
+                <w:sz w:val="20"/>
+                <w:szCs w:val="18"/>
+                <w:vertAlign w:val="superscript"/>
+              </w:rPr>
+              <w:t>−1</w:t>
+            </w:r>
+          </w:p>
+        </w:tc>
+        <w:tc>
+          <w:tcPr>
+            <w:tcW w:w="6149" w:type="dxa"/>
+            <w:gridSpan w:val="4"/>
+            <w:tcBorders>
+              <w:left w:val="nil"/>
+              <w:bottom w:val="single" w:sz="4" w:space="0" w:color="auto"/>
+              <w:right w:val="nil"/>
+            </w:tcBorders>
+          </w:tcPr>
+          <w:p>
+            <w:pPr>
+              <w:rPr>
+                <w:b/>
+                <w:bCs/>
+              </w:rPr>
+            </w:pPr>
+            <w:r>
+              <w:rPr>
+                <w:b/>
+                <w:bCs/>
+              </w:rPr>
+              <w:t>TPU-Enabled (N = 27 pairs)</w:t>
             </w:r>
           </w:p>
         </w:tc>
@@ -206,13 +313,26 @@
           </w:tcPr>
           <w:p>
             <w:r>
-              <w:t>Vcmax</w:t>
+              <w:rPr>
+                <w:i/>
+                <w:iCs/>
+              </w:rPr>
+              <w:t>V</w:t>
+            </w:r>
+            <w:r>
+              <w:rPr>
+                <w:i/>
+                <w:iCs/>
+                <w:vertAlign w:val="subscript"/>
+              </w:rPr>
+              <w:t>cmax</w:t>
             </w:r>
           </w:p>
         </w:tc>
         <w:tc>
           <w:tcPr>
             <w:tcW w:w="1327" w:type="dxa"/>
+            <w:gridSpan w:val="2"/>
             <w:tcBorders>
               <w:left w:val="nil"/>
               <w:bottom w:val="nil"/>
@@ -281,6 +401,7 @@
         <w:tc>
           <w:tcPr>
             <w:tcW w:w="1327" w:type="dxa"/>
+            <w:gridSpan w:val="2"/>
             <w:tcBorders>
               <w:top w:val="nil"/>
               <w:left w:val="nil"/>
@@ -306,7 +427,7 @@
           </w:tcPr>
           <w:p>
             <w:r>
-              <w:t>28.3</w:t>
+              <w:t>28.2</w:t>
             </w:r>
           </w:p>
         </w:tc>
@@ -322,7 +443,7 @@
           </w:tcPr>
           <w:p>
             <w:r>
-              <w:t>17.6</w:t>
+              <w:t>17.7</w:t>
             </w:r>
           </w:p>
         </w:tc>
@@ -338,7 +459,7 @@
           </w:tcPr>
           <w:p>
             <w:r>
-              <w:t>9.8 – 75.0</w:t>
+              <w:t>9.99, 80.1</w:t>
             </w:r>
           </w:p>
         </w:tc>
@@ -359,23 +480,27 @@
           </w:tcPr>
           <w:p>
             <w:r>
-              <w:t xml:space="preserve">    Steady-state</w:t>
+              <w:t xml:space="preserve">    </w:t>
+            </w:r>
+            <w:r>
+              <w:t>SS</w:t>
             </w:r>
           </w:p>
         </w:tc>
         <w:tc>
           <w:tcPr>
             <w:tcW w:w="1327" w:type="dxa"/>
-            <w:tcBorders>
-              <w:top w:val="nil"/>
-              <w:left w:val="nil"/>
-              <w:bottom w:val="nil"/>
-              <w:right w:val="nil"/>
-            </w:tcBorders>
-          </w:tcPr>
-          <w:p>
-            <w:r>
-              <w:t>34.0</w:t>
+            <w:gridSpan w:val="2"/>
+            <w:tcBorders>
+              <w:top w:val="nil"/>
+              <w:left w:val="nil"/>
+              <w:bottom w:val="nil"/>
+              <w:right w:val="nil"/>
+            </w:tcBorders>
+          </w:tcPr>
+          <w:p>
+            <w:r>
+              <w:t>33.8</w:t>
             </w:r>
           </w:p>
         </w:tc>
@@ -391,7 +516,7 @@
           </w:tcPr>
           <w:p>
             <w:r>
-              <w:t>26.9</w:t>
+              <w:t>26.5</w:t>
             </w:r>
           </w:p>
         </w:tc>
@@ -407,7 +532,7 @@
           </w:tcPr>
           <w:p>
             <w:r>
-              <w:t>18.0</w:t>
+              <w:t>18.1</w:t>
             </w:r>
           </w:p>
         </w:tc>
@@ -423,7 +548,7 @@
           </w:tcPr>
           <w:p>
             <w:r>
-              <w:t>11.0 – 82.4</w:t>
+              <w:t>11.0, 82.4</w:t>
             </w:r>
           </w:p>
         </w:tc>
@@ -444,13 +569,26 @@
           </w:tcPr>
           <w:p>
             <w:r>
-              <w:t>Jmax</w:t>
+              <w:rPr>
+                <w:i/>
+                <w:iCs/>
+              </w:rPr>
+              <w:t>J</w:t>
+            </w:r>
+            <w:r>
+              <w:rPr>
+                <w:i/>
+                <w:iCs/>
+                <w:vertAlign w:val="subscript"/>
+              </w:rPr>
+              <w:t>max</w:t>
             </w:r>
           </w:p>
         </w:tc>
         <w:tc>
           <w:tcPr>
             <w:tcW w:w="1327" w:type="dxa"/>
+            <w:gridSpan w:val="2"/>
             <w:tcBorders>
               <w:top w:val="nil"/>
               <w:left w:val="nil"/>
@@ -520,16 +658,17 @@
         <w:tc>
           <w:tcPr>
             <w:tcW w:w="1327" w:type="dxa"/>
-            <w:tcBorders>
-              <w:top w:val="nil"/>
-              <w:left w:val="nil"/>
-              <w:bottom w:val="nil"/>
-              <w:right w:val="nil"/>
-            </w:tcBorders>
-          </w:tcPr>
-          <w:p>
-            <w:r>
-              <w:t>49.4</w:t>
+            <w:gridSpan w:val="2"/>
+            <w:tcBorders>
+              <w:top w:val="nil"/>
+              <w:left w:val="nil"/>
+              <w:bottom w:val="nil"/>
+              <w:right w:val="nil"/>
+            </w:tcBorders>
+          </w:tcPr>
+          <w:p>
+            <w:r>
+              <w:t>51.7</w:t>
             </w:r>
           </w:p>
         </w:tc>
@@ -545,7 +684,7 @@
           </w:tcPr>
           <w:p>
             <w:r>
-              <w:t>48.0</w:t>
+              <w:t>48.5</w:t>
             </w:r>
           </w:p>
         </w:tc>
@@ -561,7 +700,7 @@
           </w:tcPr>
           <w:p>
             <w:r>
-              <w:t>22.4</w:t>
+              <w:t>24.3</w:t>
             </w:r>
           </w:p>
         </w:tc>
@@ -577,16 +716,7 @@
           </w:tcPr>
           <w:p>
             <w:r>
-              <w:t>9.</w:t>
-            </w:r>
-            <w:r>
-              <w:t>6</w:t>
-            </w:r>
-            <w:r>
-              <w:t xml:space="preserve"> – 102.</w:t>
-            </w:r>
-            <w:r>
-              <w:t>1</w:t>
+              <w:t>11.8, 112</w:t>
             </w:r>
           </w:p>
         </w:tc>
@@ -607,13 +737,17 @@
           </w:tcPr>
           <w:p>
             <w:r>
-              <w:t xml:space="preserve">    Steady-state</w:t>
+              <w:t xml:space="preserve">    </w:t>
+            </w:r>
+            <w:r>
+              <w:t>SS</w:t>
             </w:r>
           </w:p>
         </w:tc>
         <w:tc>
           <w:tcPr>
             <w:tcW w:w="1327" w:type="dxa"/>
+            <w:gridSpan w:val="2"/>
             <w:tcBorders>
               <w:top w:val="nil"/>
               <w:left w:val="nil"/>
@@ -623,7 +757,7 @@
           </w:tcPr>
           <w:p>
             <w:r>
-              <w:t>59.7</w:t>
+              <w:t>59.6</w:t>
             </w:r>
           </w:p>
         </w:tc>
@@ -639,7 +773,7 @@
           </w:tcPr>
           <w:p>
             <w:r>
-              <w:t>52.0</w:t>
+              <w:t>52.4</w:t>
             </w:r>
           </w:p>
         </w:tc>
@@ -655,7 +789,7 @@
           </w:tcPr>
           <w:p>
             <w:r>
-              <w:t>25.7</w:t>
+              <w:t>26.2</w:t>
             </w:r>
           </w:p>
         </w:tc>
@@ -671,10 +805,7 @@
           </w:tcPr>
           <w:p>
             <w:r>
-              <w:t>24.0 – 11</w:t>
-            </w:r>
-            <w:r>
-              <w:t>4.6</w:t>
+              <w:t>24.0, 120</w:t>
             </w:r>
           </w:p>
         </w:tc>
@@ -686,7 +817,7 @@
         <w:tc>
           <w:tcPr>
             <w:tcW w:w="9299" w:type="dxa"/>
-            <w:gridSpan w:val="5"/>
+            <w:gridSpan w:val="6"/>
             <w:tcBorders>
               <w:top w:val="single" w:sz="4" w:space="0" w:color="auto"/>
               <w:left w:val="nil"/>
@@ -707,7 +838,28 @@
                 <w:b/>
                 <w:bCs/>
               </w:rPr>
-              <w:t>TPU fit data (N = 28 pairs)</w:t>
+              <w:t>No TPU</w:t>
+            </w:r>
+            <w:r>
+              <w:rPr>
+                <w:b/>
+                <w:bCs/>
+              </w:rPr>
+              <w:t xml:space="preserve"> (N = 2</w:t>
+            </w:r>
+            <w:r>
+              <w:rPr>
+                <w:b/>
+                <w:bCs/>
+              </w:rPr>
+              <w:t>7</w:t>
+            </w:r>
+            <w:r>
+              <w:rPr>
+                <w:b/>
+                <w:bCs/>
+              </w:rPr>
+              <w:t xml:space="preserve"> pairs)</w:t>
             </w:r>
           </w:p>
         </w:tc>
@@ -728,13 +880,26 @@
           </w:tcPr>
           <w:p>
             <w:r>
-              <w:t>Vcmax</w:t>
+              <w:rPr>
+                <w:i/>
+                <w:iCs/>
+              </w:rPr>
+              <w:t>V</w:t>
+            </w:r>
+            <w:r>
+              <w:rPr>
+                <w:i/>
+                <w:iCs/>
+                <w:vertAlign w:val="subscript"/>
+              </w:rPr>
+              <w:t>cmax</w:t>
             </w:r>
           </w:p>
         </w:tc>
         <w:tc>
           <w:tcPr>
             <w:tcW w:w="1327" w:type="dxa"/>
+            <w:gridSpan w:val="2"/>
             <w:tcBorders>
               <w:top w:val="single" w:sz="4" w:space="0" w:color="auto"/>
               <w:left w:val="nil"/>
@@ -797,7 +962,10 @@
           </w:tcPr>
           <w:p>
             <w:r>
-              <w:t xml:space="preserve">    </w:t>
+              <w:t xml:space="preserve"> </w:t>
+            </w:r>
+            <w:r>
+              <w:t xml:space="preserve">   </w:t>
             </w:r>
             <w:r>
               <w:t>DAT</w:t>
@@ -807,16 +975,17 @@
         <w:tc>
           <w:tcPr>
             <w:tcW w:w="1327" w:type="dxa"/>
-            <w:tcBorders>
-              <w:top w:val="nil"/>
-              <w:left w:val="nil"/>
-              <w:bottom w:val="nil"/>
-              <w:right w:val="nil"/>
-            </w:tcBorders>
-          </w:tcPr>
-          <w:p>
-            <w:r>
-              <w:t>34.4</w:t>
+            <w:gridSpan w:val="2"/>
+            <w:tcBorders>
+              <w:top w:val="nil"/>
+              <w:left w:val="nil"/>
+              <w:bottom w:val="nil"/>
+              <w:right w:val="nil"/>
+            </w:tcBorders>
+          </w:tcPr>
+          <w:p>
+            <w:r>
+              <w:t>31.4</w:t>
             </w:r>
           </w:p>
         </w:tc>
@@ -832,7 +1001,7 @@
           </w:tcPr>
           <w:p>
             <w:r>
-              <w:t>28.4</w:t>
+              <w:t>28.2</w:t>
             </w:r>
           </w:p>
         </w:tc>
@@ -848,7 +1017,7 @@
           </w:tcPr>
           <w:p>
             <w:r>
-              <w:t>19.1</w:t>
+              <w:t>15.8</w:t>
             </w:r>
           </w:p>
         </w:tc>
@@ -864,7 +1033,7 @@
           </w:tcPr>
           <w:p>
             <w:r>
-              <w:t>10.0 – 80.1</w:t>
+              <w:t>9.82, 69.3</w:t>
             </w:r>
           </w:p>
         </w:tc>
@@ -885,23 +1054,30 @@
           </w:tcPr>
           <w:p>
             <w:r>
-              <w:t xml:space="preserve">    Steady-state</w:t>
+              <w:t xml:space="preserve"> </w:t>
+            </w:r>
+            <w:r>
+              <w:t xml:space="preserve">   </w:t>
+            </w:r>
+            <w:r>
+              <w:t>SS</w:t>
             </w:r>
           </w:p>
         </w:tc>
         <w:tc>
           <w:tcPr>
             <w:tcW w:w="1327" w:type="dxa"/>
-            <w:tcBorders>
-              <w:top w:val="nil"/>
-              <w:left w:val="nil"/>
-              <w:bottom w:val="nil"/>
-              <w:right w:val="nil"/>
-            </w:tcBorders>
-          </w:tcPr>
-          <w:p>
-            <w:r>
-              <w:t>34.5</w:t>
+            <w:gridSpan w:val="2"/>
+            <w:tcBorders>
+              <w:top w:val="nil"/>
+              <w:left w:val="nil"/>
+              <w:bottom w:val="nil"/>
+              <w:right w:val="nil"/>
+            </w:tcBorders>
+          </w:tcPr>
+          <w:p>
+            <w:r>
+              <w:t>33.4</w:t>
             </w:r>
           </w:p>
         </w:tc>
@@ -917,7 +1093,7 @@
           </w:tcPr>
           <w:p>
             <w:r>
-              <w:t>27.4</w:t>
+              <w:t>26.5</w:t>
             </w:r>
           </w:p>
         </w:tc>
@@ -933,7 +1109,7 @@
           </w:tcPr>
           <w:p>
             <w:r>
-              <w:t>18.1</w:t>
+              <w:t>18.0</w:t>
             </w:r>
           </w:p>
         </w:tc>
@@ -949,7 +1125,7 @@
           </w:tcPr>
           <w:p>
             <w:r>
-              <w:t>11.0 – 82.4</w:t>
+              <w:t>11.0, 82.4</w:t>
             </w:r>
           </w:p>
         </w:tc>
@@ -970,13 +1146,26 @@
           </w:tcPr>
           <w:p>
             <w:r>
-              <w:t>Jmax</w:t>
+              <w:rPr>
+                <w:i/>
+                <w:iCs/>
+              </w:rPr>
+              <w:t>J</w:t>
+            </w:r>
+            <w:r>
+              <w:rPr>
+                <w:i/>
+                <w:iCs/>
+                <w:vertAlign w:val="subscript"/>
+              </w:rPr>
+              <w:t>max</w:t>
             </w:r>
           </w:p>
         </w:tc>
         <w:tc>
           <w:tcPr>
             <w:tcW w:w="1327" w:type="dxa"/>
+            <w:gridSpan w:val="2"/>
             <w:tcBorders>
               <w:top w:val="nil"/>
               <w:left w:val="nil"/>
@@ -1049,16 +1238,17 @@
         <w:tc>
           <w:tcPr>
             <w:tcW w:w="1327" w:type="dxa"/>
-            <w:tcBorders>
-              <w:top w:val="nil"/>
-              <w:left w:val="nil"/>
-              <w:bottom w:val="nil"/>
-              <w:right w:val="nil"/>
-            </w:tcBorders>
-          </w:tcPr>
-          <w:p>
-            <w:r>
-              <w:t>53.5</w:t>
+            <w:gridSpan w:val="2"/>
+            <w:tcBorders>
+              <w:top w:val="nil"/>
+              <w:left w:val="nil"/>
+              <w:bottom w:val="nil"/>
+              <w:right w:val="nil"/>
+            </w:tcBorders>
+          </w:tcPr>
+          <w:p>
+            <w:r>
+              <w:t>47.5</w:t>
             </w:r>
           </w:p>
         </w:tc>
@@ -1074,7 +1264,7 @@
           </w:tcPr>
           <w:p>
             <w:r>
-              <w:t>48.5</w:t>
+              <w:t>47.5</w:t>
             </w:r>
           </w:p>
         </w:tc>
@@ -1090,7 +1280,7 @@
           </w:tcPr>
           <w:p>
             <w:r>
-              <w:t>25.6</w:t>
+              <w:t>20.3</w:t>
             </w:r>
           </w:p>
         </w:tc>
@@ -1106,10 +1296,7 @@
           </w:tcPr>
           <w:p>
             <w:r>
-              <w:t>11.8 – 112.</w:t>
-            </w:r>
-            <w:r>
-              <w:t>4</w:t>
+              <w:t>9.55, 101</w:t>
             </w:r>
           </w:p>
         </w:tc>
@@ -1130,13 +1317,17 @@
           </w:tcPr>
           <w:p>
             <w:r>
-              <w:t xml:space="preserve">    Steady-state</w:t>
+              <w:t xml:space="preserve">    </w:t>
+            </w:r>
+            <w:r>
+              <w:t>SS</w:t>
             </w:r>
           </w:p>
         </w:tc>
         <w:tc>
           <w:tcPr>
             <w:tcW w:w="1327" w:type="dxa"/>
+            <w:gridSpan w:val="2"/>
             <w:tcBorders>
               <w:top w:val="nil"/>
               <w:left w:val="nil"/>
@@ -1146,7 +1337,7 @@
           </w:tcPr>
           <w:p>
             <w:r>
-              <w:t>60.9</w:t>
+              <w:t>58.3</w:t>
             </w:r>
           </w:p>
         </w:tc>
@@ -1162,7 +1353,7 @@
           </w:tcPr>
           <w:p>
             <w:r>
-              <w:t>53.7</w:t>
+              <w:t>51.6</w:t>
             </w:r>
           </w:p>
         </w:tc>
@@ -1178,7 +1369,7 @@
           </w:tcPr>
           <w:p>
             <w:r>
-              <w:t>26.8</w:t>
+              <w:t>25.0</w:t>
             </w:r>
           </w:p>
         </w:tc>
@@ -1194,10 +1385,7 @@
           </w:tcPr>
           <w:p>
             <w:r>
-              <w:t>24.0 – 120.</w:t>
-            </w:r>
-            <w:r>
-              <w:t>5</w:t>
+              <w:t>24.0, 115</w:t>
             </w:r>
           </w:p>
         </w:tc>
@@ -1209,7 +1397,7 @@
         <w:tc>
           <w:tcPr>
             <w:tcW w:w="9299" w:type="dxa"/>
-            <w:gridSpan w:val="5"/>
+            <w:gridSpan w:val="6"/>
             <w:tcBorders>
               <w:top w:val="nil"/>
               <w:left w:val="nil"/>
@@ -1226,49 +1414,37 @@
                 <w:b/>
                 <w:bCs/>
               </w:rPr>
-              <w:t xml:space="preserve">No TPU </w:t>
-            </w:r>
-            <w:r>
-              <w:rPr>
-                <w:b/>
-                <w:bCs/>
-              </w:rPr>
-              <w:t xml:space="preserve">data </w:t>
-            </w:r>
-            <w:r>
-              <w:rPr>
-                <w:b/>
-                <w:bCs/>
-              </w:rPr>
-              <w:t>w</w:t>
-            </w:r>
-            <w:r>
-              <w:rPr>
-                <w:b/>
-                <w:bCs/>
-              </w:rPr>
-              <w:t>ithout Overshoot</w:t>
-            </w:r>
-            <w:r>
-              <w:rPr>
-                <w:b/>
-                <w:bCs/>
-              </w:rPr>
-              <w:t xml:space="preserve"> (N = 20</w:t>
-            </w:r>
-            <w:r>
-              <w:rPr>
-                <w:b/>
-                <w:bCs/>
-              </w:rPr>
-              <w:t xml:space="preserve"> pairs</w:t>
-            </w:r>
-            <w:r>
-              <w:rPr>
-                <w:b/>
-                <w:bCs/>
-              </w:rPr>
-              <w:t>)</w:t>
+              <w:t xml:space="preserve">TPU-enabled, </w:t>
+            </w:r>
+            <w:r>
+              <w:rPr>
+                <w:b/>
+                <w:bCs/>
+                <w:i/>
+                <w:iCs/>
+              </w:rPr>
+              <w:t>Only</w:t>
+            </w:r>
+            <w:r>
+              <w:rPr>
+                <w:b/>
+                <w:bCs/>
+              </w:rPr>
+              <w:t xml:space="preserve"> </w:t>
+            </w:r>
+            <w:r>
+              <w:rPr>
+                <w:b/>
+                <w:bCs/>
+              </w:rPr>
+              <w:t>Curves without Overshoot</w:t>
+            </w:r>
+            <w:r>
+              <w:rPr>
+                <w:b/>
+                <w:bCs/>
+              </w:rPr>
+              <w:t xml:space="preserve"> (N = 19 pairs)</w:t>
             </w:r>
           </w:p>
         </w:tc>
@@ -1287,14 +1463,33 @@
             </w:tcBorders>
           </w:tcPr>
           <w:p>
-            <w:r>
-              <w:t>Vcmax</w:t>
+            <w:pPr>
+              <w:rPr>
+                <w:i/>
+                <w:iCs/>
+              </w:rPr>
+            </w:pPr>
+            <w:r>
+              <w:rPr>
+                <w:i/>
+                <w:iCs/>
+              </w:rPr>
+              <w:t>V</w:t>
+            </w:r>
+            <w:r>
+              <w:rPr>
+                <w:i/>
+                <w:iCs/>
+                <w:vertAlign w:val="subscript"/>
+              </w:rPr>
+              <w:t>cmax</w:t>
             </w:r>
           </w:p>
         </w:tc>
         <w:tc>
           <w:tcPr>
             <w:tcW w:w="1327" w:type="dxa"/>
+            <w:gridSpan w:val="2"/>
             <w:tcBorders>
               <w:left w:val="nil"/>
               <w:bottom w:val="nil"/>
@@ -1363,16 +1558,17 @@
         <w:tc>
           <w:tcPr>
             <w:tcW w:w="1327" w:type="dxa"/>
-            <w:tcBorders>
-              <w:top w:val="nil"/>
-              <w:left w:val="nil"/>
-              <w:bottom w:val="nil"/>
-              <w:right w:val="nil"/>
-            </w:tcBorders>
-          </w:tcPr>
-          <w:p>
-            <w:r>
-              <w:t>31.0</w:t>
+            <w:gridSpan w:val="2"/>
+            <w:tcBorders>
+              <w:top w:val="nil"/>
+              <w:left w:val="nil"/>
+              <w:bottom w:val="nil"/>
+              <w:right w:val="nil"/>
+            </w:tcBorders>
+          </w:tcPr>
+          <w:p>
+            <w:r>
+              <w:t>29.4</w:t>
             </w:r>
           </w:p>
         </w:tc>
@@ -1388,7 +1584,7 @@
           </w:tcPr>
           <w:p>
             <w:r>
-              <w:t>26.3</w:t>
+              <w:t>24.5</w:t>
             </w:r>
           </w:p>
         </w:tc>
@@ -1404,7 +1600,7 @@
           </w:tcPr>
           <w:p>
             <w:r>
-              <w:t>16.7</w:t>
+              <w:t>13.9</w:t>
             </w:r>
           </w:p>
         </w:tc>
@@ -1420,7 +1616,7 @@
           </w:tcPr>
           <w:p>
             <w:r>
-              <w:t>9.8 – 75.0</w:t>
+              <w:t>9.99, 67.4</w:t>
             </w:r>
           </w:p>
         </w:tc>
@@ -1441,23 +1637,27 @@
           </w:tcPr>
           <w:p>
             <w:r>
-              <w:t xml:space="preserve">    Steady-state</w:t>
+              <w:t xml:space="preserve">    </w:t>
+            </w:r>
+            <w:r>
+              <w:t>SS</w:t>
             </w:r>
           </w:p>
         </w:tc>
         <w:tc>
           <w:tcPr>
             <w:tcW w:w="1327" w:type="dxa"/>
-            <w:tcBorders>
-              <w:top w:val="nil"/>
-              <w:left w:val="nil"/>
-              <w:bottom w:val="nil"/>
-              <w:right w:val="nil"/>
-            </w:tcBorders>
-          </w:tcPr>
-          <w:p>
-            <w:r>
-              <w:t>31.4</w:t>
+            <w:gridSpan w:val="2"/>
+            <w:tcBorders>
+              <w:top w:val="nil"/>
+              <w:left w:val="nil"/>
+              <w:bottom w:val="nil"/>
+              <w:right w:val="nil"/>
+            </w:tcBorders>
+          </w:tcPr>
+          <w:p>
+            <w:r>
+              <w:t>30.3</w:t>
             </w:r>
           </w:p>
         </w:tc>
@@ -1473,10 +1673,7 @@
           </w:tcPr>
           <w:p>
             <w:r>
-              <w:t>26.</w:t>
-            </w:r>
-            <w:r>
-              <w:t>1</w:t>
+              <w:t>25.6</w:t>
             </w:r>
           </w:p>
         </w:tc>
@@ -1492,7 +1689,7 @@
           </w:tcPr>
           <w:p>
             <w:r>
-              <w:t>14.5</w:t>
+              <w:t>14.1</w:t>
             </w:r>
           </w:p>
         </w:tc>
@@ -1508,7 +1705,7 @@
           </w:tcPr>
           <w:p>
             <w:r>
-              <w:t>11.0 – 63.4</w:t>
+              <w:t>11.0, 63.4</w:t>
             </w:r>
           </w:p>
         </w:tc>
@@ -1529,13 +1726,26 @@
           </w:tcPr>
           <w:p>
             <w:r>
-              <w:t>Jmax</w:t>
+              <w:rPr>
+                <w:i/>
+                <w:iCs/>
+              </w:rPr>
+              <w:t>J</w:t>
+            </w:r>
+            <w:r>
+              <w:rPr>
+                <w:i/>
+                <w:iCs/>
+                <w:vertAlign w:val="subscript"/>
+              </w:rPr>
+              <w:t>max</w:t>
             </w:r>
           </w:p>
         </w:tc>
         <w:tc>
           <w:tcPr>
             <w:tcW w:w="1327" w:type="dxa"/>
+            <w:gridSpan w:val="2"/>
             <w:tcBorders>
               <w:top w:val="nil"/>
               <w:left w:val="nil"/>
@@ -1608,16 +1818,17 @@
         <w:tc>
           <w:tcPr>
             <w:tcW w:w="1327" w:type="dxa"/>
-            <w:tcBorders>
-              <w:top w:val="nil"/>
-              <w:left w:val="nil"/>
-              <w:bottom w:val="nil"/>
-              <w:right w:val="nil"/>
-            </w:tcBorders>
-          </w:tcPr>
-          <w:p>
-            <w:r>
-              <w:t>52.8</w:t>
+            <w:gridSpan w:val="2"/>
+            <w:tcBorders>
+              <w:top w:val="nil"/>
+              <w:left w:val="nil"/>
+              <w:bottom w:val="nil"/>
+              <w:right w:val="nil"/>
+            </w:tcBorders>
+          </w:tcPr>
+          <w:p>
+            <w:r>
+              <w:t>51.4</w:t>
             </w:r>
           </w:p>
         </w:tc>
@@ -1633,7 +1844,7 @@
           </w:tcPr>
           <w:p>
             <w:r>
-              <w:t>48.0</w:t>
+              <w:t>47.8</w:t>
             </w:r>
           </w:p>
         </w:tc>
@@ -1649,7 +1860,7 @@
           </w:tcPr>
           <w:p>
             <w:r>
-              <w:t>20.6</w:t>
+              <w:t>19.2</w:t>
             </w:r>
           </w:p>
         </w:tc>
@@ -1665,10 +1876,7 @@
           </w:tcPr>
           <w:p>
             <w:r>
-              <w:t>23.6 – 102.</w:t>
-            </w:r>
-            <w:r>
-              <w:t>1</w:t>
+              <w:t>22.8, 101</w:t>
             </w:r>
           </w:p>
         </w:tc>
@@ -1689,13 +1897,17 @@
           </w:tcPr>
           <w:p>
             <w:r>
-              <w:t xml:space="preserve">    Steady-state</w:t>
+              <w:t xml:space="preserve">    </w:t>
+            </w:r>
+            <w:r>
+              <w:t>SS</w:t>
             </w:r>
           </w:p>
         </w:tc>
         <w:tc>
           <w:tcPr>
             <w:tcW w:w="1327" w:type="dxa"/>
+            <w:gridSpan w:val="2"/>
             <w:tcBorders>
               <w:top w:val="nil"/>
               <w:left w:val="nil"/>
@@ -1705,7 +1917,7 @@
           </w:tcPr>
           <w:p>
             <w:r>
-              <w:t>57.7</w:t>
+              <w:t>55.6</w:t>
             </w:r>
           </w:p>
         </w:tc>
@@ -1721,7 +1933,7 @@
           </w:tcPr>
           <w:p>
             <w:r>
-              <w:t>52.0</w:t>
+              <w:t>51.6</w:t>
             </w:r>
           </w:p>
         </w:tc>
@@ -1737,7 +1949,7 @@
           </w:tcPr>
           <w:p>
             <w:r>
-              <w:t>21.6</w:t>
+              <w:t>20.0</w:t>
             </w:r>
           </w:p>
         </w:tc>
@@ -1753,7 +1965,7 @@
           </w:tcPr>
           <w:p>
             <w:r>
-              <w:t>24.0 – 106.0</w:t>
+              <w:t>24.0, 106</w:t>
             </w:r>
           </w:p>
         </w:tc>
@@ -1765,7 +1977,7 @@
         <w:tc>
           <w:tcPr>
             <w:tcW w:w="9299" w:type="dxa"/>
-            <w:gridSpan w:val="5"/>
+            <w:gridSpan w:val="6"/>
             <w:tcBorders>
               <w:top w:val="single" w:sz="4" w:space="0" w:color="auto"/>
               <w:left w:val="nil"/>
@@ -1782,21 +1994,58 @@
                 <w:b/>
                 <w:bCs/>
               </w:rPr>
-              <w:t>TPU fit data w</w:t>
-            </w:r>
-            <w:r>
-              <w:rPr>
-                <w:b/>
-                <w:bCs/>
-              </w:rPr>
-              <w:t>ithout Overshoot</w:t>
-            </w:r>
-            <w:r>
-              <w:rPr>
-                <w:b/>
-                <w:bCs/>
-              </w:rPr>
-              <w:t xml:space="preserve"> (N = 20 pairs)</w:t>
+              <w:t xml:space="preserve">No TPU, </w:t>
+            </w:r>
+            <w:r>
+              <w:rPr>
+                <w:b/>
+                <w:bCs/>
+                <w:i/>
+                <w:iCs/>
+              </w:rPr>
+              <w:t>Only</w:t>
+            </w:r>
+            <w:r>
+              <w:rPr>
+                <w:b/>
+                <w:bCs/>
+              </w:rPr>
+              <w:t xml:space="preserve"> </w:t>
+            </w:r>
+            <w:r>
+              <w:rPr>
+                <w:b/>
+                <w:bCs/>
+              </w:rPr>
+              <w:t>Curves without Overshoot</w:t>
+            </w:r>
+            <w:r>
+              <w:rPr>
+                <w:b/>
+                <w:bCs/>
+              </w:rPr>
+              <w:t xml:space="preserve"> </w:t>
+            </w:r>
+            <w:r>
+              <w:rPr>
+                <w:b/>
+                <w:bCs/>
+              </w:rPr>
+              <w:t xml:space="preserve">(N = </w:t>
+            </w:r>
+            <w:r>
+              <w:rPr>
+                <w:b/>
+                <w:bCs/>
+              </w:rPr>
+              <w:t>19</w:t>
+            </w:r>
+            <w:r>
+              <w:rPr>
+                <w:b/>
+                <w:bCs/>
+              </w:rPr>
+              <w:t xml:space="preserve"> pairs)</w:t>
             </w:r>
           </w:p>
         </w:tc>
@@ -1823,13 +2072,26 @@
               </w:rPr>
             </w:pPr>
             <w:r>
-              <w:t>Vcmax</w:t>
+              <w:rPr>
+                <w:i/>
+                <w:iCs/>
+              </w:rPr>
+              <w:t>V</w:t>
+            </w:r>
+            <w:r>
+              <w:rPr>
+                <w:i/>
+                <w:iCs/>
+                <w:vertAlign w:val="subscript"/>
+              </w:rPr>
+              <w:t>cmax</w:t>
             </w:r>
           </w:p>
         </w:tc>
         <w:tc>
           <w:tcPr>
             <w:tcW w:w="1327" w:type="dxa"/>
+            <w:gridSpan w:val="2"/>
             <w:tcBorders>
               <w:top w:val="nil"/>
               <w:left w:val="nil"/>
@@ -1899,16 +2161,17 @@
         <w:tc>
           <w:tcPr>
             <w:tcW w:w="1327" w:type="dxa"/>
-            <w:tcBorders>
-              <w:top w:val="nil"/>
-              <w:left w:val="nil"/>
-              <w:bottom w:val="nil"/>
-              <w:right w:val="nil"/>
-            </w:tcBorders>
-          </w:tcPr>
-          <w:p>
-            <w:r>
-              <w:t>31.7</w:t>
+            <w:gridSpan w:val="2"/>
+            <w:tcBorders>
+              <w:top w:val="nil"/>
+              <w:left w:val="nil"/>
+              <w:bottom w:val="nil"/>
+              <w:right w:val="nil"/>
+            </w:tcBorders>
+          </w:tcPr>
+          <w:p>
+            <w:r>
+              <w:t>28.6</w:t>
             </w:r>
           </w:p>
         </w:tc>
@@ -1924,7 +2187,7 @@
           </w:tcPr>
           <w:p>
             <w:r>
-              <w:t>26.3</w:t>
+              <w:t>24.5</w:t>
             </w:r>
           </w:p>
         </w:tc>
@@ -1940,7 +2203,7 @@
           </w:tcPr>
           <w:p>
             <w:r>
-              <w:t>17.0</w:t>
+              <w:t>13.5</w:t>
             </w:r>
           </w:p>
         </w:tc>
@@ -1956,7 +2219,7 @@
           </w:tcPr>
           <w:p>
             <w:r>
-              <w:t>10.0 – 75.0</w:t>
+              <w:t>9.82, 67.4</w:t>
             </w:r>
           </w:p>
         </w:tc>
@@ -1977,23 +2240,27 @@
           </w:tcPr>
           <w:p>
             <w:r>
-              <w:t xml:space="preserve">    Steady-state</w:t>
+              <w:t xml:space="preserve">    </w:t>
+            </w:r>
+            <w:r>
+              <w:t>SS</w:t>
             </w:r>
           </w:p>
         </w:tc>
         <w:tc>
           <w:tcPr>
             <w:tcW w:w="1327" w:type="dxa"/>
-            <w:tcBorders>
-              <w:top w:val="nil"/>
-              <w:left w:val="nil"/>
-              <w:bottom w:val="nil"/>
-              <w:right w:val="nil"/>
-            </w:tcBorders>
-          </w:tcPr>
-          <w:p>
-            <w:r>
-              <w:t>31.4</w:t>
+            <w:gridSpan w:val="2"/>
+            <w:tcBorders>
+              <w:top w:val="nil"/>
+              <w:left w:val="nil"/>
+              <w:bottom w:val="nil"/>
+              <w:right w:val="nil"/>
+            </w:tcBorders>
+          </w:tcPr>
+          <w:p>
+            <w:r>
+              <w:t>30.3</w:t>
             </w:r>
           </w:p>
         </w:tc>
@@ -2009,7 +2276,7 @@
           </w:tcPr>
           <w:p>
             <w:r>
-              <w:t>26.1</w:t>
+              <w:t>25.6</w:t>
             </w:r>
           </w:p>
         </w:tc>
@@ -2025,7 +2292,7 @@
           </w:tcPr>
           <w:p>
             <w:r>
-              <w:t>14.5</w:t>
+              <w:t>14.1</w:t>
             </w:r>
           </w:p>
         </w:tc>
@@ -2041,7 +2308,7 @@
           </w:tcPr>
           <w:p>
             <w:r>
-              <w:t>11.0 – 63.4</w:t>
+              <w:t>11.0, 63.4</w:t>
             </w:r>
           </w:p>
         </w:tc>
@@ -2061,14 +2328,34 @@
             </w:tcBorders>
           </w:tcPr>
           <w:p>
-            <w:r>
-              <w:t>Jmax</w:t>
+            <w:pPr>
+              <w:rPr>
+                <w:i/>
+                <w:iCs/>
+                <w:vertAlign w:val="subscript"/>
+              </w:rPr>
+            </w:pPr>
+            <w:r>
+              <w:rPr>
+                <w:i/>
+                <w:iCs/>
+              </w:rPr>
+              <w:t>J</w:t>
+            </w:r>
+            <w:r>
+              <w:rPr>
+                <w:i/>
+                <w:iCs/>
+                <w:vertAlign w:val="subscript"/>
+              </w:rPr>
+              <w:t>max</w:t>
             </w:r>
           </w:p>
         </w:tc>
         <w:tc>
           <w:tcPr>
             <w:tcW w:w="1327" w:type="dxa"/>
+            <w:gridSpan w:val="2"/>
             <w:tcBorders>
               <w:top w:val="nil"/>
               <w:left w:val="nil"/>
@@ -2138,16 +2425,17 @@
         <w:tc>
           <w:tcPr>
             <w:tcW w:w="1327" w:type="dxa"/>
-            <w:tcBorders>
-              <w:top w:val="nil"/>
-              <w:left w:val="nil"/>
-              <w:bottom w:val="nil"/>
-              <w:right w:val="nil"/>
-            </w:tcBorders>
-          </w:tcPr>
-          <w:p>
-            <w:r>
-              <w:t>53.9</w:t>
+            <w:gridSpan w:val="2"/>
+            <w:tcBorders>
+              <w:top w:val="nil"/>
+              <w:left w:val="nil"/>
+              <w:bottom w:val="nil"/>
+              <w:right w:val="nil"/>
+            </w:tcBorders>
+          </w:tcPr>
+          <w:p>
+            <w:r>
+              <w:t>50.2</w:t>
             </w:r>
           </w:p>
         </w:tc>
@@ -2163,7 +2451,7 @@
           </w:tcPr>
           <w:p>
             <w:r>
-              <w:t>48.2</w:t>
+              <w:t>47.5</w:t>
             </w:r>
           </w:p>
         </w:tc>
@@ -2179,7 +2467,7 @@
           </w:tcPr>
           <w:p>
             <w:r>
-              <w:t>21.8</w:t>
+              <w:t>17.5</w:t>
             </w:r>
           </w:p>
         </w:tc>
@@ -2195,7 +2483,7 @@
           </w:tcPr>
           <w:p>
             <w:r>
-              <w:t>23.6 – 102.1</w:t>
+              <w:t>23.6, 101</w:t>
             </w:r>
           </w:p>
         </w:tc>
@@ -2216,13 +2504,17 @@
           </w:tcPr>
           <w:p>
             <w:r>
-              <w:t xml:space="preserve">    Steady-state</w:t>
+              <w:t xml:space="preserve">    </w:t>
+            </w:r>
+            <w:r>
+              <w:t>SS</w:t>
             </w:r>
           </w:p>
         </w:tc>
         <w:tc>
           <w:tcPr>
             <w:tcW w:w="1327" w:type="dxa"/>
+            <w:gridSpan w:val="2"/>
             <w:tcBorders>
               <w:top w:val="nil"/>
               <w:left w:val="nil"/>
@@ -2232,7 +2524,7 @@
           </w:tcPr>
           <w:p>
             <w:r>
-              <w:t>57.7</w:t>
+              <w:t>55.6</w:t>
             </w:r>
           </w:p>
         </w:tc>
@@ -2248,7 +2540,7 @@
           </w:tcPr>
           <w:p>
             <w:r>
-              <w:t>52.0</w:t>
+              <w:t>51.6</w:t>
             </w:r>
           </w:p>
         </w:tc>
@@ -2264,7 +2556,7 @@
           </w:tcPr>
           <w:p>
             <w:r>
-              <w:t>21.6</w:t>
+              <w:t>20.0</w:t>
             </w:r>
           </w:p>
         </w:tc>
@@ -2280,7 +2572,7 @@
           </w:tcPr>
           <w:p>
             <w:r>
-              <w:t>24.0 – 106.0</w:t>
+              <w:t>24.0, 106</w:t>
             </w:r>
           </w:p>
         </w:tc>
@@ -2337,7 +2629,6 @@
     <w:p/>
     <w:p>
       <w:r>
-        <w:lastRenderedPageBreak/>
         <w:t xml:space="preserve">Table </w:t>
       </w:r>
       <w:r>
@@ -2667,7 +2958,14 @@
                 <w:b/>
                 <w:bCs/>
               </w:rPr>
-              <w:t xml:space="preserve">DAT vs. SS: TPU </w:t>
+              <w:t>DAT vs. SS: TPU</w:t>
+            </w:r>
+            <w:r>
+              <w:rPr>
+                <w:b/>
+                <w:bCs/>
+              </w:rPr>
+              <w:t>-</w:t>
             </w:r>
             <w:r>
               <w:rPr>
@@ -2728,7 +3026,21 @@
                 <w:color w:val="000000"/>
                 <w:vertAlign w:val="subscript"/>
               </w:rPr>
-              <w:t>(N = 28 pairs)</w:t>
+              <w:t>(N = 2</w:t>
+            </w:r>
+            <w:r>
+              <w:rPr>
+                <w:color w:val="000000"/>
+                <w:vertAlign w:val="subscript"/>
+              </w:rPr>
+              <w:t>7</w:t>
+            </w:r>
+            <w:r>
+              <w:rPr>
+                <w:color w:val="000000"/>
+                <w:vertAlign w:val="subscript"/>
+              </w:rPr>
+              <w:t xml:space="preserve"> pairs)</w:t>
             </w:r>
           </w:p>
         </w:tc>
@@ -2747,7 +3059,10 @@
               <w:jc w:val="center"/>
             </w:pPr>
             <w:r>
-              <w:t>-0.581</w:t>
+              <w:t>-</w:t>
+            </w:r>
+            <w:r>
+              <w:t>0.734</w:t>
             </w:r>
           </w:p>
         </w:tc>
@@ -2766,7 +3081,7 @@
               <w:jc w:val="center"/>
             </w:pPr>
             <w:r>
-              <w:t>143</w:t>
+              <w:t>115</w:t>
             </w:r>
           </w:p>
         </w:tc>
@@ -2785,7 +3100,10 @@
               <w:jc w:val="center"/>
             </w:pPr>
             <w:r>
-              <w:t>0.178</w:t>
+              <w:t>0.</w:t>
+            </w:r>
+            <w:r>
+              <w:t>0772</w:t>
             </w:r>
           </w:p>
         </w:tc>
@@ -2804,7 +3122,10 @@
               <w:jc w:val="center"/>
             </w:pPr>
             <w:r>
-              <w:t>0.258</w:t>
+              <w:t>0.</w:t>
+            </w:r>
+            <w:r>
+              <w:t>342</w:t>
             </w:r>
           </w:p>
         </w:tc>
@@ -2823,7 +3144,16 @@
               <w:jc w:val="center"/>
             </w:pPr>
             <w:r>
-              <w:t>-0.296 – 0.108</w:t>
+              <w:t>-</w:t>
+            </w:r>
+            <w:r>
+              <w:t>1.66</w:t>
+            </w:r>
+            <w:r>
+              <w:t xml:space="preserve"> – 0.1</w:t>
+            </w:r>
+            <w:r>
+              <w:t>60</w:t>
             </w:r>
           </w:p>
         </w:tc>
@@ -2868,7 +3198,21 @@
                 <w:color w:val="000000"/>
                 <w:vertAlign w:val="subscript"/>
               </w:rPr>
-              <w:t xml:space="preserve"> (N = 28 pairs)</w:t>
+              <w:t xml:space="preserve"> (N = 2</w:t>
+            </w:r>
+            <w:r>
+              <w:rPr>
+                <w:color w:val="000000"/>
+                <w:vertAlign w:val="subscript"/>
+              </w:rPr>
+              <w:t>7</w:t>
+            </w:r>
+            <w:r>
+              <w:rPr>
+                <w:color w:val="000000"/>
+                <w:vertAlign w:val="subscript"/>
+              </w:rPr>
+              <w:t xml:space="preserve"> pairs)</w:t>
             </w:r>
           </w:p>
         </w:tc>
@@ -2887,7 +3231,10 @@
               <w:jc w:val="center"/>
             </w:pPr>
             <w:r>
-              <w:t>-5.42</w:t>
+              <w:t>-</w:t>
+            </w:r>
+            <w:r>
+              <w:t>5.62</w:t>
             </w:r>
           </w:p>
         </w:tc>
@@ -2906,7 +3253,7 @@
               <w:jc w:val="center"/>
             </w:pPr>
             <w:r>
-              <w:t>21</w:t>
+              <w:t>10</w:t>
             </w:r>
           </w:p>
         </w:tc>
@@ -2944,7 +3291,10 @@
               <w:jc w:val="center"/>
             </w:pPr>
             <w:r>
-              <w:t>0.783</w:t>
+              <w:t>0.</w:t>
+            </w:r>
+            <w:r>
+              <w:t>828</w:t>
             </w:r>
           </w:p>
         </w:tc>
@@ -2963,7 +3313,16 @@
               <w:jc w:val="center"/>
             </w:pPr>
             <w:r>
-              <w:t>-7.56 – -3.52</w:t>
+              <w:t>-7.</w:t>
+            </w:r>
+            <w:r>
+              <w:t>80</w:t>
+            </w:r>
+            <w:r>
+              <w:t xml:space="preserve"> – -3.</w:t>
+            </w:r>
+            <w:r>
+              <w:t>88</w:t>
             </w:r>
           </w:p>
         </w:tc>
@@ -3203,7 +3562,21 @@
                 <w:color w:val="000000"/>
                 <w:vertAlign w:val="subscript"/>
               </w:rPr>
-              <w:t>(N = 28 pairs)</w:t>
+              <w:t>(N = 2</w:t>
+            </w:r>
+            <w:r>
+              <w:rPr>
+                <w:color w:val="000000"/>
+                <w:vertAlign w:val="subscript"/>
+              </w:rPr>
+              <w:t>7</w:t>
+            </w:r>
+            <w:r>
+              <w:rPr>
+                <w:color w:val="000000"/>
+                <w:vertAlign w:val="subscript"/>
+              </w:rPr>
+              <w:t xml:space="preserve"> pairs)</w:t>
             </w:r>
           </w:p>
         </w:tc>
@@ -3222,7 +3595,10 @@
               <w:jc w:val="center"/>
             </w:pPr>
             <w:r>
-              <w:t>-1.49</w:t>
+              <w:t>-1.</w:t>
+            </w:r>
+            <w:r>
+              <w:t>65</w:t>
             </w:r>
           </w:p>
         </w:tc>
@@ -3241,7 +3617,7 @@
               <w:jc w:val="center"/>
             </w:pPr>
             <w:r>
-              <w:t>108</w:t>
+              <w:t>80</w:t>
             </w:r>
           </w:p>
         </w:tc>
@@ -3260,7 +3636,16 @@
               <w:jc w:val="center"/>
             </w:pPr>
             <w:r>
-              <w:t>0.0298*</w:t>
+              <w:t>0.0</w:t>
+            </w:r>
+            <w:r>
+              <w:t>076</w:t>
+            </w:r>
+            <w:r>
+              <w:t>*</w:t>
+            </w:r>
+            <w:r>
+              <w:t>*</w:t>
             </w:r>
           </w:p>
         </w:tc>
@@ -3279,7 +3664,10 @@
               <w:jc w:val="center"/>
             </w:pPr>
             <w:r>
-              <w:t>0.409</w:t>
+              <w:t>0.</w:t>
+            </w:r>
+            <w:r>
+              <w:t>504</w:t>
             </w:r>
           </w:p>
         </w:tc>
@@ -3298,7 +3686,16 @@
               <w:jc w:val="center"/>
             </w:pPr>
             <w:r>
-              <w:t>-2.87 – -0.0170</w:t>
+              <w:t>-</w:t>
+            </w:r>
+            <w:r>
+              <w:t>3.08</w:t>
+            </w:r>
+            <w:r>
+              <w:t xml:space="preserve"> – -0.</w:t>
+            </w:r>
+            <w:r>
+              <w:t>472</w:t>
             </w:r>
           </w:p>
         </w:tc>
@@ -3343,7 +3740,21 @@
                 <w:color w:val="000000"/>
                 <w:vertAlign w:val="subscript"/>
               </w:rPr>
-              <w:t xml:space="preserve"> (N = 28 pairs)</w:t>
+              <w:t xml:space="preserve"> (N = 2</w:t>
+            </w:r>
+            <w:r>
+              <w:rPr>
+                <w:color w:val="000000"/>
+                <w:vertAlign w:val="subscript"/>
+              </w:rPr>
+              <w:t>7</w:t>
+            </w:r>
+            <w:r>
+              <w:rPr>
+                <w:color w:val="000000"/>
+                <w:vertAlign w:val="subscript"/>
+              </w:rPr>
+              <w:t xml:space="preserve"> pairs)</w:t>
             </w:r>
           </w:p>
         </w:tc>
@@ -3365,7 +3776,10 @@
               <w:t>-</w:t>
             </w:r>
             <w:r>
-              <w:t>8.14</w:t>
+              <w:t>8.</w:t>
+            </w:r>
+            <w:r>
+              <w:t>80</w:t>
             </w:r>
           </w:p>
         </w:tc>
@@ -3384,7 +3798,7 @@
               <w:jc w:val="center"/>
             </w:pPr>
             <w:r>
-              <w:t>15</w:t>
+              <w:t>4</w:t>
             </w:r>
           </w:p>
         </w:tc>
@@ -3425,7 +3839,10 @@
               <w:t>0.</w:t>
             </w:r>
             <w:r>
-              <w:t>809</w:t>
+              <w:t>8</w:t>
+            </w:r>
+            <w:r>
+              <w:t>55</w:t>
             </w:r>
           </w:p>
         </w:tc>
@@ -3447,13 +3864,19 @@
               <w:t>-</w:t>
             </w:r>
             <w:r>
-              <w:t>13.0</w:t>
+              <w:t>13.</w:t>
+            </w:r>
+            <w:r>
+              <w:t>3</w:t>
             </w:r>
             <w:r>
               <w:t xml:space="preserve"> – -</w:t>
             </w:r>
             <w:r>
-              <w:t>4.58</w:t>
+              <w:t>4.</w:t>
+            </w:r>
+            <w:r>
+              <w:t>95</w:t>
             </w:r>
           </w:p>
         </w:tc>
@@ -3485,7 +3908,21 @@
                 <w:b/>
                 <w:bCs/>
               </w:rPr>
-              <w:t xml:space="preserve">DAT vs. SS: TPU Enabled, </w:t>
+              <w:t>DAT vs. SS: TPU</w:t>
+            </w:r>
+            <w:r>
+              <w:rPr>
+                <w:b/>
+                <w:bCs/>
+              </w:rPr>
+              <w:t>-</w:t>
+            </w:r>
+            <w:r>
+              <w:rPr>
+                <w:b/>
+                <w:bCs/>
+              </w:rPr>
+              <w:t xml:space="preserve">Enabled, </w:t>
             </w:r>
             <w:r>
               <w:rPr>
@@ -3555,7 +3992,21 @@
                 <w:color w:val="000000"/>
                 <w:vertAlign w:val="subscript"/>
               </w:rPr>
-              <w:t>(N = 20 pairs)</w:t>
+              <w:t xml:space="preserve">(N = </w:t>
+            </w:r>
+            <w:r>
+              <w:rPr>
+                <w:color w:val="000000"/>
+                <w:vertAlign w:val="subscript"/>
+              </w:rPr>
+              <w:t>19</w:t>
+            </w:r>
+            <w:r>
+              <w:rPr>
+                <w:color w:val="000000"/>
+                <w:vertAlign w:val="subscript"/>
+              </w:rPr>
+              <w:t xml:space="preserve"> pairs)</w:t>
             </w:r>
           </w:p>
         </w:tc>
@@ -3574,7 +4025,10 @@
               <w:jc w:val="center"/>
             </w:pPr>
             <w:r>
-              <w:t>-0.803</w:t>
+              <w:t>-0.</w:t>
+            </w:r>
+            <w:r>
+              <w:t>913</w:t>
             </w:r>
           </w:p>
         </w:tc>
@@ -3593,7 +4047,7 @@
               <w:jc w:val="center"/>
             </w:pPr>
             <w:r>
-              <w:t>66</w:t>
+              <w:t>46</w:t>
             </w:r>
           </w:p>
         </w:tc>
@@ -3612,7 +4066,10 @@
               <w:jc w:val="center"/>
             </w:pPr>
             <w:r>
-              <w:t>0.154</w:t>
+              <w:t>0.</w:t>
+            </w:r>
+            <w:r>
+              <w:t>0494*</w:t>
             </w:r>
           </w:p>
         </w:tc>
@@ -3631,7 +4088,10 @@
               <w:jc w:val="center"/>
             </w:pPr>
             <w:r>
-              <w:t>0.392</w:t>
+              <w:t>0.</w:t>
+            </w:r>
+            <w:r>
+              <w:t>452</w:t>
             </w:r>
           </w:p>
         </w:tc>
@@ -3650,7 +4110,16 @@
               <w:jc w:val="center"/>
             </w:pPr>
             <w:r>
-              <w:t>-1.77 – 0.438</w:t>
+              <w:t>-1.</w:t>
+            </w:r>
+            <w:r>
+              <w:t>90</w:t>
+            </w:r>
+            <w:r>
+              <w:t xml:space="preserve"> –</w:t>
+            </w:r>
+            <w:r>
+              <w:t xml:space="preserve"> -0.019</w:t>
             </w:r>
           </w:p>
         </w:tc>
@@ -3704,7 +4173,21 @@
                 <w:color w:val="000000"/>
                 <w:vertAlign w:val="subscript"/>
               </w:rPr>
-              <w:t>(N = 20 pairs)</w:t>
+              <w:t xml:space="preserve">(N = </w:t>
+            </w:r>
+            <w:r>
+              <w:rPr>
+                <w:color w:val="000000"/>
+                <w:vertAlign w:val="subscript"/>
+              </w:rPr>
+              <w:t>19</w:t>
+            </w:r>
+            <w:r>
+              <w:rPr>
+                <w:color w:val="000000"/>
+                <w:vertAlign w:val="subscript"/>
+              </w:rPr>
+              <w:t xml:space="preserve"> pairs)</w:t>
             </w:r>
           </w:p>
         </w:tc>
@@ -3723,7 +4206,10 @@
               <w:jc w:val="center"/>
             </w:pPr>
             <w:r>
-              <w:t>-3.90</w:t>
+              <w:t>-</w:t>
+            </w:r>
+            <w:r>
+              <w:t>4.30</w:t>
             </w:r>
           </w:p>
         </w:tc>
@@ -3742,7 +4228,7 @@
               <w:jc w:val="center"/>
             </w:pPr>
             <w:r>
-              <w:t>20</w:t>
+              <w:t>10</w:t>
             </w:r>
           </w:p>
         </w:tc>
@@ -3761,7 +4247,13 @@
               <w:jc w:val="center"/>
             </w:pPr>
             <w:r>
-              <w:t>0.0007***</w:t>
+              <w:t>0.000</w:t>
+            </w:r>
+            <w:r>
+              <w:t>16</w:t>
+            </w:r>
+            <w:r>
+              <w:t>***</w:t>
             </w:r>
           </w:p>
         </w:tc>
@@ -3780,7 +4272,10 @@
               <w:jc w:val="center"/>
             </w:pPr>
             <w:r>
-              <w:t>0.710</w:t>
+              <w:t>0.7</w:t>
+            </w:r>
+            <w:r>
+              <w:t>85</w:t>
             </w:r>
           </w:p>
         </w:tc>
@@ -3799,7 +4294,16 @@
               <w:jc w:val="center"/>
             </w:pPr>
             <w:r>
-              <w:t>-5.75 – -1.96</w:t>
+              <w:t>-5.</w:t>
+            </w:r>
+            <w:r>
+              <w:t>99</w:t>
+            </w:r>
+            <w:r>
+              <w:t xml:space="preserve"> – -</w:t>
+            </w:r>
+            <w:r>
+              <w:t>2.50</w:t>
             </w:r>
           </w:p>
         </w:tc>
@@ -3905,7 +4409,21 @@
                 <w:color w:val="000000"/>
                 <w:vertAlign w:val="subscript"/>
               </w:rPr>
-              <w:t>(N = 20 pairs)</w:t>
+              <w:t xml:space="preserve">(N = </w:t>
+            </w:r>
+            <w:r>
+              <w:rPr>
+                <w:color w:val="000000"/>
+                <w:vertAlign w:val="subscript"/>
+              </w:rPr>
+              <w:t>19</w:t>
+            </w:r>
+            <w:r>
+              <w:rPr>
+                <w:color w:val="000000"/>
+                <w:vertAlign w:val="subscript"/>
+              </w:rPr>
+              <w:t xml:space="preserve"> pairs)</w:t>
             </w:r>
           </w:p>
         </w:tc>
@@ -3924,7 +4442,10 @@
               <w:jc w:val="center"/>
             </w:pPr>
             <w:r>
-              <w:t>-1.18</w:t>
+              <w:t>-1.</w:t>
+            </w:r>
+            <w:r>
+              <w:t>43</w:t>
             </w:r>
           </w:p>
         </w:tc>
@@ -3943,7 +4464,7 @@
               <w:jc w:val="center"/>
             </w:pPr>
             <w:r>
-              <w:t>58</w:t>
+              <w:t>38</w:t>
             </w:r>
           </w:p>
         </w:tc>
@@ -3962,7 +4483,10 @@
               <w:jc w:val="center"/>
             </w:pPr>
             <w:r>
-              <w:t>0.083</w:t>
+              <w:t>0.0</w:t>
+            </w:r>
+            <w:r>
+              <w:t>204*</w:t>
             </w:r>
           </w:p>
         </w:tc>
@@ -3981,7 +4505,10 @@
               <w:jc w:val="center"/>
             </w:pPr>
             <w:r>
-              <w:t>0.392</w:t>
+              <w:t>0.</w:t>
+            </w:r>
+            <w:r>
+              <w:t>526</w:t>
             </w:r>
           </w:p>
         </w:tc>
@@ -4000,7 +4527,22 @@
               <w:jc w:val="center"/>
             </w:pPr>
             <w:r>
-              <w:t>-2.43 – 0.275</w:t>
+              <w:t>-2.</w:t>
+            </w:r>
+            <w:r>
+              <w:t>67</w:t>
+            </w:r>
+            <w:r>
+              <w:t xml:space="preserve"> – </w:t>
+            </w:r>
+            <w:r>
+              <w:t>-</w:t>
+            </w:r>
+            <w:r>
+              <w:t>0.2</w:t>
+            </w:r>
+            <w:r>
+              <w:t>64</w:t>
             </w:r>
           </w:p>
         </w:tc>
@@ -4054,7 +4596,21 @@
                 <w:color w:val="000000"/>
                 <w:vertAlign w:val="subscript"/>
               </w:rPr>
-              <w:t>(N = 20 pairs)</w:t>
+              <w:t xml:space="preserve">(N = </w:t>
+            </w:r>
+            <w:r>
+              <w:rPr>
+                <w:color w:val="000000"/>
+                <w:vertAlign w:val="subscript"/>
+              </w:rPr>
+              <w:t>19</w:t>
+            </w:r>
+            <w:r>
+              <w:rPr>
+                <w:color w:val="000000"/>
+                <w:vertAlign w:val="subscript"/>
+              </w:rPr>
+              <w:t xml:space="preserve"> pairs)</w:t>
             </w:r>
           </w:p>
         </w:tc>
@@ -4073,7 +4629,10 @@
               <w:jc w:val="center"/>
             </w:pPr>
             <w:r>
-              <w:t>-4.40</w:t>
+              <w:t>-4.4</w:t>
+            </w:r>
+            <w:r>
+              <w:t>6</w:t>
             </w:r>
           </w:p>
         </w:tc>
@@ -4092,7 +4651,7 @@
               <w:jc w:val="center"/>
             </w:pPr>
             <w:r>
-              <w:t>15</w:t>
+              <w:t>4</w:t>
             </w:r>
           </w:p>
         </w:tc>
@@ -4111,7 +4670,13 @@
               <w:jc w:val="center"/>
             </w:pPr>
             <w:r>
-              <w:t>0.0003***</w:t>
+              <w:t>0.000</w:t>
+            </w:r>
+            <w:r>
+              <w:t>03</w:t>
+            </w:r>
+            <w:r>
+              <w:t>***</w:t>
             </w:r>
           </w:p>
         </w:tc>
@@ -4130,7 +4695,10 @@
               <w:jc w:val="center"/>
             </w:pPr>
             <w:r>
-              <w:t>0.751</w:t>
+              <w:t>0.</w:t>
+            </w:r>
+            <w:r>
+              <w:t>840</w:t>
             </w:r>
           </w:p>
         </w:tc>
@@ -4149,7 +4717,16 @@
               <w:jc w:val="center"/>
             </w:pPr>
             <w:r>
-              <w:t>-6.87 – -2.20</w:t>
+              <w:t>-</w:t>
+            </w:r>
+            <w:r>
+              <w:t>7.12</w:t>
+            </w:r>
+            <w:r>
+              <w:t xml:space="preserve"> – -2.</w:t>
+            </w:r>
+            <w:r>
+              <w:t>86</w:t>
             </w:r>
           </w:p>
         </w:tc>
@@ -4767,6 +5344,7 @@
     <w:p/>
     <w:p>
       <w:r>
+        <w:lastRenderedPageBreak/>
         <w:t>---------------------------------------------------------</w:t>
       </w:r>
     </w:p>

</xml_diff>